<commit_message>
Initial updates for v1.7.
</commit_message>
<xml_diff>
--- a/release/gff/gff_geez/source/GeezTyping-English.docx
+++ b/release/gff/gff_geez/source/GeezTyping-English.docx
@@ -1,6 +1,6 @@
 
 <file path=word/document.xml><?xml version="1.0" encoding="utf-8"?>
-<w:document xmlns:wpc="http://schemas.microsoft.com/office/word/2010/wordprocessingCanvas" xmlns:cx="http://schemas.microsoft.com/office/drawing/2014/chartex" xmlns:cx1="http://schemas.microsoft.com/office/drawing/2015/9/8/chartex" xmlns:cx2="http://schemas.microsoft.com/office/drawing/2015/10/21/chartex" xmlns:cx3="http://schemas.microsoft.com/office/drawing/2016/5/9/chartex" xmlns:cx4="http://schemas.microsoft.com/office/drawing/2016/5/10/chartex" xmlns:cx5="http://schemas.microsoft.com/office/drawing/2016/5/11/chartex" xmlns:cx6="http://schemas.microsoft.com/office/drawing/2016/5/12/chartex" xmlns:cx7="http://schemas.microsoft.com/office/drawing/2016/5/13/chartex" xmlns:cx8="http://schemas.microsoft.com/office/drawing/2016/5/14/chartex" xmlns:mc="http://schemas.openxmlformats.org/markup-compatibility/2006" xmlns:aink="http://schemas.microsoft.com/office/drawing/2016/ink" xmlns:am3d="http://schemas.microsoft.com/office/drawing/2017/model3d" xmlns:o="urn:schemas-microsoft-com:office:office" xmlns:r="http://schemas.openxmlformats.org/officeDocument/2006/relationships" xmlns:m="http://schemas.openxmlformats.org/officeDocument/2006/math" xmlns:v="urn:schemas-microsoft-com:vml" xmlns:wp14="http://schemas.microsoft.com/office/word/2010/wordprocessingDrawing" xmlns:wp="http://schemas.openxmlformats.org/drawingml/2006/wordprocessingDrawing" xmlns:w10="urn:schemas-microsoft-com:office:word" xmlns:w="http://schemas.openxmlformats.org/wordprocessingml/2006/main" xmlns:w14="http://schemas.microsoft.com/office/word/2010/wordml" xmlns:w15="http://schemas.microsoft.com/office/word/2012/wordml" xmlns:w16cex="http://schemas.microsoft.com/office/word/2018/wordml/cex" xmlns:w16cid="http://schemas.microsoft.com/office/word/2016/wordml/cid" xmlns:w16="http://schemas.microsoft.com/office/word/2018/wordml" xmlns:w16sdtdh="http://schemas.microsoft.com/office/word/2020/wordml/sdtdatahash" xmlns:w16se="http://schemas.microsoft.com/office/word/2015/wordml/symex" xmlns:wpg="http://schemas.microsoft.com/office/word/2010/wordprocessingGroup" xmlns:wpi="http://schemas.microsoft.com/office/word/2010/wordprocessingInk" xmlns:wne="http://schemas.microsoft.com/office/word/2006/wordml" xmlns:wps="http://schemas.microsoft.com/office/word/2010/wordprocessingShape" mc:Ignorable="w14 w15 w16se w16cid w16 w16cex w16sdtdh wp14">
+<w:document xmlns:wpc="http://schemas.microsoft.com/office/word/2010/wordprocessingCanvas" xmlns:cx="http://schemas.microsoft.com/office/drawing/2014/chartex" xmlns:cx1="http://schemas.microsoft.com/office/drawing/2015/9/8/chartex" xmlns:cx2="http://schemas.microsoft.com/office/drawing/2015/10/21/chartex" xmlns:cx3="http://schemas.microsoft.com/office/drawing/2016/5/9/chartex" xmlns:cx4="http://schemas.microsoft.com/office/drawing/2016/5/10/chartex" xmlns:cx5="http://schemas.microsoft.com/office/drawing/2016/5/11/chartex" xmlns:cx6="http://schemas.microsoft.com/office/drawing/2016/5/12/chartex" xmlns:cx7="http://schemas.microsoft.com/office/drawing/2016/5/13/chartex" xmlns:cx8="http://schemas.microsoft.com/office/drawing/2016/5/14/chartex" xmlns:mc="http://schemas.openxmlformats.org/markup-compatibility/2006" xmlns:aink="http://schemas.microsoft.com/office/drawing/2016/ink" xmlns:am3d="http://schemas.microsoft.com/office/drawing/2017/model3d" xmlns:o="urn:schemas-microsoft-com:office:office" xmlns:oel="http://schemas.microsoft.com/office/2019/extlst" xmlns:r="http://schemas.openxmlformats.org/officeDocument/2006/relationships" xmlns:m="http://schemas.openxmlformats.org/officeDocument/2006/math" xmlns:v="urn:schemas-microsoft-com:vml" xmlns:wp14="http://schemas.microsoft.com/office/word/2010/wordprocessingDrawing" xmlns:wp="http://schemas.openxmlformats.org/drawingml/2006/wordprocessingDrawing" xmlns:w10="urn:schemas-microsoft-com:office:word" xmlns:w="http://schemas.openxmlformats.org/wordprocessingml/2006/main" xmlns:w14="http://schemas.microsoft.com/office/word/2010/wordml" xmlns:w15="http://schemas.microsoft.com/office/word/2012/wordml" xmlns:w16cex="http://schemas.microsoft.com/office/word/2018/wordml/cex" xmlns:w16cid="http://schemas.microsoft.com/office/word/2016/wordml/cid" xmlns:w16="http://schemas.microsoft.com/office/word/2018/wordml" xmlns:w16sdtdh="http://schemas.microsoft.com/office/word/2020/wordml/sdtdatahash" xmlns:w16se="http://schemas.microsoft.com/office/word/2015/wordml/symex" xmlns:wpg="http://schemas.microsoft.com/office/word/2010/wordprocessingGroup" xmlns:wpi="http://schemas.microsoft.com/office/word/2010/wordprocessingInk" xmlns:wne="http://schemas.microsoft.com/office/word/2006/wordml" xmlns:wps="http://schemas.microsoft.com/office/word/2010/wordprocessingShape" mc:Ignorable="w14 w15 w16se w16cid w16 w16cex w16sdtdh wp14">
   <w:body>
     <w:p>
       <w:pPr>
@@ -105,6 +105,7 @@
       <w:r>
         <w:t xml:space="preserve">Example: typing </w:t>
       </w:r>
+      <w:proofErr w:type="spellStart"/>
       <w:r>
         <w:rPr>
           <w:b/>
@@ -112,15 +113,18 @@
         </w:rPr>
         <w:t>selam</w:t>
       </w:r>
+      <w:proofErr w:type="spellEnd"/>
       <w:r>
         <w:t xml:space="preserve"> becomes </w:t>
       </w:r>
+      <w:proofErr w:type="spellStart"/>
       <w:r>
         <w:rPr>
           <w:rFonts w:ascii="Abyssinica SIL" w:hAnsi="Abyssinica SIL" w:cs="Abyssinica SIL test"/>
         </w:rPr>
         <w:t>ሰላም</w:t>
       </w:r>
+      <w:proofErr w:type="spellEnd"/>
     </w:p>
     <w:p/>
     <w:p>
@@ -169,6 +173,7 @@
       <w:r>
         <w:t xml:space="preserve">Example: typing </w:t>
       </w:r>
+      <w:proofErr w:type="spellStart"/>
       <w:r>
         <w:rPr>
           <w:b/>
@@ -176,15 +181,18 @@
         </w:rPr>
         <w:t>qTqaTie</w:t>
       </w:r>
+      <w:proofErr w:type="spellEnd"/>
       <w:r>
         <w:t xml:space="preserve"> becomes </w:t>
       </w:r>
+      <w:proofErr w:type="spellStart"/>
       <w:r>
         <w:rPr>
           <w:rFonts w:ascii="Abyssinica SIL" w:hAnsi="Abyssinica SIL" w:cs="Abyssinica SIL test"/>
         </w:rPr>
         <w:t>ቅጥቃጤ</w:t>
       </w:r>
+      <w:proofErr w:type="spellEnd"/>
     </w:p>
     <w:p>
       <w:pPr>
@@ -196,7 +204,15 @@
         <w:jc w:val="both"/>
       </w:pPr>
       <w:r>
-        <w:t>Notice that we needed both “ie” together to make the 5</w:t>
+        <w:t>Notice that we needed both “</w:t>
+      </w:r>
+      <w:proofErr w:type="spellStart"/>
+      <w:r>
+        <w:t>ie</w:t>
+      </w:r>
+      <w:proofErr w:type="spellEnd"/>
+      <w:r>
+        <w:t>” together to make the 5</w:t>
       </w:r>
       <w:r>
         <w:rPr>
@@ -247,6 +263,7 @@
       <w:r>
         <w:t xml:space="preserve">Example: typing </w:t>
       </w:r>
+      <w:proofErr w:type="spellStart"/>
       <w:r>
         <w:rPr>
           <w:b/>
@@ -254,19 +271,23 @@
         </w:rPr>
         <w:t>sselam</w:t>
       </w:r>
+      <w:proofErr w:type="spellEnd"/>
       <w:r>
         <w:t xml:space="preserve"> becomes </w:t>
       </w:r>
+      <w:proofErr w:type="spellStart"/>
       <w:r>
         <w:rPr>
           <w:rFonts w:ascii="Abyssinica SIL" w:hAnsi="Abyssinica SIL" w:cs="Abyssinica SIL test"/>
         </w:rPr>
         <w:t>ሠላም</w:t>
       </w:r>
+      <w:proofErr w:type="spellEnd"/>
       <w:r>
         <w:br/>
         <w:t xml:space="preserve">Example: typing </w:t>
       </w:r>
+      <w:proofErr w:type="spellStart"/>
       <w:r>
         <w:rPr>
           <w:b/>
@@ -274,15 +295,18 @@
         </w:rPr>
         <w:t>SSeHey</w:t>
       </w:r>
+      <w:proofErr w:type="spellEnd"/>
       <w:r>
         <w:t xml:space="preserve"> becomes </w:t>
       </w:r>
+      <w:proofErr w:type="spellStart"/>
       <w:r>
         <w:rPr>
           <w:rFonts w:ascii="Abyssinica SIL" w:hAnsi="Abyssinica SIL" w:cs="Abyssinica SIL test"/>
         </w:rPr>
         <w:t>ፀሐይ</w:t>
       </w:r>
+      <w:proofErr w:type="spellEnd"/>
     </w:p>
     <w:p/>
     <w:p>
@@ -352,6 +376,7 @@
       <w:r>
         <w:t xml:space="preserve">Example: typing </w:t>
       </w:r>
+      <w:proofErr w:type="spellStart"/>
       <w:r>
         <w:rPr>
           <w:b/>
@@ -366,6 +391,7 @@
         </w:rPr>
         <w:t>a</w:t>
       </w:r>
+      <w:proofErr w:type="spellEnd"/>
       <w:r>
         <w:t xml:space="preserve"> becomes </w:t>
       </w:r>
@@ -383,6 +409,7 @@
       <w:r>
         <w:t xml:space="preserve">Example: typing </w:t>
       </w:r>
+      <w:proofErr w:type="spellStart"/>
       <w:r>
         <w:rPr>
           <w:b/>
@@ -390,6 +417,7 @@
         </w:rPr>
         <w:t>guie</w:t>
       </w:r>
+      <w:proofErr w:type="spellEnd"/>
       <w:r>
         <w:t xml:space="preserve"> becomes </w:t>
       </w:r>
@@ -408,12 +436,14 @@
       <w:r>
         <w:t xml:space="preserve">Finally, we must introduce a special rule for ' (apostrophe). Some words are spelt with a </w:t>
       </w:r>
+      <w:proofErr w:type="spellStart"/>
       <w:r>
         <w:rPr>
           <w:rFonts w:ascii="Abyssinica SIL" w:hAnsi="Abyssinica SIL" w:cs="Abyssinica SIL test"/>
         </w:rPr>
         <w:t>ሳድስ</w:t>
       </w:r>
+      <w:proofErr w:type="spellEnd"/>
       <w:r>
         <w:t xml:space="preserve"> (6</w:t>
       </w:r>
@@ -429,15 +459,18 @@
       <w:r>
         <w:t xml:space="preserve"> letter followed by a vowel, like </w:t>
       </w:r>
+      <w:proofErr w:type="spellStart"/>
       <w:r>
         <w:rPr>
           <w:rFonts w:ascii="Abyssinica SIL" w:hAnsi="Abyssinica SIL" w:cs="Abyssinica SIL test"/>
         </w:rPr>
         <w:t>ርኤ</w:t>
       </w:r>
+      <w:proofErr w:type="spellEnd"/>
       <w:r>
         <w:t xml:space="preserve"> in </w:t>
       </w:r>
+      <w:proofErr w:type="spellStart"/>
       <w:r>
         <w:rPr>
           <w:rFonts w:ascii="Abyssinica SIL" w:hAnsi="Abyssinica SIL" w:cs="Abyssinica SIL test"/>
@@ -457,12 +490,14 @@
         </w:rPr>
         <w:t>ል</w:t>
       </w:r>
+      <w:proofErr w:type="spellEnd"/>
       <w:r>
         <w:t>. We u</w:t>
       </w:r>
       <w:r>
         <w:t>se the apostrophe here to type “</w:t>
       </w:r>
+      <w:proofErr w:type="spellStart"/>
       <w:r>
         <w:t>geb</w:t>
       </w:r>
@@ -479,17 +514,23 @@
         <w:t>ie</w:t>
       </w:r>
       <w:r>
-        <w:t>l”</w:t>
+        <w:t>l</w:t>
+      </w:r>
+      <w:proofErr w:type="spellEnd"/>
+      <w:r>
+        <w:t>”</w:t>
       </w:r>
       <w:r>
         <w:t xml:space="preserve"> to make sure we get “</w:t>
       </w:r>
+      <w:proofErr w:type="spellStart"/>
       <w:r>
         <w:rPr>
           <w:rFonts w:ascii="Abyssinica SIL test" w:hAnsi="Abyssinica SIL test" w:cs="Abyssinica SIL test"/>
         </w:rPr>
         <w:t>ርኤ</w:t>
       </w:r>
+      <w:proofErr w:type="spellEnd"/>
       <w:r>
         <w:t>”</w:t>
       </w:r>
@@ -524,6 +565,7 @@
       <w:r>
         <w:t xml:space="preserve">Example: typing </w:t>
       </w:r>
+      <w:proofErr w:type="spellStart"/>
       <w:r>
         <w:rPr>
           <w:b/>
@@ -531,19 +573,23 @@
         </w:rPr>
         <w:t>mel'ak</w:t>
       </w:r>
+      <w:proofErr w:type="spellEnd"/>
       <w:r>
         <w:t xml:space="preserve"> becomes </w:t>
       </w:r>
+      <w:proofErr w:type="spellStart"/>
       <w:r>
         <w:rPr>
           <w:rFonts w:ascii="Abyssinica SIL" w:hAnsi="Abyssinica SIL" w:cs="Abyssinica SIL test"/>
         </w:rPr>
         <w:t>መልአክ</w:t>
       </w:r>
+      <w:proofErr w:type="spellEnd"/>
       <w:r>
         <w:br/>
         <w:t xml:space="preserve">Example: typing </w:t>
       </w:r>
+      <w:proofErr w:type="spellStart"/>
       <w:r>
         <w:rPr>
           <w:b/>
@@ -551,15 +597,18 @@
         </w:rPr>
         <w:t>m'eeraf</w:t>
       </w:r>
+      <w:proofErr w:type="spellEnd"/>
       <w:r>
         <w:t xml:space="preserve"> becomes </w:t>
       </w:r>
+      <w:proofErr w:type="spellStart"/>
       <w:r>
         <w:rPr>
           <w:rFonts w:ascii="Abyssinica SIL" w:hAnsi="Abyssinica SIL" w:cs="Abyssinica SIL test"/>
         </w:rPr>
         <w:t>ምዕራፍ</w:t>
       </w:r>
+      <w:proofErr w:type="spellEnd"/>
     </w:p>
     <w:p/>
     <w:p>
@@ -670,6 +719,7 @@
                 <w:bCs/>
               </w:rPr>
             </w:pPr>
+            <w:proofErr w:type="spellStart"/>
             <w:r>
               <w:rPr>
                 <w:rFonts w:ascii="Abyssinica SIL" w:hAnsi="Abyssinica SIL" w:cs="Abyssinica SIL test"/>
@@ -677,6 +727,7 @@
               </w:rPr>
               <w:t>ቤተሰብ</w:t>
             </w:r>
+            <w:proofErr w:type="spellEnd"/>
           </w:p>
         </w:tc>
         <w:tc>
@@ -697,6 +748,7 @@
                 <w:bCs/>
               </w:rPr>
             </w:pPr>
+            <w:proofErr w:type="spellStart"/>
             <w:r>
               <w:rPr>
                 <w:rFonts w:ascii="Abyssinica SIL" w:hAnsi="Abyssinica SIL" w:cs="Abyssinica SIL test"/>
@@ -704,6 +756,7 @@
               </w:rPr>
               <w:t>ግዕዝ</w:t>
             </w:r>
+            <w:proofErr w:type="spellEnd"/>
           </w:p>
         </w:tc>
         <w:tc>
@@ -724,6 +777,7 @@
                 <w:bCs/>
               </w:rPr>
             </w:pPr>
+            <w:proofErr w:type="spellStart"/>
             <w:r>
               <w:rPr>
                 <w:rFonts w:ascii="Abyssinica SIL" w:hAnsi="Abyssinica SIL" w:cs="Abyssinica SIL test"/>
@@ -731,6 +785,7 @@
               </w:rPr>
               <w:t>ካዕብ</w:t>
             </w:r>
+            <w:proofErr w:type="spellEnd"/>
           </w:p>
         </w:tc>
         <w:tc>
@@ -751,6 +806,7 @@
                 <w:bCs/>
               </w:rPr>
             </w:pPr>
+            <w:proofErr w:type="spellStart"/>
             <w:r>
               <w:rPr>
                 <w:rFonts w:ascii="Abyssinica SIL" w:hAnsi="Abyssinica SIL" w:cs="Abyssinica SIL test"/>
@@ -758,6 +814,7 @@
               </w:rPr>
               <w:t>ሣልስ</w:t>
             </w:r>
+            <w:proofErr w:type="spellEnd"/>
           </w:p>
         </w:tc>
         <w:tc>
@@ -778,6 +835,7 @@
                 <w:bCs/>
               </w:rPr>
             </w:pPr>
+            <w:proofErr w:type="spellStart"/>
             <w:r>
               <w:rPr>
                 <w:rFonts w:ascii="Abyssinica SIL" w:hAnsi="Abyssinica SIL" w:cs="Abyssinica SIL test"/>
@@ -785,6 +843,7 @@
               </w:rPr>
               <w:t>ራብዕ</w:t>
             </w:r>
+            <w:proofErr w:type="spellEnd"/>
           </w:p>
         </w:tc>
         <w:tc>
@@ -805,6 +864,7 @@
                 <w:bCs/>
               </w:rPr>
             </w:pPr>
+            <w:proofErr w:type="spellStart"/>
             <w:r>
               <w:rPr>
                 <w:rFonts w:ascii="Abyssinica SIL" w:hAnsi="Abyssinica SIL" w:cs="Abyssinica SIL test"/>
@@ -812,6 +872,7 @@
               </w:rPr>
               <w:t>ኃምስ</w:t>
             </w:r>
+            <w:proofErr w:type="spellEnd"/>
           </w:p>
         </w:tc>
         <w:tc>
@@ -832,6 +893,7 @@
                 <w:bCs/>
               </w:rPr>
             </w:pPr>
+            <w:proofErr w:type="spellStart"/>
             <w:r>
               <w:rPr>
                 <w:rFonts w:ascii="Abyssinica SIL" w:hAnsi="Abyssinica SIL" w:cs="Abyssinica SIL test"/>
@@ -839,6 +901,7 @@
               </w:rPr>
               <w:t>ሳድስ</w:t>
             </w:r>
+            <w:proofErr w:type="spellEnd"/>
           </w:p>
         </w:tc>
         <w:tc>
@@ -859,6 +922,7 @@
                 <w:bCs/>
               </w:rPr>
             </w:pPr>
+            <w:proofErr w:type="spellStart"/>
             <w:r>
               <w:rPr>
                 <w:rFonts w:ascii="Abyssinica SIL" w:hAnsi="Abyssinica SIL" w:cs="Abyssinica SIL test"/>
@@ -866,6 +930,7 @@
               </w:rPr>
               <w:t>ሳብዕ</w:t>
             </w:r>
+            <w:proofErr w:type="spellEnd"/>
           </w:p>
         </w:tc>
         <w:tc>
@@ -886,6 +951,7 @@
                 <w:bCs/>
               </w:rPr>
             </w:pPr>
+            <w:proofErr w:type="spellStart"/>
             <w:r>
               <w:rPr>
                 <w:rFonts w:ascii="Abyssinica SIL" w:hAnsi="Abyssinica SIL" w:cs="Abyssinica SIL test"/>
@@ -893,6 +959,7 @@
               </w:rPr>
               <w:t>ዘመደ</w:t>
             </w:r>
+            <w:proofErr w:type="spellEnd"/>
             <w:r>
               <w:rPr>
                 <w:rFonts w:ascii="Abyssinica SIL" w:hAnsi="Abyssinica SIL"/>
@@ -907,6 +974,7 @@
               </w:rPr>
               <w:br/>
             </w:r>
+            <w:proofErr w:type="spellStart"/>
             <w:r>
               <w:rPr>
                 <w:rFonts w:ascii="Abyssinica SIL" w:hAnsi="Abyssinica SIL" w:cs="Abyssinica SIL test"/>
@@ -914,6 +982,7 @@
               </w:rPr>
               <w:t>ግዕዝ</w:t>
             </w:r>
+            <w:proofErr w:type="spellEnd"/>
           </w:p>
         </w:tc>
         <w:tc>
@@ -934,6 +1003,7 @@
                 <w:bCs/>
               </w:rPr>
             </w:pPr>
+            <w:proofErr w:type="spellStart"/>
             <w:r>
               <w:rPr>
                 <w:rFonts w:ascii="Abyssinica SIL" w:hAnsi="Abyssinica SIL" w:cs="Abyssinica SIL test"/>
@@ -941,6 +1011,7 @@
               </w:rPr>
               <w:t>ዘመደ</w:t>
             </w:r>
+            <w:proofErr w:type="spellEnd"/>
             <w:r>
               <w:rPr>
                 <w:rFonts w:ascii="Abyssinica SIL" w:hAnsi="Abyssinica SIL"/>
@@ -955,6 +1026,7 @@
               </w:rPr>
               <w:br/>
             </w:r>
+            <w:proofErr w:type="spellStart"/>
             <w:r>
               <w:rPr>
                 <w:rFonts w:ascii="Abyssinica SIL" w:hAnsi="Abyssinica SIL" w:cs="Abyssinica SIL test"/>
@@ -962,6 +1034,7 @@
               </w:rPr>
               <w:t>ካዕብ</w:t>
             </w:r>
+            <w:proofErr w:type="spellEnd"/>
           </w:p>
         </w:tc>
         <w:tc>
@@ -982,6 +1055,7 @@
                 <w:bCs/>
               </w:rPr>
             </w:pPr>
+            <w:proofErr w:type="spellStart"/>
             <w:r>
               <w:rPr>
                 <w:rFonts w:ascii="Abyssinica SIL" w:hAnsi="Abyssinica SIL" w:cs="Abyssinica SIL test"/>
@@ -989,6 +1063,7 @@
               </w:rPr>
               <w:t>ዘመደ</w:t>
             </w:r>
+            <w:proofErr w:type="spellEnd"/>
             <w:r>
               <w:rPr>
                 <w:rFonts w:ascii="Abyssinica SIL" w:hAnsi="Abyssinica SIL"/>
@@ -1003,6 +1078,7 @@
               </w:rPr>
               <w:br/>
             </w:r>
+            <w:proofErr w:type="spellStart"/>
             <w:r>
               <w:rPr>
                 <w:rFonts w:ascii="Abyssinica SIL" w:hAnsi="Abyssinica SIL" w:cs="Abyssinica SIL test"/>
@@ -1010,6 +1086,7 @@
               </w:rPr>
               <w:t>ሣልስ</w:t>
             </w:r>
+            <w:proofErr w:type="spellEnd"/>
           </w:p>
         </w:tc>
         <w:tc>
@@ -1030,6 +1107,7 @@
                 <w:bCs/>
               </w:rPr>
             </w:pPr>
+            <w:proofErr w:type="spellStart"/>
             <w:r>
               <w:rPr>
                 <w:rFonts w:ascii="Abyssinica SIL" w:hAnsi="Abyssinica SIL" w:cs="Abyssinica SIL test"/>
@@ -1037,6 +1115,7 @@
               </w:rPr>
               <w:t>ዘመደ</w:t>
             </w:r>
+            <w:proofErr w:type="spellEnd"/>
             <w:r>
               <w:rPr>
                 <w:rFonts w:ascii="Abyssinica SIL" w:hAnsi="Abyssinica SIL"/>
@@ -1051,6 +1130,7 @@
               </w:rPr>
               <w:br/>
             </w:r>
+            <w:proofErr w:type="spellStart"/>
             <w:r>
               <w:rPr>
                 <w:rFonts w:ascii="Abyssinica SIL" w:hAnsi="Abyssinica SIL" w:cs="Abyssinica SIL test"/>
@@ -1058,6 +1138,7 @@
               </w:rPr>
               <w:t>ራብዕ</w:t>
             </w:r>
+            <w:proofErr w:type="spellEnd"/>
           </w:p>
         </w:tc>
         <w:tc>
@@ -1078,6 +1159,7 @@
                 <w:bCs/>
               </w:rPr>
             </w:pPr>
+            <w:proofErr w:type="spellStart"/>
             <w:r>
               <w:rPr>
                 <w:rFonts w:ascii="Abyssinica SIL" w:hAnsi="Abyssinica SIL" w:cs="Abyssinica SIL test"/>
@@ -1085,6 +1167,7 @@
               </w:rPr>
               <w:t>ዘመደ</w:t>
             </w:r>
+            <w:proofErr w:type="spellEnd"/>
             <w:r>
               <w:rPr>
                 <w:rFonts w:ascii="Abyssinica SIL" w:hAnsi="Abyssinica SIL"/>
@@ -1099,6 +1182,7 @@
               </w:rPr>
               <w:br/>
             </w:r>
+            <w:proofErr w:type="spellStart"/>
             <w:r>
               <w:rPr>
                 <w:rFonts w:ascii="Abyssinica SIL" w:hAnsi="Abyssinica SIL" w:cs="Abyssinica SIL test"/>
@@ -1106,6 +1190,7 @@
               </w:rPr>
               <w:t>ኃምስ</w:t>
             </w:r>
+            <w:proofErr w:type="spellEnd"/>
           </w:p>
         </w:tc>
       </w:tr>
@@ -1128,6 +1213,7 @@
                 <w:bCs/>
               </w:rPr>
             </w:pPr>
+            <w:proofErr w:type="spellStart"/>
             <w:r>
               <w:rPr>
                 <w:rFonts w:ascii="Abyssinica SIL" w:hAnsi="Abyssinica SIL"/>
@@ -1135,6 +1221,7 @@
               </w:rPr>
               <w:t>ሆይ</w:t>
             </w:r>
+            <w:proofErr w:type="spellEnd"/>
           </w:p>
         </w:tc>
         <w:tc>
@@ -1508,6 +1595,7 @@
                 <w:bCs/>
               </w:rPr>
             </w:pPr>
+            <w:proofErr w:type="spellStart"/>
             <w:r>
               <w:rPr>
                 <w:rFonts w:ascii="Abyssinica SIL" w:hAnsi="Abyssinica SIL" w:cs="Abyssinica SIL test"/>
@@ -1515,6 +1603,7 @@
               </w:rPr>
               <w:t>ላዊ</w:t>
             </w:r>
+            <w:proofErr w:type="spellEnd"/>
           </w:p>
         </w:tc>
         <w:tc>
@@ -1578,9 +1667,11 @@
               </w:rPr>
               <w:br/>
             </w:r>
+            <w:proofErr w:type="spellStart"/>
             <w:r>
               <w:t>lu</w:t>
             </w:r>
+            <w:proofErr w:type="spellEnd"/>
           </w:p>
         </w:tc>
         <w:tc>
@@ -1848,9 +1939,11 @@
               </w:rPr>
               <w:br/>
             </w:r>
+            <w:proofErr w:type="spellStart"/>
             <w:r>
               <w:t>lua</w:t>
             </w:r>
+            <w:proofErr w:type="spellEnd"/>
           </w:p>
         </w:tc>
         <w:tc>
@@ -1897,6 +1990,7 @@
                 <w:bCs/>
               </w:rPr>
             </w:pPr>
+            <w:proofErr w:type="spellStart"/>
             <w:r>
               <w:rPr>
                 <w:rFonts w:ascii="Abyssinica SIL" w:hAnsi="Abyssinica SIL" w:cs="Abyssinica SIL test"/>
@@ -1904,6 +1998,7 @@
               </w:rPr>
               <w:t>ሐውት</w:t>
             </w:r>
+            <w:proofErr w:type="spellEnd"/>
           </w:p>
         </w:tc>
         <w:tc>
@@ -2286,6 +2381,7 @@
                 <w:bCs/>
               </w:rPr>
             </w:pPr>
+            <w:proofErr w:type="spellStart"/>
             <w:r>
               <w:rPr>
                 <w:rFonts w:ascii="Abyssinica SIL" w:hAnsi="Abyssinica SIL" w:cs="Abyssinica SIL test"/>
@@ -2293,6 +2389,7 @@
               </w:rPr>
               <w:t>ማይ</w:t>
             </w:r>
+            <w:proofErr w:type="spellEnd"/>
           </w:p>
         </w:tc>
         <w:tc>
@@ -2455,9 +2552,11 @@
               </w:rPr>
               <w:br/>
             </w:r>
+            <w:proofErr w:type="spellStart"/>
             <w:r>
               <w:t>mie</w:t>
             </w:r>
+            <w:proofErr w:type="spellEnd"/>
           </w:p>
         </w:tc>
         <w:tc>
@@ -2521,9 +2620,11 @@
               </w:rPr>
               <w:br/>
             </w:r>
+            <w:proofErr w:type="spellStart"/>
             <w:r>
               <w:t>mo</w:t>
             </w:r>
+            <w:proofErr w:type="spellEnd"/>
           </w:p>
         </w:tc>
         <w:tc>
@@ -2626,9 +2727,11 @@
               </w:rPr>
               <w:br/>
             </w:r>
+            <w:proofErr w:type="spellStart"/>
             <w:r>
               <w:t>mua</w:t>
             </w:r>
+            <w:proofErr w:type="spellEnd"/>
           </w:p>
         </w:tc>
         <w:tc>
@@ -2675,6 +2778,7 @@
                 <w:bCs/>
               </w:rPr>
             </w:pPr>
+            <w:proofErr w:type="spellStart"/>
             <w:r>
               <w:rPr>
                 <w:rFonts w:ascii="Abyssinica SIL" w:hAnsi="Abyssinica SIL" w:cs="Abyssinica SIL test"/>
@@ -2682,6 +2786,7 @@
               </w:rPr>
               <w:t>ሠውት</w:t>
             </w:r>
+            <w:proofErr w:type="spellEnd"/>
           </w:p>
         </w:tc>
         <w:tc>
@@ -2712,9 +2817,11 @@
               </w:rPr>
               <w:br/>
             </w:r>
+            <w:proofErr w:type="spellStart"/>
             <w:r>
               <w:t>sse</w:t>
             </w:r>
+            <w:proofErr w:type="spellEnd"/>
           </w:p>
         </w:tc>
         <w:tc>
@@ -2745,9 +2852,11 @@
               </w:rPr>
               <w:br/>
             </w:r>
+            <w:proofErr w:type="spellStart"/>
             <w:r>
               <w:t>ssu</w:t>
             </w:r>
+            <w:proofErr w:type="spellEnd"/>
           </w:p>
         </w:tc>
         <w:tc>
@@ -2778,9 +2887,11 @@
               </w:rPr>
               <w:br/>
             </w:r>
+            <w:proofErr w:type="spellStart"/>
             <w:r>
               <w:t>ssi</w:t>
             </w:r>
+            <w:proofErr w:type="spellEnd"/>
           </w:p>
         </w:tc>
         <w:tc>
@@ -2811,9 +2922,11 @@
               </w:rPr>
               <w:br/>
             </w:r>
+            <w:proofErr w:type="spellStart"/>
             <w:r>
               <w:t>ssa</w:t>
             </w:r>
+            <w:proofErr w:type="spellEnd"/>
           </w:p>
         </w:tc>
         <w:tc>
@@ -2844,9 +2957,11 @@
               </w:rPr>
               <w:br/>
             </w:r>
+            <w:proofErr w:type="spellStart"/>
             <w:r>
               <w:t>ssie</w:t>
             </w:r>
+            <w:proofErr w:type="spellEnd"/>
           </w:p>
         </w:tc>
         <w:tc>
@@ -2910,9 +3025,11 @@
               </w:rPr>
               <w:br/>
             </w:r>
+            <w:proofErr w:type="spellStart"/>
             <w:r>
               <w:t>sso</w:t>
             </w:r>
+            <w:proofErr w:type="spellEnd"/>
           </w:p>
         </w:tc>
         <w:tc>
@@ -3015,9 +3132,11 @@
               </w:rPr>
               <w:br/>
             </w:r>
+            <w:proofErr w:type="spellStart"/>
             <w:r>
               <w:t>ssua</w:t>
             </w:r>
+            <w:proofErr w:type="spellEnd"/>
           </w:p>
         </w:tc>
         <w:tc>
@@ -3064,6 +3183,7 @@
                 <w:bCs/>
               </w:rPr>
             </w:pPr>
+            <w:proofErr w:type="spellStart"/>
             <w:r>
               <w:rPr>
                 <w:rFonts w:ascii="Abyssinica SIL" w:hAnsi="Abyssinica SIL" w:cs="Abyssinica SIL test"/>
@@ -3071,6 +3191,7 @@
               </w:rPr>
               <w:t>ርእስ</w:t>
             </w:r>
+            <w:proofErr w:type="spellEnd"/>
           </w:p>
         </w:tc>
         <w:tc>
@@ -3134,9 +3255,11 @@
               </w:rPr>
               <w:br/>
             </w:r>
+            <w:proofErr w:type="spellStart"/>
             <w:r>
               <w:t>ru</w:t>
             </w:r>
+            <w:proofErr w:type="spellEnd"/>
           </w:p>
         </w:tc>
         <w:tc>
@@ -3167,9 +3290,11 @@
               </w:rPr>
               <w:br/>
             </w:r>
+            <w:proofErr w:type="spellStart"/>
             <w:r>
               <w:t>ri</w:t>
             </w:r>
+            <w:proofErr w:type="spellEnd"/>
           </w:p>
         </w:tc>
         <w:tc>
@@ -3200,9 +3325,11 @@
               </w:rPr>
               <w:br/>
             </w:r>
+            <w:proofErr w:type="spellStart"/>
             <w:r>
               <w:t>ra</w:t>
             </w:r>
+            <w:proofErr w:type="spellEnd"/>
           </w:p>
         </w:tc>
         <w:tc>
@@ -3233,9 +3360,11 @@
               </w:rPr>
               <w:br/>
             </w:r>
+            <w:proofErr w:type="spellStart"/>
             <w:r>
               <w:t>rie</w:t>
             </w:r>
+            <w:proofErr w:type="spellEnd"/>
           </w:p>
         </w:tc>
         <w:tc>
@@ -3299,9 +3428,11 @@
               </w:rPr>
               <w:br/>
             </w:r>
+            <w:proofErr w:type="spellStart"/>
             <w:r>
               <w:t>ro</w:t>
             </w:r>
+            <w:proofErr w:type="spellEnd"/>
           </w:p>
         </w:tc>
         <w:tc>
@@ -3404,9 +3535,11 @@
               </w:rPr>
               <w:br/>
             </w:r>
+            <w:proofErr w:type="spellStart"/>
             <w:r>
               <w:t>rua</w:t>
             </w:r>
+            <w:proofErr w:type="spellEnd"/>
           </w:p>
         </w:tc>
         <w:tc>
@@ -3453,6 +3586,7 @@
                 <w:bCs/>
               </w:rPr>
             </w:pPr>
+            <w:proofErr w:type="spellStart"/>
             <w:r>
               <w:rPr>
                 <w:rFonts w:ascii="Abyssinica SIL" w:hAnsi="Abyssinica SIL" w:cs="Abyssinica SIL test"/>
@@ -3460,6 +3594,7 @@
               </w:rPr>
               <w:t>ሳት</w:t>
             </w:r>
+            <w:proofErr w:type="spellEnd"/>
           </w:p>
         </w:tc>
         <w:tc>
@@ -3523,9 +3658,11 @@
               </w:rPr>
               <w:br/>
             </w:r>
+            <w:proofErr w:type="spellStart"/>
             <w:r>
               <w:t>su</w:t>
             </w:r>
+            <w:proofErr w:type="spellEnd"/>
           </w:p>
         </w:tc>
         <w:tc>
@@ -3556,9 +3693,11 @@
               </w:rPr>
               <w:br/>
             </w:r>
+            <w:proofErr w:type="spellStart"/>
             <w:r>
               <w:t>si</w:t>
             </w:r>
+            <w:proofErr w:type="spellEnd"/>
           </w:p>
         </w:tc>
         <w:tc>
@@ -3589,9 +3728,11 @@
               </w:rPr>
               <w:br/>
             </w:r>
+            <w:proofErr w:type="spellStart"/>
             <w:r>
               <w:t>sa</w:t>
             </w:r>
+            <w:proofErr w:type="spellEnd"/>
           </w:p>
         </w:tc>
         <w:tc>
@@ -3622,9 +3763,11 @@
               </w:rPr>
               <w:br/>
             </w:r>
+            <w:proofErr w:type="spellStart"/>
             <w:r>
               <w:t>sie</w:t>
             </w:r>
+            <w:proofErr w:type="spellEnd"/>
           </w:p>
         </w:tc>
         <w:tc>
@@ -3793,9 +3936,11 @@
               </w:rPr>
               <w:br/>
             </w:r>
+            <w:proofErr w:type="spellStart"/>
             <w:r>
               <w:t>sua</w:t>
             </w:r>
+            <w:proofErr w:type="spellEnd"/>
           </w:p>
         </w:tc>
         <w:tc>
@@ -3842,6 +3987,7 @@
                 <w:bCs/>
               </w:rPr>
             </w:pPr>
+            <w:proofErr w:type="spellStart"/>
             <w:r>
               <w:rPr>
                 <w:rFonts w:ascii="Abyssinica SIL" w:hAnsi="Abyssinica SIL" w:cs="Abyssinica SIL test"/>
@@ -3849,6 +3995,7 @@
               </w:rPr>
               <w:t>ቃፍ</w:t>
             </w:r>
+            <w:proofErr w:type="spellEnd"/>
           </w:p>
         </w:tc>
         <w:tc>
@@ -3879,9 +4026,11 @@
               </w:rPr>
               <w:br/>
             </w:r>
+            <w:proofErr w:type="spellStart"/>
             <w:r>
               <w:t>qe</w:t>
             </w:r>
+            <w:proofErr w:type="spellEnd"/>
           </w:p>
         </w:tc>
         <w:tc>
@@ -3912,9 +4061,11 @@
               </w:rPr>
               <w:br/>
             </w:r>
+            <w:proofErr w:type="spellStart"/>
             <w:r>
               <w:t>qu</w:t>
             </w:r>
+            <w:proofErr w:type="spellEnd"/>
           </w:p>
         </w:tc>
         <w:tc>
@@ -3978,9 +4129,11 @@
               </w:rPr>
               <w:br/>
             </w:r>
+            <w:proofErr w:type="spellStart"/>
             <w:r>
               <w:t>qa</w:t>
             </w:r>
+            <w:proofErr w:type="spellEnd"/>
           </w:p>
         </w:tc>
         <w:tc>
@@ -4011,9 +4164,11 @@
               </w:rPr>
               <w:br/>
             </w:r>
+            <w:proofErr w:type="spellStart"/>
             <w:r>
               <w:t>qie</w:t>
             </w:r>
+            <w:proofErr w:type="spellEnd"/>
           </w:p>
         </w:tc>
         <w:tc>
@@ -4077,9 +4232,11 @@
               </w:rPr>
               <w:br/>
             </w:r>
+            <w:proofErr w:type="spellStart"/>
             <w:r>
               <w:t>qo</w:t>
             </w:r>
+            <w:proofErr w:type="spellEnd"/>
           </w:p>
         </w:tc>
         <w:tc>
@@ -4143,12 +4300,14 @@
               </w:rPr>
               <w:br/>
             </w:r>
+            <w:proofErr w:type="spellStart"/>
             <w:r>
               <w:t>qu</w:t>
             </w:r>
             <w:r>
               <w:t>u</w:t>
             </w:r>
+            <w:proofErr w:type="spellEnd"/>
           </w:p>
         </w:tc>
         <w:tc>
@@ -4248,9 +4407,11 @@
               </w:rPr>
               <w:br/>
             </w:r>
+            <w:proofErr w:type="spellStart"/>
             <w:r>
               <w:t>quie</w:t>
             </w:r>
+            <w:proofErr w:type="spellEnd"/>
           </w:p>
         </w:tc>
       </w:tr>
@@ -4273,6 +4434,7 @@
                 <w:bCs/>
               </w:rPr>
             </w:pPr>
+            <w:proofErr w:type="spellStart"/>
             <w:r>
               <w:rPr>
                 <w:rFonts w:ascii="Abyssinica SIL" w:hAnsi="Abyssinica SIL" w:cs="Abyssinica SIL test"/>
@@ -4280,6 +4442,7 @@
               </w:rPr>
               <w:t>ቤት</w:t>
             </w:r>
+            <w:proofErr w:type="spellEnd"/>
           </w:p>
         </w:tc>
         <w:tc>
@@ -4343,9 +4506,11 @@
               </w:rPr>
               <w:br/>
             </w:r>
+            <w:proofErr w:type="spellStart"/>
             <w:r>
               <w:t>bu</w:t>
             </w:r>
+            <w:proofErr w:type="spellEnd"/>
           </w:p>
         </w:tc>
         <w:tc>
@@ -4409,9 +4574,11 @@
               </w:rPr>
               <w:br/>
             </w:r>
+            <w:proofErr w:type="spellStart"/>
             <w:r>
               <w:t>ba</w:t>
             </w:r>
+            <w:proofErr w:type="spellEnd"/>
           </w:p>
         </w:tc>
         <w:tc>
@@ -4442,9 +4609,11 @@
               </w:rPr>
               <w:br/>
             </w:r>
+            <w:proofErr w:type="spellStart"/>
             <w:r>
               <w:t>bie</w:t>
             </w:r>
+            <w:proofErr w:type="spellEnd"/>
           </w:p>
         </w:tc>
         <w:tc>
@@ -4508,9 +4677,11 @@
               </w:rPr>
               <w:br/>
             </w:r>
+            <w:proofErr w:type="spellStart"/>
             <w:r>
               <w:t>bo</w:t>
             </w:r>
+            <w:proofErr w:type="spellEnd"/>
           </w:p>
         </w:tc>
         <w:tc>
@@ -4613,9 +4784,11 @@
               </w:rPr>
               <w:br/>
             </w:r>
+            <w:proofErr w:type="spellStart"/>
             <w:r>
               <w:t>bua</w:t>
             </w:r>
+            <w:proofErr w:type="spellEnd"/>
           </w:p>
         </w:tc>
         <w:tc>
@@ -4662,6 +4835,7 @@
                 <w:bCs/>
               </w:rPr>
             </w:pPr>
+            <w:proofErr w:type="spellStart"/>
             <w:r>
               <w:rPr>
                 <w:rFonts w:ascii="Abyssinica SIL" w:hAnsi="Abyssinica SIL" w:cs="Abyssinica SIL test"/>
@@ -4669,6 +4843,7 @@
               </w:rPr>
               <w:t>ታው</w:t>
             </w:r>
+            <w:proofErr w:type="spellEnd"/>
           </w:p>
         </w:tc>
         <w:tc>
@@ -4699,9 +4874,11 @@
               </w:rPr>
               <w:br/>
             </w:r>
+            <w:proofErr w:type="spellStart"/>
             <w:r>
               <w:t>te</w:t>
             </w:r>
+            <w:proofErr w:type="spellEnd"/>
           </w:p>
         </w:tc>
         <w:tc>
@@ -4732,9 +4909,11 @@
               </w:rPr>
               <w:br/>
             </w:r>
+            <w:proofErr w:type="spellStart"/>
             <w:r>
               <w:t>tu</w:t>
             </w:r>
+            <w:proofErr w:type="spellEnd"/>
           </w:p>
         </w:tc>
         <w:tc>
@@ -4765,9 +4944,11 @@
               </w:rPr>
               <w:br/>
             </w:r>
+            <w:proofErr w:type="spellStart"/>
             <w:r>
               <w:t>ti</w:t>
             </w:r>
+            <w:proofErr w:type="spellEnd"/>
           </w:p>
         </w:tc>
         <w:tc>
@@ -5002,9 +5183,11 @@
               </w:rPr>
               <w:br/>
             </w:r>
+            <w:proofErr w:type="spellStart"/>
             <w:r>
               <w:t>tua</w:t>
             </w:r>
+            <w:proofErr w:type="spellEnd"/>
           </w:p>
         </w:tc>
         <w:tc>
@@ -5051,6 +5234,7 @@
                 <w:bCs/>
               </w:rPr>
             </w:pPr>
+            <w:proofErr w:type="spellStart"/>
             <w:r>
               <w:rPr>
                 <w:rFonts w:ascii="Abyssinica SIL" w:hAnsi="Abyssinica SIL" w:cs="Abyssinica SIL test"/>
@@ -5058,6 +5242,7 @@
               </w:rPr>
               <w:t>ኀርም</w:t>
             </w:r>
+            <w:proofErr w:type="spellEnd"/>
           </w:p>
         </w:tc>
         <w:tc>
@@ -5088,9 +5273,11 @@
               </w:rPr>
               <w:br/>
             </w:r>
+            <w:proofErr w:type="spellStart"/>
             <w:r>
               <w:t>hhe</w:t>
             </w:r>
+            <w:proofErr w:type="spellEnd"/>
           </w:p>
         </w:tc>
         <w:tc>
@@ -5121,9 +5308,11 @@
               </w:rPr>
               <w:br/>
             </w:r>
+            <w:proofErr w:type="spellStart"/>
             <w:r>
               <w:t>hhu</w:t>
             </w:r>
+            <w:proofErr w:type="spellEnd"/>
           </w:p>
         </w:tc>
         <w:tc>
@@ -5154,9 +5343,11 @@
               </w:rPr>
               <w:br/>
             </w:r>
+            <w:proofErr w:type="spellStart"/>
             <w:r>
               <w:t>hhi</w:t>
             </w:r>
+            <w:proofErr w:type="spellEnd"/>
           </w:p>
         </w:tc>
         <w:tc>
@@ -5187,9 +5378,11 @@
               </w:rPr>
               <w:br/>
             </w:r>
+            <w:proofErr w:type="spellStart"/>
             <w:r>
               <w:t>hha</w:t>
             </w:r>
+            <w:proofErr w:type="spellEnd"/>
           </w:p>
         </w:tc>
         <w:tc>
@@ -5220,9 +5413,11 @@
               </w:rPr>
               <w:br/>
             </w:r>
+            <w:proofErr w:type="spellStart"/>
             <w:r>
               <w:t>hhie</w:t>
             </w:r>
+            <w:proofErr w:type="spellEnd"/>
           </w:p>
         </w:tc>
         <w:tc>
@@ -5253,9 +5448,11 @@
               </w:rPr>
               <w:br/>
             </w:r>
+            <w:proofErr w:type="spellStart"/>
             <w:r>
               <w:t>hh</w:t>
             </w:r>
+            <w:proofErr w:type="spellEnd"/>
           </w:p>
         </w:tc>
         <w:tc>
@@ -5286,9 +5483,11 @@
               </w:rPr>
               <w:br/>
             </w:r>
+            <w:proofErr w:type="spellStart"/>
             <w:r>
               <w:t>hho</w:t>
             </w:r>
+            <w:proofErr w:type="spellEnd"/>
           </w:p>
         </w:tc>
         <w:tc>
@@ -5352,12 +5551,14 @@
               </w:rPr>
               <w:br/>
             </w:r>
+            <w:proofErr w:type="spellStart"/>
             <w:r>
               <w:t>hu</w:t>
             </w:r>
             <w:r>
               <w:t>u</w:t>
             </w:r>
+            <w:proofErr w:type="spellEnd"/>
           </w:p>
         </w:tc>
         <w:tc>
@@ -5424,9 +5625,11 @@
               </w:rPr>
               <w:br/>
             </w:r>
+            <w:proofErr w:type="spellStart"/>
             <w:r>
               <w:t>hua</w:t>
             </w:r>
+            <w:proofErr w:type="spellEnd"/>
           </w:p>
         </w:tc>
         <w:tc>
@@ -5457,9 +5660,11 @@
               </w:rPr>
               <w:br/>
             </w:r>
+            <w:proofErr w:type="spellStart"/>
             <w:r>
               <w:t>huie</w:t>
             </w:r>
+            <w:proofErr w:type="spellEnd"/>
           </w:p>
         </w:tc>
       </w:tr>
@@ -5482,6 +5687,7 @@
                 <w:bCs/>
               </w:rPr>
             </w:pPr>
+            <w:proofErr w:type="spellStart"/>
             <w:r>
               <w:rPr>
                 <w:rFonts w:ascii="Abyssinica SIL" w:hAnsi="Abyssinica SIL" w:cs="Abyssinica SIL test"/>
@@ -5489,6 +5695,7 @@
               </w:rPr>
               <w:t>ነሐስ</w:t>
             </w:r>
+            <w:proofErr w:type="spellEnd"/>
           </w:p>
         </w:tc>
         <w:tc>
@@ -5585,9 +5792,11 @@
               </w:rPr>
               <w:br/>
             </w:r>
+            <w:proofErr w:type="spellStart"/>
             <w:r>
               <w:t>ni</w:t>
             </w:r>
+            <w:proofErr w:type="spellEnd"/>
           </w:p>
         </w:tc>
         <w:tc>
@@ -5618,9 +5827,11 @@
               </w:rPr>
               <w:br/>
             </w:r>
+            <w:proofErr w:type="spellStart"/>
             <w:r>
               <w:t>na</w:t>
             </w:r>
+            <w:proofErr w:type="spellEnd"/>
           </w:p>
         </w:tc>
         <w:tc>
@@ -5651,9 +5862,11 @@
               </w:rPr>
               <w:br/>
             </w:r>
+            <w:proofErr w:type="spellStart"/>
             <w:r>
               <w:t>nie</w:t>
             </w:r>
+            <w:proofErr w:type="spellEnd"/>
           </w:p>
         </w:tc>
         <w:tc>
@@ -5822,9 +6035,11 @@
               </w:rPr>
               <w:br/>
             </w:r>
+            <w:proofErr w:type="spellStart"/>
             <w:r>
               <w:t>nua</w:t>
             </w:r>
+            <w:proofErr w:type="spellEnd"/>
           </w:p>
         </w:tc>
         <w:tc>
@@ -5871,6 +6086,7 @@
                 <w:bCs/>
               </w:rPr>
             </w:pPr>
+            <w:proofErr w:type="spellStart"/>
             <w:r>
               <w:rPr>
                 <w:rFonts w:ascii="Abyssinica SIL" w:hAnsi="Abyssinica SIL" w:cs="Abyssinica SIL test"/>
@@ -5878,6 +6094,7 @@
               </w:rPr>
               <w:t>አልፍ</w:t>
             </w:r>
+            <w:proofErr w:type="spellEnd"/>
           </w:p>
         </w:tc>
         <w:tc>
@@ -5977,9 +6194,11 @@
               </w:rPr>
               <w:br/>
             </w:r>
+            <w:proofErr w:type="spellStart"/>
             <w:r>
               <w:t>i</w:t>
             </w:r>
+            <w:proofErr w:type="spellEnd"/>
           </w:p>
         </w:tc>
         <w:tc>
@@ -6011,9 +6230,11 @@
               </w:rPr>
               <w:br/>
             </w:r>
+            <w:proofErr w:type="spellStart"/>
             <w:r>
               <w:t>ea</w:t>
             </w:r>
+            <w:proofErr w:type="spellEnd"/>
           </w:p>
         </w:tc>
         <w:tc>
@@ -6045,9 +6266,11 @@
               </w:rPr>
               <w:br/>
             </w:r>
+            <w:proofErr w:type="spellStart"/>
             <w:r>
               <w:t>ie</w:t>
             </w:r>
+            <w:proofErr w:type="spellEnd"/>
           </w:p>
         </w:tc>
         <w:tc>
@@ -6253,6 +6476,7 @@
                 <w:bCs/>
               </w:rPr>
             </w:pPr>
+            <w:proofErr w:type="spellStart"/>
             <w:r>
               <w:rPr>
                 <w:rFonts w:ascii="Abyssinica SIL" w:hAnsi="Abyssinica SIL" w:cs="Abyssinica SIL test"/>
@@ -6260,6 +6484,7 @@
               </w:rPr>
               <w:t>ካፍ</w:t>
             </w:r>
+            <w:proofErr w:type="spellEnd"/>
           </w:p>
         </w:tc>
         <w:tc>
@@ -6290,12 +6515,14 @@
               </w:rPr>
               <w:br/>
             </w:r>
+            <w:proofErr w:type="spellStart"/>
             <w:r>
               <w:t>k</w:t>
             </w:r>
             <w:r>
               <w:t>e</w:t>
             </w:r>
+            <w:proofErr w:type="spellEnd"/>
           </w:p>
         </w:tc>
         <w:tc>
@@ -6326,12 +6553,14 @@
               </w:rPr>
               <w:br/>
             </w:r>
+            <w:proofErr w:type="spellStart"/>
             <w:r>
               <w:t>k</w:t>
             </w:r>
             <w:r>
               <w:t>u</w:t>
             </w:r>
+            <w:proofErr w:type="spellEnd"/>
           </w:p>
         </w:tc>
         <w:tc>
@@ -6434,12 +6663,14 @@
               </w:rPr>
               <w:br/>
             </w:r>
+            <w:proofErr w:type="spellStart"/>
             <w:r>
               <w:t>k</w:t>
             </w:r>
             <w:r>
               <w:t>ie</w:t>
             </w:r>
+            <w:proofErr w:type="spellEnd"/>
           </w:p>
         </w:tc>
         <w:tc>
@@ -6539,12 +6770,14 @@
               </w:rPr>
               <w:br/>
             </w:r>
+            <w:proofErr w:type="spellStart"/>
             <w:r>
               <w:t>k</w:t>
             </w:r>
             <w:r>
               <w:t>ue</w:t>
             </w:r>
+            <w:proofErr w:type="spellEnd"/>
           </w:p>
         </w:tc>
         <w:tc>
@@ -6575,6 +6808,7 @@
               </w:rPr>
               <w:br/>
             </w:r>
+            <w:proofErr w:type="spellStart"/>
             <w:r>
               <w:t>k</w:t>
             </w:r>
@@ -6584,6 +6818,7 @@
             <w:r>
               <w:t>u</w:t>
             </w:r>
+            <w:proofErr w:type="spellEnd"/>
           </w:p>
         </w:tc>
         <w:tc>
@@ -6614,6 +6849,7 @@
               </w:rPr>
               <w:br/>
             </w:r>
+            <w:proofErr w:type="spellStart"/>
             <w:r>
               <w:t>k</w:t>
             </w:r>
@@ -6623,6 +6859,7 @@
             <w:r>
               <w:t>i</w:t>
             </w:r>
+            <w:proofErr w:type="spellEnd"/>
           </w:p>
         </w:tc>
         <w:tc>
@@ -6653,12 +6890,14 @@
               </w:rPr>
               <w:br/>
             </w:r>
+            <w:proofErr w:type="spellStart"/>
             <w:r>
               <w:t>k</w:t>
             </w:r>
             <w:r>
               <w:t>ua</w:t>
             </w:r>
+            <w:proofErr w:type="spellEnd"/>
           </w:p>
         </w:tc>
         <w:tc>
@@ -6689,12 +6928,14 @@
               </w:rPr>
               <w:br/>
             </w:r>
+            <w:proofErr w:type="spellStart"/>
             <w:r>
               <w:t>k</w:t>
             </w:r>
             <w:r>
               <w:t>uie</w:t>
             </w:r>
+            <w:proofErr w:type="spellEnd"/>
           </w:p>
         </w:tc>
       </w:tr>
@@ -6717,6 +6958,7 @@
                 <w:bCs/>
               </w:rPr>
             </w:pPr>
+            <w:proofErr w:type="spellStart"/>
             <w:r>
               <w:rPr>
                 <w:rFonts w:ascii="Abyssinica SIL" w:hAnsi="Abyssinica SIL" w:cs="Abyssinica SIL test"/>
@@ -6724,6 +6966,7 @@
               </w:rPr>
               <w:t>ወዌ</w:t>
             </w:r>
+            <w:proofErr w:type="spellEnd"/>
           </w:p>
         </w:tc>
         <w:tc>
@@ -6793,9 +7036,11 @@
               </w:rPr>
               <w:br/>
             </w:r>
+            <w:proofErr w:type="spellStart"/>
             <w:r>
               <w:t>wu</w:t>
             </w:r>
+            <w:proofErr w:type="spellEnd"/>
           </w:p>
         </w:tc>
         <w:tc>
@@ -6829,9 +7074,11 @@
               </w:rPr>
               <w:br/>
             </w:r>
+            <w:proofErr w:type="spellStart"/>
             <w:r>
               <w:t>wi</w:t>
             </w:r>
+            <w:proofErr w:type="spellEnd"/>
           </w:p>
         </w:tc>
         <w:tc>
@@ -6865,9 +7112,11 @@
               </w:rPr>
               <w:br/>
             </w:r>
+            <w:proofErr w:type="spellStart"/>
             <w:r>
               <w:t>wa</w:t>
             </w:r>
+            <w:proofErr w:type="spellEnd"/>
           </w:p>
         </w:tc>
         <w:tc>
@@ -6901,9 +7150,11 @@
               </w:rPr>
               <w:br/>
             </w:r>
+            <w:proofErr w:type="spellStart"/>
             <w:r>
               <w:t>wie</w:t>
             </w:r>
+            <w:proofErr w:type="spellEnd"/>
           </w:p>
         </w:tc>
         <w:tc>
@@ -7118,6 +7369,7 @@
                 <w:bCs/>
               </w:rPr>
             </w:pPr>
+            <w:proofErr w:type="spellStart"/>
             <w:r>
               <w:rPr>
                 <w:rFonts w:ascii="Abyssinica SIL" w:hAnsi="Abyssinica SIL" w:cs="Abyssinica SIL test"/>
@@ -7125,6 +7377,7 @@
               </w:rPr>
               <w:t>ዐይን</w:t>
             </w:r>
+            <w:proofErr w:type="spellEnd"/>
           </w:p>
         </w:tc>
         <w:tc>
@@ -7175,9 +7428,11 @@
               </w:rPr>
               <w:br/>
             </w:r>
+            <w:proofErr w:type="spellStart"/>
             <w:r>
               <w:t>aaa</w:t>
             </w:r>
+            <w:proofErr w:type="spellEnd"/>
           </w:p>
         </w:tc>
         <w:tc>
@@ -7228,9 +7483,11 @@
               </w:rPr>
               <w:br/>
             </w:r>
+            <w:proofErr w:type="spellStart"/>
             <w:r>
               <w:t>uu</w:t>
             </w:r>
+            <w:proofErr w:type="spellEnd"/>
           </w:p>
         </w:tc>
         <w:tc>
@@ -7369,9 +7626,11 @@
               </w:rPr>
               <w:br/>
             </w:r>
+            <w:proofErr w:type="spellStart"/>
             <w:r>
               <w:t>Aie</w:t>
             </w:r>
+            <w:proofErr w:type="spellEnd"/>
             <w:r>
               <w:rPr>
                 <w:rFonts w:ascii="Abyssinica SIL" w:hAnsi="Abyssinica SIL"/>
@@ -7387,9 +7646,11 @@
               </w:rPr>
               <w:br/>
             </w:r>
+            <w:proofErr w:type="spellStart"/>
             <w:r>
               <w:t>iie</w:t>
             </w:r>
+            <w:proofErr w:type="spellEnd"/>
           </w:p>
         </w:tc>
         <w:tc>
@@ -7440,9 +7701,11 @@
               </w:rPr>
               <w:br/>
             </w:r>
+            <w:proofErr w:type="spellStart"/>
             <w:r>
               <w:t>ee</w:t>
             </w:r>
+            <w:proofErr w:type="spellEnd"/>
           </w:p>
         </w:tc>
         <w:tc>
@@ -7475,9 +7738,11 @@
               </w:rPr>
               <w:br/>
             </w:r>
+            <w:proofErr w:type="spellStart"/>
             <w:r>
               <w:t>Ao</w:t>
             </w:r>
+            <w:proofErr w:type="spellEnd"/>
             <w:r>
               <w:rPr>
                 <w:rFonts w:ascii="Abyssinica SIL" w:hAnsi="Abyssinica SIL"/>
@@ -7493,9 +7758,11 @@
               </w:rPr>
               <w:br/>
             </w:r>
+            <w:proofErr w:type="spellStart"/>
             <w:r>
               <w:t>oo</w:t>
             </w:r>
+            <w:proofErr w:type="spellEnd"/>
           </w:p>
         </w:tc>
         <w:tc>
@@ -7638,6 +7905,7 @@
                 <w:bCs/>
               </w:rPr>
             </w:pPr>
+            <w:proofErr w:type="spellStart"/>
             <w:r>
               <w:rPr>
                 <w:rFonts w:ascii="Abyssinica SIL" w:hAnsi="Abyssinica SIL" w:cs="Abyssinica SIL test"/>
@@ -7645,6 +7913,7 @@
               </w:rPr>
               <w:t>ዘይ</w:t>
             </w:r>
+            <w:proofErr w:type="spellEnd"/>
           </w:p>
         </w:tc>
         <w:tc>
@@ -7708,9 +7977,11 @@
               </w:rPr>
               <w:br/>
             </w:r>
+            <w:proofErr w:type="spellStart"/>
             <w:r>
               <w:t>zu</w:t>
             </w:r>
+            <w:proofErr w:type="spellEnd"/>
           </w:p>
         </w:tc>
         <w:tc>
@@ -7807,9 +8078,11 @@
               </w:rPr>
               <w:br/>
             </w:r>
+            <w:proofErr w:type="spellStart"/>
             <w:r>
               <w:t>zie</w:t>
             </w:r>
+            <w:proofErr w:type="spellEnd"/>
           </w:p>
         </w:tc>
         <w:tc>
@@ -7978,9 +8251,11 @@
               </w:rPr>
               <w:br/>
             </w:r>
+            <w:proofErr w:type="spellStart"/>
             <w:r>
               <w:t>zua</w:t>
             </w:r>
+            <w:proofErr w:type="spellEnd"/>
           </w:p>
         </w:tc>
         <w:tc>
@@ -8028,6 +8303,7 @@
                 <w:bCs/>
               </w:rPr>
             </w:pPr>
+            <w:proofErr w:type="spellStart"/>
             <w:r>
               <w:rPr>
                 <w:rFonts w:ascii="Abyssinica SIL" w:hAnsi="Abyssinica SIL" w:cs="Abyssinica SIL test"/>
@@ -8035,6 +8311,7 @@
               </w:rPr>
               <w:t>የመነ</w:t>
             </w:r>
+            <w:proofErr w:type="spellEnd"/>
           </w:p>
         </w:tc>
         <w:tc>
@@ -8100,9 +8377,11 @@
               </w:rPr>
               <w:br/>
             </w:r>
+            <w:proofErr w:type="spellStart"/>
             <w:r>
               <w:t>yu</w:t>
             </w:r>
+            <w:proofErr w:type="spellEnd"/>
           </w:p>
         </w:tc>
         <w:tc>
@@ -8134,9 +8413,11 @@
               </w:rPr>
               <w:br/>
             </w:r>
+            <w:proofErr w:type="spellStart"/>
             <w:r>
               <w:t>yi</w:t>
             </w:r>
+            <w:proofErr w:type="spellEnd"/>
           </w:p>
         </w:tc>
         <w:tc>
@@ -8168,9 +8449,11 @@
               </w:rPr>
               <w:br/>
             </w:r>
+            <w:proofErr w:type="spellStart"/>
             <w:r>
               <w:t>ya</w:t>
             </w:r>
+            <w:proofErr w:type="spellEnd"/>
           </w:p>
         </w:tc>
         <w:tc>
@@ -8202,9 +8485,11 @@
               </w:rPr>
               <w:br/>
             </w:r>
+            <w:proofErr w:type="spellStart"/>
             <w:r>
               <w:t>yie</w:t>
             </w:r>
+            <w:proofErr w:type="spellEnd"/>
           </w:p>
         </w:tc>
         <w:tc>
@@ -8270,9 +8555,11 @@
               </w:rPr>
               <w:br/>
             </w:r>
+            <w:proofErr w:type="spellStart"/>
             <w:r>
               <w:t>yo</w:t>
             </w:r>
+            <w:proofErr w:type="spellEnd"/>
           </w:p>
         </w:tc>
         <w:tc>
@@ -8460,6 +8747,7 @@
                 <w:bCs/>
               </w:rPr>
             </w:pPr>
+            <w:proofErr w:type="spellStart"/>
             <w:r>
               <w:rPr>
                 <w:rFonts w:ascii="Abyssinica SIL" w:hAnsi="Abyssinica SIL" w:cs="Abyssinica SIL test"/>
@@ -8468,6 +8756,7 @@
               <w:lastRenderedPageBreak/>
               <w:t>ድንት</w:t>
             </w:r>
+            <w:proofErr w:type="spellEnd"/>
           </w:p>
         </w:tc>
         <w:tc>
@@ -8801,9 +9090,11 @@
               </w:rPr>
               <w:br/>
             </w:r>
+            <w:proofErr w:type="spellStart"/>
             <w:r>
               <w:t>dua</w:t>
             </w:r>
+            <w:proofErr w:type="spellEnd"/>
           </w:p>
         </w:tc>
         <w:tc>
@@ -8850,6 +9141,7 @@
                 <w:bCs/>
               </w:rPr>
             </w:pPr>
+            <w:proofErr w:type="spellStart"/>
             <w:r>
               <w:rPr>
                 <w:rFonts w:ascii="Abyssinica SIL" w:hAnsi="Abyssinica SIL" w:cs="Abyssinica SIL test"/>
@@ -8857,6 +9149,7 @@
               </w:rPr>
               <w:t>ገምል</w:t>
             </w:r>
+            <w:proofErr w:type="spellEnd"/>
           </w:p>
         </w:tc>
         <w:tc>
@@ -8887,9 +9180,11 @@
               </w:rPr>
               <w:br/>
             </w:r>
+            <w:proofErr w:type="spellStart"/>
             <w:r>
               <w:t>ge</w:t>
             </w:r>
+            <w:proofErr w:type="spellEnd"/>
           </w:p>
         </w:tc>
         <w:tc>
@@ -8920,9 +9215,11 @@
               </w:rPr>
               <w:br/>
             </w:r>
+            <w:proofErr w:type="spellStart"/>
             <w:r>
               <w:t>gu</w:t>
             </w:r>
+            <w:proofErr w:type="spellEnd"/>
           </w:p>
         </w:tc>
         <w:tc>
@@ -8953,9 +9250,11 @@
               </w:rPr>
               <w:br/>
             </w:r>
+            <w:proofErr w:type="spellStart"/>
             <w:r>
               <w:t>gi</w:t>
             </w:r>
+            <w:proofErr w:type="spellEnd"/>
           </w:p>
         </w:tc>
         <w:tc>
@@ -9019,9 +9318,11 @@
               </w:rPr>
               <w:br/>
             </w:r>
+            <w:proofErr w:type="spellStart"/>
             <w:r>
               <w:t>gie</w:t>
             </w:r>
+            <w:proofErr w:type="spellEnd"/>
           </w:p>
         </w:tc>
         <w:tc>
@@ -9118,9 +9419,11 @@
               </w:rPr>
               <w:br/>
             </w:r>
+            <w:proofErr w:type="spellStart"/>
             <w:r>
               <w:t>gue</w:t>
             </w:r>
+            <w:proofErr w:type="spellEnd"/>
           </w:p>
         </w:tc>
         <w:tc>
@@ -9151,12 +9454,14 @@
               </w:rPr>
               <w:br/>
             </w:r>
+            <w:proofErr w:type="spellStart"/>
             <w:r>
               <w:t>gu</w:t>
             </w:r>
             <w:r>
               <w:t>u</w:t>
             </w:r>
+            <w:proofErr w:type="spellEnd"/>
           </w:p>
         </w:tc>
         <w:tc>
@@ -9187,12 +9492,14 @@
               </w:rPr>
               <w:br/>
             </w:r>
+            <w:proofErr w:type="spellStart"/>
             <w:r>
               <w:t>gu</w:t>
             </w:r>
             <w:r>
               <w:t>i</w:t>
             </w:r>
+            <w:proofErr w:type="spellEnd"/>
           </w:p>
         </w:tc>
         <w:tc>
@@ -9223,9 +9530,11 @@
               </w:rPr>
               <w:br/>
             </w:r>
+            <w:proofErr w:type="spellStart"/>
             <w:r>
               <w:t>gua</w:t>
             </w:r>
+            <w:proofErr w:type="spellEnd"/>
           </w:p>
         </w:tc>
         <w:tc>
@@ -9256,9 +9565,11 @@
               </w:rPr>
               <w:br/>
             </w:r>
+            <w:proofErr w:type="spellStart"/>
             <w:r>
               <w:t>guie</w:t>
             </w:r>
+            <w:proofErr w:type="spellEnd"/>
           </w:p>
         </w:tc>
       </w:tr>
@@ -9281,6 +9592,7 @@
                 <w:bCs/>
               </w:rPr>
             </w:pPr>
+            <w:proofErr w:type="spellStart"/>
             <w:r>
               <w:rPr>
                 <w:rFonts w:ascii="Abyssinica SIL" w:hAnsi="Abyssinica SIL" w:cs="Abyssinica SIL test"/>
@@ -9288,6 +9600,7 @@
               </w:rPr>
               <w:t>ጠይት</w:t>
             </w:r>
+            <w:proofErr w:type="spellEnd"/>
           </w:p>
         </w:tc>
         <w:tc>
@@ -9318,9 +9631,11 @@
               </w:rPr>
               <w:br/>
             </w:r>
+            <w:proofErr w:type="spellStart"/>
             <w:r>
               <w:t>Te</w:t>
             </w:r>
+            <w:proofErr w:type="spellEnd"/>
           </w:p>
         </w:tc>
         <w:tc>
@@ -9384,9 +9699,11 @@
               </w:rPr>
               <w:br/>
             </w:r>
+            <w:proofErr w:type="spellStart"/>
             <w:r>
               <w:t>Ti</w:t>
             </w:r>
+            <w:proofErr w:type="spellEnd"/>
           </w:p>
         </w:tc>
         <w:tc>
@@ -9621,9 +9938,11 @@
               </w:rPr>
               <w:br/>
             </w:r>
+            <w:proofErr w:type="spellStart"/>
             <w:r>
               <w:t>Tua</w:t>
             </w:r>
+            <w:proofErr w:type="spellEnd"/>
           </w:p>
         </w:tc>
         <w:tc>
@@ -9670,6 +9989,7 @@
                 <w:bCs/>
               </w:rPr>
             </w:pPr>
+            <w:proofErr w:type="spellStart"/>
             <w:r>
               <w:rPr>
                 <w:rFonts w:ascii="Abyssinica SIL" w:hAnsi="Abyssinica SIL" w:cs="Abyssinica SIL test"/>
@@ -9677,6 +9997,7 @@
               </w:rPr>
               <w:t>ጰይት</w:t>
             </w:r>
+            <w:proofErr w:type="spellEnd"/>
           </w:p>
         </w:tc>
         <w:tc>
@@ -10010,9 +10331,11 @@
               </w:rPr>
               <w:br/>
             </w:r>
+            <w:proofErr w:type="spellStart"/>
             <w:r>
               <w:t>Pua</w:t>
             </w:r>
+            <w:proofErr w:type="spellEnd"/>
           </w:p>
         </w:tc>
         <w:tc>
@@ -10059,6 +10382,7 @@
                 <w:bCs/>
               </w:rPr>
             </w:pPr>
+            <w:proofErr w:type="spellStart"/>
             <w:r>
               <w:rPr>
                 <w:rFonts w:ascii="Abyssinica SIL" w:hAnsi="Abyssinica SIL" w:cs="Abyssinica SIL test"/>
@@ -10066,6 +10390,7 @@
               </w:rPr>
               <w:t>ጸደይ</w:t>
             </w:r>
+            <w:proofErr w:type="spellEnd"/>
           </w:p>
         </w:tc>
         <w:tc>
@@ -10129,9 +10454,11 @@
               </w:rPr>
               <w:br/>
             </w:r>
+            <w:proofErr w:type="spellStart"/>
             <w:r>
               <w:t>Su</w:t>
             </w:r>
+            <w:proofErr w:type="spellEnd"/>
           </w:p>
         </w:tc>
         <w:tc>
@@ -10399,9 +10726,11 @@
               </w:rPr>
               <w:br/>
             </w:r>
+            <w:proofErr w:type="spellStart"/>
             <w:r>
               <w:t>Sua</w:t>
             </w:r>
+            <w:proofErr w:type="spellEnd"/>
           </w:p>
         </w:tc>
         <w:tc>
@@ -10448,6 +10777,7 @@
                 <w:bCs/>
               </w:rPr>
             </w:pPr>
+            <w:proofErr w:type="spellStart"/>
             <w:r>
               <w:rPr>
                 <w:rFonts w:ascii="Abyssinica SIL" w:hAnsi="Abyssinica SIL" w:cs="Abyssinica SIL test"/>
@@ -10455,6 +10785,7 @@
               </w:rPr>
               <w:t>ፀጳ</w:t>
             </w:r>
+            <w:proofErr w:type="spellEnd"/>
           </w:p>
         </w:tc>
         <w:tc>
@@ -10485,9 +10816,11 @@
               </w:rPr>
               <w:br/>
             </w:r>
+            <w:proofErr w:type="spellStart"/>
             <w:r>
               <w:t>SSe</w:t>
             </w:r>
+            <w:proofErr w:type="spellEnd"/>
           </w:p>
         </w:tc>
         <w:tc>
@@ -10518,9 +10851,11 @@
               </w:rPr>
               <w:br/>
             </w:r>
+            <w:proofErr w:type="spellStart"/>
             <w:r>
               <w:t>SSu</w:t>
             </w:r>
+            <w:proofErr w:type="spellEnd"/>
           </w:p>
         </w:tc>
         <w:tc>
@@ -10551,9 +10886,11 @@
               </w:rPr>
               <w:br/>
             </w:r>
+            <w:proofErr w:type="spellStart"/>
             <w:r>
               <w:t>SSi</w:t>
             </w:r>
+            <w:proofErr w:type="spellEnd"/>
           </w:p>
         </w:tc>
         <w:tc>
@@ -10584,9 +10921,11 @@
               </w:rPr>
               <w:br/>
             </w:r>
+            <w:proofErr w:type="spellStart"/>
             <w:r>
               <w:t>SSa</w:t>
             </w:r>
+            <w:proofErr w:type="spellEnd"/>
           </w:p>
         </w:tc>
         <w:tc>
@@ -10617,9 +10956,11 @@
               </w:rPr>
               <w:br/>
             </w:r>
+            <w:proofErr w:type="spellStart"/>
             <w:r>
               <w:t>SSie</w:t>
             </w:r>
+            <w:proofErr w:type="spellEnd"/>
           </w:p>
         </w:tc>
         <w:tc>
@@ -10683,9 +11024,11 @@
               </w:rPr>
               <w:br/>
             </w:r>
+            <w:proofErr w:type="spellStart"/>
             <w:r>
               <w:t>SSo</w:t>
             </w:r>
+            <w:proofErr w:type="spellEnd"/>
           </w:p>
         </w:tc>
         <w:tc>
@@ -10828,6 +11171,7 @@
                 <w:bCs/>
               </w:rPr>
             </w:pPr>
+            <w:proofErr w:type="spellStart"/>
             <w:r>
               <w:rPr>
                 <w:rFonts w:ascii="Abyssinica SIL" w:hAnsi="Abyssinica SIL" w:cs="Abyssinica SIL test"/>
@@ -10835,6 +11179,7 @@
               </w:rPr>
               <w:t>አፍ</w:t>
             </w:r>
+            <w:proofErr w:type="spellEnd"/>
           </w:p>
         </w:tc>
         <w:tc>
@@ -10865,9 +11210,11 @@
               </w:rPr>
               <w:br/>
             </w:r>
+            <w:proofErr w:type="spellStart"/>
             <w:r>
               <w:t>fe</w:t>
             </w:r>
+            <w:proofErr w:type="spellEnd"/>
           </w:p>
         </w:tc>
         <w:tc>
@@ -11063,9 +11410,11 @@
               </w:rPr>
               <w:br/>
             </w:r>
+            <w:proofErr w:type="spellStart"/>
             <w:r>
               <w:t>fo</w:t>
             </w:r>
+            <w:proofErr w:type="spellEnd"/>
           </w:p>
         </w:tc>
         <w:tc>
@@ -11168,9 +11517,11 @@
               </w:rPr>
               <w:br/>
             </w:r>
+            <w:proofErr w:type="spellStart"/>
             <w:r>
               <w:t>fua</w:t>
             </w:r>
+            <w:proofErr w:type="spellEnd"/>
           </w:p>
         </w:tc>
         <w:tc>
@@ -11218,6 +11569,7 @@
                 <w:bCs/>
               </w:rPr>
             </w:pPr>
+            <w:proofErr w:type="spellStart"/>
             <w:r>
               <w:rPr>
                 <w:rFonts w:ascii="Abyssinica SIL" w:hAnsi="Abyssinica SIL" w:cs="Abyssinica SIL test"/>
@@ -11225,6 +11577,7 @@
               </w:rPr>
               <w:t>ፕሳ</w:t>
             </w:r>
+            <w:proofErr w:type="spellEnd"/>
           </w:p>
         </w:tc>
         <w:tc>
@@ -11290,9 +11643,11 @@
               </w:rPr>
               <w:br/>
             </w:r>
+            <w:proofErr w:type="spellStart"/>
             <w:r>
               <w:t>pu</w:t>
             </w:r>
+            <w:proofErr w:type="spellEnd"/>
           </w:p>
         </w:tc>
         <w:tc>
@@ -11569,9 +11924,11 @@
               </w:rPr>
               <w:br/>
             </w:r>
+            <w:proofErr w:type="spellStart"/>
             <w:r>
               <w:t>pua</w:t>
             </w:r>
+            <w:proofErr w:type="spellEnd"/>
           </w:p>
         </w:tc>
         <w:tc>
@@ -13120,7 +13477,23 @@
         <w:jc w:val="both"/>
       </w:pPr>
       <w:r>
-        <w:t>The “connected” style of Ethiopic numerals can be created by changing the font from “Abyssinica SIL” to “Abyssinica SIL (Connected)” as seen in the following table:</w:t>
+        <w:t>The “connected” style of Ethiopic numerals can be created by changing the font from “</w:t>
+      </w:r>
+      <w:proofErr w:type="spellStart"/>
+      <w:r>
+        <w:t>Abyssinica</w:t>
+      </w:r>
+      <w:proofErr w:type="spellEnd"/>
+      <w:r>
+        <w:t xml:space="preserve"> SIL” to “</w:t>
+      </w:r>
+      <w:proofErr w:type="spellStart"/>
+      <w:r>
+        <w:t>Abyssinica</w:t>
+      </w:r>
+      <w:proofErr w:type="spellEnd"/>
+      <w:r>
+        <w:t xml:space="preserve"> SIL (Connected)” as seen in the following table:</w:t>
       </w:r>
     </w:p>
     <w:p>
@@ -13142,6 +13515,7 @@
         <w:tc>
           <w:tcPr>
             <w:tcW w:w="2425" w:type="dxa"/>
+            <w:shd w:val="clear" w:color="auto" w:fill="D7D0B9"/>
           </w:tcPr>
           <w:p>
             <w:pPr>
@@ -13153,6 +13527,7 @@
                 <w:szCs w:val="28"/>
               </w:rPr>
             </w:pPr>
+            <w:proofErr w:type="spellStart"/>
             <w:r>
               <w:rPr>
                 <w:b/>
@@ -13160,32 +13535,54 @@
                 <w:sz w:val="28"/>
                 <w:szCs w:val="28"/>
               </w:rPr>
-              <w:t>Abyssinica SIL</w:t>
-            </w:r>
-          </w:p>
-        </w:tc>
-        <w:tc>
-          <w:tcPr>
-            <w:tcW w:w="4410" w:type="dxa"/>
-          </w:tcPr>
-          <w:p>
-            <w:pPr>
-              <w:jc w:val="center"/>
+              <w:t>Abyssinica</w:t>
+            </w:r>
+            <w:proofErr w:type="spellEnd"/>
+            <w:r>
               <w:rPr>
                 <w:b/>
                 <w:bCs/>
                 <w:sz w:val="28"/>
                 <w:szCs w:val="28"/>
               </w:rPr>
-            </w:pPr>
-            <w:r>
+              <w:t xml:space="preserve"> SIL</w:t>
+            </w:r>
+          </w:p>
+        </w:tc>
+        <w:tc>
+          <w:tcPr>
+            <w:tcW w:w="4410" w:type="dxa"/>
+            <w:shd w:val="clear" w:color="auto" w:fill="D7D0B9"/>
+          </w:tcPr>
+          <w:p>
+            <w:pPr>
+              <w:jc w:val="center"/>
               <w:rPr>
                 <w:b/>
                 <w:bCs/>
                 <w:sz w:val="28"/>
                 <w:szCs w:val="28"/>
               </w:rPr>
-              <w:t>Abyssinica SIL (Connected)</w:t>
+            </w:pPr>
+            <w:proofErr w:type="spellStart"/>
+            <w:r>
+              <w:rPr>
+                <w:b/>
+                <w:bCs/>
+                <w:sz w:val="28"/>
+                <w:szCs w:val="28"/>
+              </w:rPr>
+              <w:t>Abyssinica</w:t>
+            </w:r>
+            <w:proofErr w:type="spellEnd"/>
+            <w:r>
+              <w:rPr>
+                <w:b/>
+                <w:bCs/>
+                <w:sz w:val="28"/>
+                <w:szCs w:val="28"/>
+              </w:rPr>
+              <w:t xml:space="preserve"> SIL (Connected)</w:t>
             </w:r>
           </w:p>
         </w:tc>
@@ -13702,6 +14099,7 @@
         </w:rPr>
         <w:t xml:space="preserve">Typing </w:t>
       </w:r>
+      <w:proofErr w:type="spellStart"/>
       <w:r>
         <w:rPr>
           <w:rFonts w:ascii="Arial" w:hAnsi="Arial" w:cs="Arial"/>
@@ -13709,8 +14107,9 @@
           <w:sz w:val="27"/>
           <w:szCs w:val="27"/>
         </w:rPr>
-        <w:t xml:space="preserve">Zaima </w:t>
-      </w:r>
+        <w:t>Zaima</w:t>
+      </w:r>
+      <w:proofErr w:type="spellEnd"/>
       <w:r>
         <w:rPr>
           <w:rFonts w:ascii="Arial" w:hAnsi="Arial" w:cs="Arial"/>
@@ -13718,15 +14117,45 @@
           <w:sz w:val="27"/>
           <w:szCs w:val="27"/>
         </w:rPr>
-        <w:t>Qirts (</w:t>
-      </w:r>
+        <w:t xml:space="preserve"> </w:t>
+      </w:r>
+      <w:proofErr w:type="spellStart"/>
+      <w:r>
+        <w:rPr>
+          <w:rFonts w:ascii="Arial" w:hAnsi="Arial" w:cs="Arial"/>
+          <w:b/>
+          <w:sz w:val="27"/>
+          <w:szCs w:val="27"/>
+        </w:rPr>
+        <w:t>Qirts</w:t>
+      </w:r>
+      <w:proofErr w:type="spellEnd"/>
+      <w:r>
+        <w:rPr>
+          <w:rFonts w:ascii="Arial" w:hAnsi="Arial" w:cs="Arial"/>
+          <w:b/>
+          <w:sz w:val="27"/>
+          <w:szCs w:val="27"/>
+        </w:rPr>
+        <w:t xml:space="preserve"> (</w:t>
+      </w:r>
+      <w:proofErr w:type="spellStart"/>
       <w:r>
         <w:rPr>
           <w:rFonts w:ascii="Abyssinica SIL" w:hAnsi="Abyssinica SIL" w:cs="Abyssinica SIL"/>
           <w:sz w:val="27"/>
           <w:szCs w:val="27"/>
         </w:rPr>
-        <w:t>የዜማ፡ቅርጽ፡</w:t>
+        <w:t>የዜማ፡ቅርጽ</w:t>
+      </w:r>
+      <w:proofErr w:type="spellEnd"/>
+      <w:r>
+        <w:rPr>
+          <w:rFonts w:ascii="Abyssinica SIL" w:hAnsi="Abyssinica SIL" w:cs="Abyssinica SIL"/>
+          <w:sz w:val="27"/>
+          <w:szCs w:val="27"/>
+        </w:rPr>
+        <w:t>፡</w:t>
       </w:r>
       <w:r>
         <w:rPr>
@@ -13784,12 +14213,14 @@
                 <w:rFonts w:ascii="Abyssinica SIL" w:eastAsia="Arial Unicode MS" w:hAnsi="Abyssinica SIL" w:cs="Arial Unicode MS"/>
               </w:rPr>
             </w:pPr>
+            <w:proofErr w:type="spellStart"/>
             <w:r>
               <w:rPr>
                 <w:rFonts w:ascii="Abyssinica SIL" w:eastAsia="Arial Unicode MS" w:hAnsi="Abyssinica SIL" w:cs="MT Book Unicode"/>
               </w:rPr>
               <w:t>ይዘት</w:t>
             </w:r>
+            <w:proofErr w:type="spellEnd"/>
           </w:p>
         </w:tc>
         <w:tc>
@@ -13815,12 +14246,14 @@
                 <w:rFonts w:ascii="Abyssinica SIL" w:eastAsia="Arial Unicode MS" w:hAnsi="Abyssinica SIL" w:cs="Arial Unicode MS"/>
               </w:rPr>
             </w:pPr>
+            <w:proofErr w:type="spellStart"/>
             <w:r>
               <w:rPr>
                 <w:rFonts w:ascii="Abyssinica SIL" w:eastAsia="Arial Unicode MS" w:hAnsi="Abyssinica SIL" w:cs="MT Book Unicode"/>
               </w:rPr>
               <w:t>ኅጺር፡ርክርክ</w:t>
             </w:r>
+            <w:proofErr w:type="spellEnd"/>
             <w:r>
               <w:rPr>
                 <w:rFonts w:ascii="Abyssinica SIL" w:eastAsia="Arial Unicode MS" w:hAnsi="Abyssinica SIL" w:cs="MT Book Unicode"/>
@@ -13848,12 +14281,14 @@
                 <w:rFonts w:ascii="Abyssinica SIL" w:eastAsia="Arial Unicode MS" w:hAnsi="Abyssinica SIL" w:cs="Arial Unicode MS"/>
               </w:rPr>
             </w:pPr>
+            <w:proofErr w:type="spellStart"/>
             <w:r>
               <w:rPr>
                 <w:rFonts w:ascii="Abyssinica SIL" w:eastAsia="Arial Unicode MS" w:hAnsi="Abyssinica SIL" w:cs="MT Book Unicode"/>
               </w:rPr>
               <w:t>ርክርክ</w:t>
             </w:r>
+            <w:proofErr w:type="spellEnd"/>
           </w:p>
         </w:tc>
         <w:tc>
@@ -13875,12 +14310,14 @@
                 <w:rFonts w:ascii="Abyssinica SIL" w:eastAsia="Arial Unicode MS" w:hAnsi="Abyssinica SIL" w:cs="Arial Unicode MS"/>
               </w:rPr>
             </w:pPr>
+            <w:proofErr w:type="spellStart"/>
             <w:r>
               <w:rPr>
                 <w:rFonts w:ascii="Abyssinica SIL" w:eastAsia="Arial Unicode MS" w:hAnsi="Abyssinica SIL" w:cs="MT Book Unicode"/>
               </w:rPr>
               <w:t>ቁርጥ</w:t>
             </w:r>
+            <w:proofErr w:type="spellEnd"/>
           </w:p>
         </w:tc>
         <w:tc>
@@ -13902,12 +14339,14 @@
                 <w:rFonts w:ascii="Abyssinica SIL" w:eastAsia="Arial Unicode MS" w:hAnsi="Abyssinica SIL" w:cs="MT Book Unicode"/>
               </w:rPr>
             </w:pPr>
+            <w:proofErr w:type="spellStart"/>
             <w:r>
               <w:rPr>
                 <w:rFonts w:ascii="Abyssinica SIL" w:eastAsia="Arial Unicode MS" w:hAnsi="Abyssinica SIL" w:cs="Arial Unicode MS"/>
               </w:rPr>
               <w:t>ደረት</w:t>
             </w:r>
+            <w:proofErr w:type="spellEnd"/>
           </w:p>
         </w:tc>
         <w:tc>
@@ -13929,12 +14368,14 @@
                 <w:rFonts w:ascii="Abyssinica SIL" w:eastAsia="Arial Unicode MS" w:hAnsi="Abyssinica SIL" w:cs="Arial Unicode MS"/>
               </w:rPr>
             </w:pPr>
+            <w:proofErr w:type="spellStart"/>
             <w:r>
               <w:rPr>
                 <w:rFonts w:ascii="Abyssinica SIL" w:eastAsia="Arial Unicode MS" w:hAnsi="Abyssinica SIL" w:cs="MT Book Unicode"/>
               </w:rPr>
               <w:t>ድፋት</w:t>
             </w:r>
+            <w:proofErr w:type="spellEnd"/>
           </w:p>
         </w:tc>
         <w:tc>
@@ -13956,12 +14397,14 @@
                 <w:rFonts w:ascii="Abyssinica SIL" w:eastAsia="Arial Unicode MS" w:hAnsi="Abyssinica SIL" w:cs="Arial Unicode MS"/>
               </w:rPr>
             </w:pPr>
+            <w:proofErr w:type="spellStart"/>
             <w:r>
               <w:rPr>
                 <w:rFonts w:ascii="Abyssinica SIL" w:eastAsia="Arial Unicode MS" w:hAnsi="Abyssinica SIL" w:cs="MT Book Unicode"/>
               </w:rPr>
               <w:t>ጭረት</w:t>
             </w:r>
+            <w:proofErr w:type="spellEnd"/>
           </w:p>
         </w:tc>
         <w:tc>
@@ -13983,12 +14426,14 @@
                 <w:rFonts w:ascii="Abyssinica SIL" w:eastAsia="Arial Unicode MS" w:hAnsi="Abyssinica SIL" w:cs="Arial Unicode MS"/>
               </w:rPr>
             </w:pPr>
+            <w:proofErr w:type="spellStart"/>
             <w:r>
               <w:rPr>
                 <w:rFonts w:ascii="Abyssinica SIL" w:eastAsia="Arial Unicode MS" w:hAnsi="Abyssinica SIL" w:cs="MT Book Unicode"/>
               </w:rPr>
               <w:t>ቅናት</w:t>
             </w:r>
+            <w:proofErr w:type="spellEnd"/>
           </w:p>
         </w:tc>
         <w:tc>
@@ -14010,12 +14455,14 @@
                 <w:rFonts w:ascii="Abyssinica SIL" w:eastAsia="Arial Unicode MS" w:hAnsi="Abyssinica SIL" w:cs="MT Book Unicode"/>
               </w:rPr>
             </w:pPr>
+            <w:proofErr w:type="spellStart"/>
             <w:r>
               <w:rPr>
                 <w:rFonts w:ascii="Abyssinica SIL" w:eastAsia="Arial Unicode MS" w:hAnsi="Abyssinica SIL" w:cs="MT Book Unicode"/>
               </w:rPr>
               <w:t>ሒደት</w:t>
             </w:r>
+            <w:proofErr w:type="spellEnd"/>
           </w:p>
         </w:tc>
         <w:tc>
@@ -14037,6 +14484,7 @@
                 <w:rFonts w:ascii="Abyssinica SIL" w:eastAsia="Arial Unicode MS" w:hAnsi="Abyssinica SIL" w:cs="Arial Unicode MS"/>
               </w:rPr>
             </w:pPr>
+            <w:proofErr w:type="spellStart"/>
             <w:r>
               <w:rPr>
                 <w:rFonts w:ascii="Abyssinica SIL" w:eastAsia="Arial Unicode MS" w:hAnsi="Abyssinica SIL" w:cs="Arial Unicode MS"/>
@@ -14055,6 +14503,7 @@
               </w:rPr>
               <w:t>ሒደት</w:t>
             </w:r>
+            <w:proofErr w:type="spellEnd"/>
             <w:r>
               <w:rPr>
                 <w:rFonts w:ascii="Abyssinica SIL" w:eastAsia="Arial Unicode MS" w:hAnsi="Abyssinica SIL" w:cs="MT Book Unicode"/>
@@ -14650,7 +15099,15 @@
     <w:p/>
     <w:p>
       <w:r>
-        <w:t>Type the number that corresponds to the qirts that you want and it will appear and the menu close.</w:t>
+        <w:t xml:space="preserve">Type the number that corresponds to the </w:t>
+      </w:r>
+      <w:proofErr w:type="spellStart"/>
+      <w:r>
+        <w:t>qirts</w:t>
+      </w:r>
+      <w:proofErr w:type="spellEnd"/>
+      <w:r>
+        <w:t xml:space="preserve"> that you want and it will appear and the menu close.</w:t>
       </w:r>
     </w:p>
     <w:p/>
@@ -14671,7 +15128,16 @@
           <w:sz w:val="27"/>
           <w:szCs w:val="27"/>
         </w:rPr>
-        <w:t>Other Letters</w:t>
+        <w:t>Letters</w:t>
+      </w:r>
+      <w:r>
+        <w:rPr>
+          <w:rFonts w:ascii="Arial" w:hAnsi="Arial" w:cs="Arial"/>
+          <w:b/>
+          <w:sz w:val="27"/>
+          <w:szCs w:val="27"/>
+        </w:rPr>
+        <w:t xml:space="preserve"> of Other Languages</w:t>
       </w:r>
     </w:p>
     <w:p>
@@ -14694,6 +15160,1337 @@
       <w:r>
         <w:t xml:space="preserve"> website.</w:t>
       </w:r>
+    </w:p>
+    <w:p>
+      <w:pPr>
+        <w:jc w:val="both"/>
+        <w:rPr>
+          <w:rFonts w:ascii="Arial" w:hAnsi="Arial" w:cs="Arial"/>
+          <w:b/>
+          <w:bCs/>
+          <w:sz w:val="27"/>
+          <w:szCs w:val="27"/>
+        </w:rPr>
+      </w:pPr>
+      <w:r>
+        <w:rPr>
+          <w:rFonts w:ascii="Arial" w:hAnsi="Arial" w:cs="Arial"/>
+          <w:b/>
+          <w:bCs/>
+          <w:sz w:val="27"/>
+          <w:szCs w:val="27"/>
+        </w:rPr>
+        <w:lastRenderedPageBreak/>
+        <w:t>EMUFI Symbols</w:t>
+      </w:r>
+    </w:p>
+    <w:p>
+      <w:pPr>
+        <w:jc w:val="both"/>
+      </w:pPr>
+      <w:r>
+        <w:t xml:space="preserve">The </w:t>
+      </w:r>
+      <w:r>
+        <w:rPr>
+          <w:i/>
+          <w:iCs/>
+        </w:rPr>
+        <w:t>Abba Garima</w:t>
+      </w:r>
+      <w:r>
+        <w:t xml:space="preserve"> font has been included with this keyboard package.  The Ababa Garima Gospels use symbols that are not supported under the Unicode standard and so are available </w:t>
+      </w:r>
+      <w:r>
+        <w:t>as per EMUFI (Ethiopic Manuscript Unicode Font Initiative) encoding. Special key sequences have been defined to support their typing</w:t>
+      </w:r>
+      <w:r>
+        <w:t>;</w:t>
+      </w:r>
+      <w:r>
+        <w:t xml:space="preserve"> these sequences may change in the future.  Additionally, the very frequent Rubricated </w:t>
+      </w:r>
+      <w:proofErr w:type="spellStart"/>
+      <w:r>
+        <w:t>Fullstop</w:t>
+      </w:r>
+      <w:proofErr w:type="spellEnd"/>
+      <w:r>
+        <w:t xml:space="preserve">, </w:t>
+      </w:r>
+      <w:r>
+        <w:rPr>
+          <w:rFonts w:ascii="Geʾez Manuscript Zemen" w:hAnsi="Geʾez Manuscript Zemen" w:cs="Geʾez Manuscript Zemen"/>
+        </w:rPr>
+        <w:t></w:t>
+      </w:r>
+      <w:r>
+        <w:t xml:space="preserve">, has been added and is available in the </w:t>
+      </w:r>
+      <w:proofErr w:type="spellStart"/>
+      <w:r>
+        <w:t>Ge</w:t>
+      </w:r>
+      <w:r>
+        <w:t>ʾ</w:t>
+      </w:r>
+      <w:r>
+        <w:t>ez</w:t>
+      </w:r>
+      <w:proofErr w:type="spellEnd"/>
+      <w:r>
+        <w:t xml:space="preserve"> Manuscript Zemen font</w:t>
+      </w:r>
+      <w:r>
+        <w:t xml:space="preserve"> (which may be downloaded here: </w:t>
+      </w:r>
+      <w:hyperlink r:id="rId7" w:history="1">
+        <w:r>
+          <w:rPr>
+            <w:rStyle w:val="Hyperlink"/>
+          </w:rPr>
+          <w:t>https://github.com/geezorg/emufi/releases</w:t>
+        </w:r>
+      </w:hyperlink>
+      <w:r>
+        <w:t>).</w:t>
+      </w:r>
+    </w:p>
+    <w:p>
+      <w:pPr>
+        <w:jc w:val="both"/>
+        <w:rPr>
+          <w:rFonts w:ascii="Geʾez Manuscript Zemen" w:hAnsi="Geʾez Manuscript Zemen" w:cs="Geʾez Manuscript Zemen"/>
+        </w:rPr>
+      </w:pPr>
+    </w:p>
+    <w:p>
+      <w:pPr>
+        <w:jc w:val="both"/>
+      </w:pPr>
+    </w:p>
+    <w:tbl>
+      <w:tblPr>
+        <w:tblStyle w:val="TableGrid"/>
+        <w:tblpPr w:leftFromText="180" w:rightFromText="180" w:vertAnchor="text" w:horzAnchor="page" w:tblpX="2494" w:tblpY="61"/>
+        <w:tblOverlap w:val="never"/>
+        <w:tblW w:w="0" w:type="auto"/>
+        <w:tblCellMar>
+          <w:left w:w="0" w:type="dxa"/>
+        </w:tblCellMar>
+        <w:tblLook w:val="04A0" w:firstRow="1" w:lastRow="0" w:firstColumn="1" w:lastColumn="0" w:noHBand="0" w:noVBand="1"/>
+      </w:tblPr>
+      <w:tblGrid>
+        <w:gridCol w:w="1403"/>
+        <w:gridCol w:w="2642"/>
+      </w:tblGrid>
+      <w:tr>
+        <w:tc>
+          <w:tcPr>
+            <w:tcW w:w="1403" w:type="dxa"/>
+            <w:tcBorders>
+              <w:top w:val="single" w:sz="4" w:space="0" w:color="auto"/>
+              <w:left w:val="single" w:sz="4" w:space="0" w:color="auto"/>
+              <w:bottom w:val="single" w:sz="4" w:space="0" w:color="auto"/>
+              <w:right w:val="single" w:sz="4" w:space="0" w:color="auto"/>
+            </w:tcBorders>
+            <w:shd w:val="clear" w:color="auto" w:fill="D7D0B9"/>
+            <w:tcMar>
+              <w:top w:w="0" w:type="dxa"/>
+              <w:left w:w="115" w:type="dxa"/>
+              <w:bottom w:w="0" w:type="dxa"/>
+              <w:right w:w="115" w:type="dxa"/>
+            </w:tcMar>
+            <w:hideMark/>
+          </w:tcPr>
+          <w:p>
+            <w:pPr>
+              <w:jc w:val="center"/>
+              <w:rPr>
+                <w:b/>
+                <w:bCs/>
+                <w:sz w:val="36"/>
+                <w:szCs w:val="36"/>
+              </w:rPr>
+            </w:pPr>
+            <w:r>
+              <w:rPr>
+                <w:b/>
+                <w:bCs/>
+                <w:sz w:val="36"/>
+                <w:szCs w:val="36"/>
+              </w:rPr>
+              <w:t>Symbol</w:t>
+            </w:r>
+          </w:p>
+        </w:tc>
+        <w:tc>
+          <w:tcPr>
+            <w:tcW w:w="2642" w:type="dxa"/>
+            <w:tcBorders>
+              <w:top w:val="single" w:sz="4" w:space="0" w:color="auto"/>
+              <w:left w:val="single" w:sz="4" w:space="0" w:color="auto"/>
+              <w:bottom w:val="single" w:sz="4" w:space="0" w:color="auto"/>
+              <w:right w:val="single" w:sz="4" w:space="0" w:color="auto"/>
+            </w:tcBorders>
+            <w:shd w:val="clear" w:color="auto" w:fill="D7D0B9"/>
+          </w:tcPr>
+          <w:p>
+            <w:pPr>
+              <w:jc w:val="center"/>
+              <w:rPr>
+                <w:b/>
+                <w:bCs/>
+                <w:sz w:val="36"/>
+                <w:szCs w:val="36"/>
+              </w:rPr>
+            </w:pPr>
+            <w:r>
+              <w:rPr>
+                <w:b/>
+                <w:bCs/>
+                <w:sz w:val="36"/>
+                <w:szCs w:val="36"/>
+              </w:rPr>
+              <w:t>Key Sequence</w:t>
+            </w:r>
+          </w:p>
+        </w:tc>
+      </w:tr>
+      <w:tr>
+        <w:trPr>
+          <w:trHeight w:val="288"/>
+        </w:trPr>
+        <w:tc>
+          <w:tcPr>
+            <w:tcW w:w="1403" w:type="dxa"/>
+            <w:tcBorders>
+              <w:top w:val="single" w:sz="4" w:space="0" w:color="auto"/>
+              <w:left w:val="single" w:sz="4" w:space="0" w:color="auto"/>
+              <w:bottom w:val="single" w:sz="4" w:space="0" w:color="auto"/>
+              <w:right w:val="single" w:sz="4" w:space="0" w:color="auto"/>
+            </w:tcBorders>
+            <w:vAlign w:val="center"/>
+          </w:tcPr>
+          <w:p>
+            <w:pPr>
+              <w:jc w:val="center"/>
+              <w:rPr>
+                <w:rFonts w:ascii="Geʾez Manuscript Zemen" w:hAnsi="Geʾez Manuscript Zemen" w:cs="Geʾez Manuscript Zemen"/>
+                <w:sz w:val="48"/>
+                <w:szCs w:val="48"/>
+              </w:rPr>
+            </w:pPr>
+            <w:r>
+              <w:rPr>
+                <w:rFonts w:ascii="Geʾez Manuscript Zemen" w:hAnsi="Geʾez Manuscript Zemen" w:cs="Geʾez Manuscript Zemen"/>
+                <w:sz w:val="48"/>
+                <w:szCs w:val="48"/>
+              </w:rPr>
+              <w:t></w:t>
+            </w:r>
+          </w:p>
+        </w:tc>
+        <w:tc>
+          <w:tcPr>
+            <w:tcW w:w="2642" w:type="dxa"/>
+            <w:tcBorders>
+              <w:top w:val="single" w:sz="4" w:space="0" w:color="auto"/>
+              <w:left w:val="single" w:sz="4" w:space="0" w:color="auto"/>
+              <w:bottom w:val="single" w:sz="4" w:space="0" w:color="auto"/>
+              <w:right w:val="single" w:sz="4" w:space="0" w:color="auto"/>
+            </w:tcBorders>
+            <w:vAlign w:val="center"/>
+          </w:tcPr>
+          <w:p>
+            <w:pPr>
+              <w:jc w:val="center"/>
+              <w:rPr>
+                <w:rFonts w:ascii="Abyssinica SIL" w:hAnsi="Abyssinica SIL" w:cs="Abyssinica SIL"/>
+                <w:sz w:val="48"/>
+                <w:szCs w:val="48"/>
+                <w:lang w:val="am-ET"/>
+                <w14:stylisticSets>
+                  <w14:styleSet w14:id="1"/>
+                </w14:stylisticSets>
+              </w:rPr>
+            </w:pPr>
+            <w:r>
+              <w:rPr>
+                <w:rFonts w:ascii="Abyssinica SIL" w:hAnsi="Abyssinica SIL" w:cs="Abyssinica SIL"/>
+                <w:sz w:val="48"/>
+                <w:szCs w:val="48"/>
+                <w:lang w:val="am-ET"/>
+                <w14:stylisticSets>
+                  <w14:styleSet w14:id="1"/>
+                </w14:stylisticSets>
+              </w:rPr>
+              <w:t>።@</w:t>
+            </w:r>
+          </w:p>
+        </w:tc>
+      </w:tr>
+      <w:tr>
+        <w:trPr>
+          <w:trHeight w:val="288"/>
+        </w:trPr>
+        <w:tc>
+          <w:tcPr>
+            <w:tcW w:w="1403" w:type="dxa"/>
+            <w:tcBorders>
+              <w:top w:val="single" w:sz="4" w:space="0" w:color="auto"/>
+              <w:left w:val="single" w:sz="4" w:space="0" w:color="auto"/>
+              <w:bottom w:val="single" w:sz="4" w:space="0" w:color="auto"/>
+              <w:right w:val="single" w:sz="4" w:space="0" w:color="auto"/>
+            </w:tcBorders>
+            <w:vAlign w:val="center"/>
+            <w:hideMark/>
+          </w:tcPr>
+          <w:p>
+            <w:pPr>
+              <w:jc w:val="center"/>
+              <w:rPr>
+                <w:rFonts w:ascii="Nyala" w:hAnsi="Nyala" w:cs="Nyala"/>
+                <w:sz w:val="48"/>
+                <w:szCs w:val="48"/>
+                <w:lang w:val="am-ET"/>
+              </w:rPr>
+            </w:pPr>
+            <w:r>
+              <w:rPr>
+                <w:rFonts w:ascii="Abba Garima" w:hAnsi="Abba Garima"/>
+                <w:sz w:val="48"/>
+                <w:szCs w:val="48"/>
+              </w:rPr>
+              <w:t></w:t>
+            </w:r>
+          </w:p>
+        </w:tc>
+        <w:tc>
+          <w:tcPr>
+            <w:tcW w:w="2642" w:type="dxa"/>
+            <w:tcBorders>
+              <w:top w:val="single" w:sz="4" w:space="0" w:color="auto"/>
+              <w:left w:val="single" w:sz="4" w:space="0" w:color="auto"/>
+              <w:bottom w:val="single" w:sz="4" w:space="0" w:color="auto"/>
+              <w:right w:val="single" w:sz="4" w:space="0" w:color="auto"/>
+            </w:tcBorders>
+            <w:vAlign w:val="center"/>
+          </w:tcPr>
+          <w:p>
+            <w:pPr>
+              <w:jc w:val="center"/>
+              <w:rPr>
+                <w:rFonts w:ascii="Abyssinica SIL" w:hAnsi="Abyssinica SIL" w:cs="Abyssinica SIL"/>
+                <w:sz w:val="48"/>
+                <w:szCs w:val="48"/>
+                <w14:stylisticSets>
+                  <w14:styleSet w14:id="1"/>
+                </w14:stylisticSets>
+              </w:rPr>
+            </w:pPr>
+            <w:r>
+              <w:rPr>
+                <w:rFonts w:ascii="Abyssinica SIL" w:hAnsi="Abyssinica SIL" w:cs="Abyssinica SIL"/>
+                <w:sz w:val="48"/>
+                <w:szCs w:val="48"/>
+                <w:lang w:val="am-ET"/>
+                <w14:stylisticSets>
+                  <w14:styleSet w14:id="1"/>
+                </w14:stylisticSets>
+              </w:rPr>
+              <w:t>፡@</w:t>
+            </w:r>
+          </w:p>
+        </w:tc>
+      </w:tr>
+      <w:tr>
+        <w:trPr>
+          <w:trHeight w:val="288"/>
+        </w:trPr>
+        <w:tc>
+          <w:tcPr>
+            <w:tcW w:w="1403" w:type="dxa"/>
+            <w:tcBorders>
+              <w:top w:val="single" w:sz="4" w:space="0" w:color="auto"/>
+              <w:left w:val="single" w:sz="4" w:space="0" w:color="auto"/>
+              <w:bottom w:val="single" w:sz="4" w:space="0" w:color="auto"/>
+              <w:right w:val="single" w:sz="4" w:space="0" w:color="auto"/>
+            </w:tcBorders>
+            <w:vAlign w:val="center"/>
+            <w:hideMark/>
+          </w:tcPr>
+          <w:p>
+            <w:pPr>
+              <w:jc w:val="center"/>
+              <w:rPr>
+                <w:rFonts w:ascii="Nyala" w:hAnsi="Nyala" w:cs="Nyala"/>
+                <w:sz w:val="48"/>
+                <w:szCs w:val="48"/>
+                <w:lang w:val="am-ET"/>
+              </w:rPr>
+            </w:pPr>
+            <w:r>
+              <w:rPr>
+                <w:rFonts w:ascii="Abba Garima" w:hAnsi="Abba Garima"/>
+                <w:sz w:val="48"/>
+                <w:szCs w:val="48"/>
+              </w:rPr>
+              <w:t></w:t>
+            </w:r>
+          </w:p>
+        </w:tc>
+        <w:tc>
+          <w:tcPr>
+            <w:tcW w:w="2642" w:type="dxa"/>
+            <w:tcBorders>
+              <w:top w:val="single" w:sz="4" w:space="0" w:color="auto"/>
+              <w:left w:val="single" w:sz="4" w:space="0" w:color="auto"/>
+              <w:bottom w:val="single" w:sz="4" w:space="0" w:color="auto"/>
+              <w:right w:val="single" w:sz="4" w:space="0" w:color="auto"/>
+            </w:tcBorders>
+            <w:vAlign w:val="center"/>
+          </w:tcPr>
+          <w:p>
+            <w:pPr>
+              <w:jc w:val="center"/>
+              <w:rPr>
+                <w:rFonts w:ascii="Abyssinica SIL" w:hAnsi="Abyssinica SIL" w:cs="Abyssinica SIL"/>
+                <w:sz w:val="48"/>
+                <w:szCs w:val="48"/>
+              </w:rPr>
+            </w:pPr>
+            <w:r>
+              <w:rPr>
+                <w:rFonts w:ascii="Abyssinica SIL" w:hAnsi="Abyssinica SIL" w:cs="Abyssinica SIL"/>
+                <w:sz w:val="48"/>
+                <w:szCs w:val="48"/>
+                <w:lang w:val="am-ET"/>
+              </w:rPr>
+              <w:t>›@</w:t>
+            </w:r>
+          </w:p>
+        </w:tc>
+      </w:tr>
+      <w:tr>
+        <w:trPr>
+          <w:trHeight w:val="288"/>
+        </w:trPr>
+        <w:tc>
+          <w:tcPr>
+            <w:tcW w:w="1403" w:type="dxa"/>
+            <w:tcBorders>
+              <w:top w:val="single" w:sz="4" w:space="0" w:color="auto"/>
+              <w:left w:val="single" w:sz="4" w:space="0" w:color="auto"/>
+              <w:bottom w:val="single" w:sz="4" w:space="0" w:color="auto"/>
+              <w:right w:val="single" w:sz="4" w:space="0" w:color="auto"/>
+            </w:tcBorders>
+            <w:vAlign w:val="center"/>
+            <w:hideMark/>
+          </w:tcPr>
+          <w:p>
+            <w:pPr>
+              <w:jc w:val="center"/>
+              <w:rPr>
+                <w:rFonts w:ascii="Nyala" w:hAnsi="Nyala" w:cs="Nyala"/>
+                <w:sz w:val="48"/>
+                <w:szCs w:val="48"/>
+                <w:lang w:val="am-ET"/>
+              </w:rPr>
+            </w:pPr>
+            <w:r>
+              <w:rPr>
+                <w:rFonts w:ascii="Abba Garima" w:hAnsi="Abba Garima"/>
+                <w:sz w:val="48"/>
+                <w:szCs w:val="48"/>
+              </w:rPr>
+              <w:t></w:t>
+            </w:r>
+          </w:p>
+        </w:tc>
+        <w:tc>
+          <w:tcPr>
+            <w:tcW w:w="2642" w:type="dxa"/>
+            <w:tcBorders>
+              <w:top w:val="single" w:sz="4" w:space="0" w:color="auto"/>
+              <w:left w:val="single" w:sz="4" w:space="0" w:color="auto"/>
+              <w:bottom w:val="single" w:sz="4" w:space="0" w:color="auto"/>
+              <w:right w:val="single" w:sz="4" w:space="0" w:color="auto"/>
+            </w:tcBorders>
+            <w:vAlign w:val="center"/>
+          </w:tcPr>
+          <w:p>
+            <w:pPr>
+              <w:jc w:val="center"/>
+              <w:rPr>
+                <w:rFonts w:ascii="Abyssinica SIL" w:hAnsi="Abyssinica SIL" w:cs="Abyssinica SIL"/>
+                <w:sz w:val="48"/>
+                <w:szCs w:val="48"/>
+              </w:rPr>
+            </w:pPr>
+            <w:r>
+              <w:rPr>
+                <w:rFonts w:ascii="Abyssinica SIL" w:hAnsi="Abyssinica SIL" w:cs="Abyssinica SIL"/>
+                <w:sz w:val="48"/>
+                <w:szCs w:val="48"/>
+                <w:lang w:val="am-ET"/>
+              </w:rPr>
+              <w:t>‹@</w:t>
+            </w:r>
+          </w:p>
+        </w:tc>
+      </w:tr>
+      <w:tr>
+        <w:trPr>
+          <w:trHeight w:val="288"/>
+        </w:trPr>
+        <w:tc>
+          <w:tcPr>
+            <w:tcW w:w="1403" w:type="dxa"/>
+            <w:tcBorders>
+              <w:top w:val="single" w:sz="4" w:space="0" w:color="auto"/>
+              <w:left w:val="single" w:sz="4" w:space="0" w:color="auto"/>
+              <w:bottom w:val="single" w:sz="4" w:space="0" w:color="auto"/>
+              <w:right w:val="single" w:sz="4" w:space="0" w:color="auto"/>
+            </w:tcBorders>
+            <w:vAlign w:val="center"/>
+            <w:hideMark/>
+          </w:tcPr>
+          <w:p>
+            <w:pPr>
+              <w:spacing w:before="240"/>
+              <w:jc w:val="center"/>
+              <w:rPr>
+                <w:rFonts w:ascii="Nyala" w:hAnsi="Nyala" w:cs="Nyala"/>
+                <w:sz w:val="48"/>
+                <w:szCs w:val="48"/>
+                <w:lang w:val="am-ET"/>
+              </w:rPr>
+            </w:pPr>
+            <w:r>
+              <w:rPr>
+                <w:rFonts w:ascii="Abba Garima" w:hAnsi="Abba Garima"/>
+                <w:sz w:val="48"/>
+                <w:szCs w:val="48"/>
+              </w:rPr>
+              <w:t></w:t>
+            </w:r>
+          </w:p>
+        </w:tc>
+        <w:tc>
+          <w:tcPr>
+            <w:tcW w:w="2642" w:type="dxa"/>
+            <w:tcBorders>
+              <w:top w:val="single" w:sz="4" w:space="0" w:color="auto"/>
+              <w:left w:val="single" w:sz="4" w:space="0" w:color="auto"/>
+              <w:bottom w:val="single" w:sz="4" w:space="0" w:color="auto"/>
+              <w:right w:val="single" w:sz="4" w:space="0" w:color="auto"/>
+            </w:tcBorders>
+            <w:vAlign w:val="center"/>
+          </w:tcPr>
+          <w:p>
+            <w:pPr>
+              <w:jc w:val="center"/>
+              <w:rPr>
+                <w:rFonts w:ascii="Abyssinica SIL" w:hAnsi="Abyssinica SIL" w:cs="Abyssinica SIL"/>
+                <w:sz w:val="48"/>
+                <w:szCs w:val="48"/>
+                <w:lang w:val="am-ET"/>
+              </w:rPr>
+            </w:pPr>
+            <w:r>
+              <w:rPr>
+                <w:rFonts w:ascii="Abyssinica SIL" w:hAnsi="Abyssinica SIL" w:cs="Abyssinica SIL"/>
+                <w:sz w:val="48"/>
+                <w:szCs w:val="48"/>
+                <w:lang w:val="am-ET"/>
+              </w:rPr>
+              <w:t>ቆመ@</w:t>
+            </w:r>
+          </w:p>
+        </w:tc>
+      </w:tr>
+      <w:tr>
+        <w:trPr>
+          <w:trHeight w:val="288"/>
+        </w:trPr>
+        <w:tc>
+          <w:tcPr>
+            <w:tcW w:w="1403" w:type="dxa"/>
+            <w:tcBorders>
+              <w:top w:val="single" w:sz="4" w:space="0" w:color="auto"/>
+              <w:left w:val="single" w:sz="4" w:space="0" w:color="auto"/>
+              <w:bottom w:val="single" w:sz="4" w:space="0" w:color="auto"/>
+              <w:right w:val="single" w:sz="4" w:space="0" w:color="auto"/>
+            </w:tcBorders>
+            <w:vAlign w:val="center"/>
+            <w:hideMark/>
+          </w:tcPr>
+          <w:p>
+            <w:pPr>
+              <w:spacing w:before="240"/>
+              <w:jc w:val="center"/>
+              <w:rPr>
+                <w:rFonts w:ascii="Nyala" w:hAnsi="Nyala" w:cs="Nyala"/>
+                <w:sz w:val="48"/>
+                <w:szCs w:val="48"/>
+                <w:lang w:val="am-ET"/>
+              </w:rPr>
+            </w:pPr>
+            <w:r>
+              <w:rPr>
+                <w:rFonts w:ascii="Abba Garima" w:hAnsi="Abba Garima" w:cs="Segoe UI Symbol"/>
+                <w:color w:val="222222"/>
+                <w:sz w:val="48"/>
+                <w:szCs w:val="48"/>
+                <w:shd w:val="clear" w:color="auto" w:fill="FFFFFF"/>
+              </w:rPr>
+              <w:t>☧</w:t>
+            </w:r>
+          </w:p>
+        </w:tc>
+        <w:tc>
+          <w:tcPr>
+            <w:tcW w:w="2642" w:type="dxa"/>
+            <w:tcBorders>
+              <w:top w:val="single" w:sz="4" w:space="0" w:color="auto"/>
+              <w:left w:val="single" w:sz="4" w:space="0" w:color="auto"/>
+              <w:bottom w:val="single" w:sz="4" w:space="0" w:color="auto"/>
+              <w:right w:val="single" w:sz="4" w:space="0" w:color="auto"/>
+            </w:tcBorders>
+            <w:vAlign w:val="center"/>
+          </w:tcPr>
+          <w:p>
+            <w:pPr>
+              <w:jc w:val="center"/>
+              <w:rPr>
+                <w:rFonts w:ascii="Abyssinica SIL" w:hAnsi="Abyssinica SIL" w:cs="Abyssinica SIL"/>
+                <w:sz w:val="48"/>
+                <w:szCs w:val="48"/>
+              </w:rPr>
+            </w:pPr>
+            <w:r>
+              <w:rPr>
+                <w:rFonts w:ascii="Abyssinica SIL" w:hAnsi="Abyssinica SIL" w:cs="Abyssinica SIL"/>
+                <w:sz w:val="48"/>
+                <w:szCs w:val="48"/>
+                <w:lang w:val="am-ET"/>
+              </w:rPr>
+              <w:t>ፕ@</w:t>
+            </w:r>
+          </w:p>
+        </w:tc>
+      </w:tr>
+    </w:tbl>
+    <w:p>
+      <w:pPr>
+        <w:jc w:val="both"/>
+      </w:pPr>
+      <w:r>
+        <w:br w:type="textWrapping" w:clear="all"/>
+      </w:r>
+    </w:p>
+    <w:p>
+      <w:pPr>
+        <w:jc w:val="both"/>
+      </w:pPr>
+    </w:p>
+    <w:p>
+      <w:pPr>
+        <w:jc w:val="both"/>
+      </w:pPr>
+      <w:r>
+        <w:t xml:space="preserve">Additionally, when working with the </w:t>
+      </w:r>
+      <w:r>
+        <w:rPr>
+          <w:i/>
+          <w:iCs/>
+        </w:rPr>
+        <w:t>Abba Garima</w:t>
+      </w:r>
+      <w:r>
+        <w:t xml:space="preserve"> font, some symbols are available in two styles.  The default is the modern style of writing, while the original Abba Garima style is available under the “Stylistic Set 1”.  The Stylistic Set selection can be made under a font configuration setting in your software application.</w:t>
+      </w:r>
+    </w:p>
+    <w:p>
+      <w:pPr>
+        <w:jc w:val="both"/>
+      </w:pPr>
+      <w:r>
+        <w:t xml:space="preserve"> </w:t>
+      </w:r>
+    </w:p>
+    <w:p>
+      <w:pPr>
+        <w:jc w:val="both"/>
+      </w:pPr>
+    </w:p>
+    <w:tbl>
+      <w:tblPr>
+        <w:tblStyle w:val="TableGrid"/>
+        <w:tblW w:w="0" w:type="auto"/>
+        <w:tblInd w:w="625" w:type="dxa"/>
+        <w:tblLook w:val="04A0" w:firstRow="1" w:lastRow="0" w:firstColumn="1" w:lastColumn="0" w:noHBand="0" w:noVBand="1"/>
+      </w:tblPr>
+      <w:tblGrid>
+        <w:gridCol w:w="1103"/>
+        <w:gridCol w:w="1260"/>
+        <w:gridCol w:w="4454"/>
+      </w:tblGrid>
+      <w:tr>
+        <w:tc>
+          <w:tcPr>
+            <w:tcW w:w="1103" w:type="dxa"/>
+            <w:tcBorders>
+              <w:top w:val="single" w:sz="4" w:space="0" w:color="auto"/>
+              <w:left w:val="single" w:sz="4" w:space="0" w:color="auto"/>
+              <w:bottom w:val="single" w:sz="4" w:space="0" w:color="auto"/>
+              <w:right w:val="single" w:sz="4" w:space="0" w:color="auto"/>
+            </w:tcBorders>
+            <w:shd w:val="clear" w:color="auto" w:fill="D7D0B9"/>
+            <w:hideMark/>
+          </w:tcPr>
+          <w:p>
+            <w:pPr>
+              <w:jc w:val="center"/>
+              <w:rPr>
+                <w:b/>
+                <w:bCs/>
+                <w:sz w:val="28"/>
+                <w:szCs w:val="28"/>
+              </w:rPr>
+            </w:pPr>
+            <w:r>
+              <w:rPr>
+                <w:b/>
+                <w:bCs/>
+                <w:sz w:val="28"/>
+                <w:szCs w:val="28"/>
+              </w:rPr>
+              <w:t>Default</w:t>
+            </w:r>
+            <w:r>
+              <w:rPr>
+                <w:b/>
+                <w:bCs/>
+                <w:sz w:val="28"/>
+                <w:szCs w:val="28"/>
+              </w:rPr>
+              <w:br/>
+              <w:t>Style</w:t>
+            </w:r>
+          </w:p>
+        </w:tc>
+        <w:tc>
+          <w:tcPr>
+            <w:tcW w:w="1260" w:type="dxa"/>
+            <w:tcBorders>
+              <w:top w:val="single" w:sz="4" w:space="0" w:color="auto"/>
+              <w:left w:val="single" w:sz="4" w:space="0" w:color="auto"/>
+              <w:bottom w:val="single" w:sz="4" w:space="0" w:color="auto"/>
+              <w:right w:val="single" w:sz="4" w:space="0" w:color="auto"/>
+            </w:tcBorders>
+            <w:shd w:val="clear" w:color="auto" w:fill="D7D0B9"/>
+            <w:hideMark/>
+          </w:tcPr>
+          <w:p>
+            <w:pPr>
+              <w:jc w:val="center"/>
+              <w:rPr>
+                <w:b/>
+                <w:bCs/>
+                <w:sz w:val="28"/>
+                <w:szCs w:val="28"/>
+              </w:rPr>
+            </w:pPr>
+            <w:r>
+              <w:rPr>
+                <w:b/>
+                <w:bCs/>
+                <w:sz w:val="28"/>
+                <w:szCs w:val="28"/>
+              </w:rPr>
+              <w:t>Stylistic Set 1</w:t>
+            </w:r>
+          </w:p>
+        </w:tc>
+        <w:tc>
+          <w:tcPr>
+            <w:tcW w:w="4454" w:type="dxa"/>
+            <w:tcBorders>
+              <w:top w:val="single" w:sz="4" w:space="0" w:color="auto"/>
+              <w:left w:val="single" w:sz="4" w:space="0" w:color="auto"/>
+              <w:bottom w:val="single" w:sz="4" w:space="0" w:color="auto"/>
+              <w:right w:val="single" w:sz="4" w:space="0" w:color="auto"/>
+            </w:tcBorders>
+            <w:shd w:val="clear" w:color="auto" w:fill="D7D0B9"/>
+            <w:vAlign w:val="center"/>
+            <w:hideMark/>
+          </w:tcPr>
+          <w:p>
+            <w:pPr>
+              <w:jc w:val="center"/>
+              <w:rPr>
+                <w:b/>
+                <w:bCs/>
+                <w:sz w:val="28"/>
+                <w:szCs w:val="28"/>
+              </w:rPr>
+            </w:pPr>
+            <w:r>
+              <w:rPr>
+                <w:b/>
+                <w:bCs/>
+                <w:sz w:val="28"/>
+                <w:szCs w:val="28"/>
+              </w:rPr>
+              <w:t>Note</w:t>
+            </w:r>
+          </w:p>
+        </w:tc>
+      </w:tr>
+      <w:tr>
+        <w:tc>
+          <w:tcPr>
+            <w:tcW w:w="1103" w:type="dxa"/>
+            <w:tcBorders>
+              <w:top w:val="single" w:sz="4" w:space="0" w:color="auto"/>
+              <w:left w:val="single" w:sz="4" w:space="0" w:color="auto"/>
+              <w:bottom w:val="single" w:sz="4" w:space="0" w:color="auto"/>
+              <w:right w:val="single" w:sz="4" w:space="0" w:color="auto"/>
+            </w:tcBorders>
+            <w:vAlign w:val="center"/>
+            <w:hideMark/>
+          </w:tcPr>
+          <w:p>
+            <w:pPr>
+              <w:jc w:val="center"/>
+              <w:rPr>
+                <w:rFonts w:ascii="Garima" w:hAnsi="Garima" w:cs="Nyala"/>
+                <w:sz w:val="48"/>
+                <w:szCs w:val="48"/>
+                <w:lang w:val="am-ET"/>
+              </w:rPr>
+            </w:pPr>
+            <w:r>
+              <w:rPr>
+                <w:rFonts w:ascii="Abba Garima" w:hAnsi="Abba Garima" w:cs="Nyala"/>
+                <w:sz w:val="48"/>
+                <w:szCs w:val="48"/>
+                <w:lang w:val="am-ET"/>
+              </w:rPr>
+              <w:t>።</w:t>
+            </w:r>
+          </w:p>
+        </w:tc>
+        <w:tc>
+          <w:tcPr>
+            <w:tcW w:w="1260" w:type="dxa"/>
+            <w:tcBorders>
+              <w:top w:val="single" w:sz="4" w:space="0" w:color="auto"/>
+              <w:left w:val="single" w:sz="4" w:space="0" w:color="auto"/>
+              <w:bottom w:val="single" w:sz="4" w:space="0" w:color="auto"/>
+              <w:right w:val="single" w:sz="4" w:space="0" w:color="auto"/>
+            </w:tcBorders>
+            <w:vAlign w:val="center"/>
+            <w:hideMark/>
+          </w:tcPr>
+          <w:p>
+            <w:pPr>
+              <w:jc w:val="center"/>
+              <w:rPr>
+                <w:rFonts w:ascii="Garima" w:hAnsi="Garima" w:cs="Nyala"/>
+                <w:sz w:val="48"/>
+                <w:szCs w:val="48"/>
+                <w:lang w:val="am-ET"/>
+                <w14:stylisticSets>
+                  <w14:styleSet w14:id="1"/>
+                </w14:stylisticSets>
+              </w:rPr>
+            </w:pPr>
+            <w:r>
+              <w:rPr>
+                <w:rFonts w:ascii="Abba Garima" w:hAnsi="Abba Garima" w:cs="Nyala"/>
+                <w:sz w:val="48"/>
+                <w:szCs w:val="48"/>
+                <w:lang w:val="am-ET"/>
+                <w14:stylisticSets>
+                  <w14:styleSet w14:id="1"/>
+                </w14:stylisticSets>
+              </w:rPr>
+              <w:t>።</w:t>
+            </w:r>
+          </w:p>
+        </w:tc>
+        <w:tc>
+          <w:tcPr>
+            <w:tcW w:w="4454" w:type="dxa"/>
+            <w:tcBorders>
+              <w:top w:val="single" w:sz="4" w:space="0" w:color="auto"/>
+              <w:left w:val="single" w:sz="4" w:space="0" w:color="auto"/>
+              <w:bottom w:val="single" w:sz="4" w:space="0" w:color="auto"/>
+              <w:right w:val="single" w:sz="4" w:space="0" w:color="auto"/>
+            </w:tcBorders>
+            <w:vAlign w:val="center"/>
+            <w:hideMark/>
+          </w:tcPr>
+          <w:p>
+            <w:pPr>
+              <w:rPr>
+                <w:rFonts w:ascii="Cambria" w:hAnsi="Cambria" w:cstheme="minorHAnsi"/>
+              </w:rPr>
+            </w:pPr>
+            <w:r>
+              <w:rPr>
+                <w:rFonts w:ascii="Abba Garima" w:hAnsi="Abba Garima" w:cs="Nyala"/>
+                <w:lang w:val="am-ET"/>
+                <w14:stylisticSets>
+                  <w14:styleSet w14:id="1"/>
+                </w14:stylisticSets>
+              </w:rPr>
+              <w:t>።</w:t>
+            </w:r>
+            <w:r>
+              <w:rPr>
+                <w:rFonts w:cstheme="minorHAnsi"/>
+                <w:lang w:val="am-ET"/>
+                <w14:stylisticSets>
+                  <w14:styleSet w14:id="1"/>
+                </w14:stylisticSets>
+              </w:rPr>
+              <w:t xml:space="preserve"> </w:t>
+            </w:r>
+            <w:r>
+              <w:rPr>
+                <w:rFonts w:cstheme="minorHAnsi"/>
+                <w14:stylisticSets>
+                  <w14:styleSet w14:id="1"/>
+                </w14:stylisticSets>
+              </w:rPr>
+              <w:t xml:space="preserve">found in pages 1 – 75. </w:t>
+            </w:r>
+            <w:r>
+              <w:rPr>
+                <w:rFonts w:ascii="Abba Garima" w:hAnsi="Abba Garima" w:cs="Nyala"/>
+                <w:lang w:val="am-ET"/>
+              </w:rPr>
+              <w:t xml:space="preserve">። </w:t>
+            </w:r>
+            <w:r>
+              <w:rPr>
+                <w:rFonts w:cstheme="minorHAnsi"/>
+              </w:rPr>
+              <w:t>found thereafter.</w:t>
+            </w:r>
+          </w:p>
+        </w:tc>
+      </w:tr>
+      <w:tr>
+        <w:tc>
+          <w:tcPr>
+            <w:tcW w:w="1103" w:type="dxa"/>
+            <w:tcBorders>
+              <w:top w:val="single" w:sz="4" w:space="0" w:color="auto"/>
+              <w:left w:val="single" w:sz="4" w:space="0" w:color="auto"/>
+              <w:bottom w:val="single" w:sz="4" w:space="0" w:color="auto"/>
+              <w:right w:val="single" w:sz="4" w:space="0" w:color="auto"/>
+            </w:tcBorders>
+            <w:vAlign w:val="center"/>
+            <w:hideMark/>
+          </w:tcPr>
+          <w:p>
+            <w:pPr>
+              <w:jc w:val="center"/>
+              <w:rPr>
+                <w:rFonts w:ascii="Garima" w:hAnsi="Garima" w:cs="Nyala"/>
+                <w:sz w:val="48"/>
+                <w:szCs w:val="48"/>
+                <w:lang w:val="am-ET"/>
+              </w:rPr>
+            </w:pPr>
+            <w:r>
+              <w:rPr>
+                <w:rFonts w:ascii="Abba Garima" w:hAnsi="Abba Garima" w:cs="Nyala"/>
+                <w:sz w:val="48"/>
+                <w:szCs w:val="48"/>
+                <w:lang w:val="am-ET"/>
+              </w:rPr>
+              <w:t>ው</w:t>
+            </w:r>
+          </w:p>
+        </w:tc>
+        <w:tc>
+          <w:tcPr>
+            <w:tcW w:w="1260" w:type="dxa"/>
+            <w:tcBorders>
+              <w:top w:val="single" w:sz="4" w:space="0" w:color="auto"/>
+              <w:left w:val="single" w:sz="4" w:space="0" w:color="auto"/>
+              <w:bottom w:val="single" w:sz="4" w:space="0" w:color="auto"/>
+              <w:right w:val="single" w:sz="4" w:space="0" w:color="auto"/>
+            </w:tcBorders>
+            <w:vAlign w:val="center"/>
+            <w:hideMark/>
+          </w:tcPr>
+          <w:p>
+            <w:pPr>
+              <w:jc w:val="center"/>
+              <w:rPr>
+                <w:rFonts w:ascii="Abba Garima" w:hAnsi="Abba Garima" w:cs="Nyala"/>
+                <w:sz w:val="48"/>
+                <w:szCs w:val="48"/>
+                <w:lang w:val="am-ET"/>
+                <w14:stylisticSets>
+                  <w14:styleSet w14:id="1"/>
+                </w14:stylisticSets>
+              </w:rPr>
+            </w:pPr>
+            <w:r>
+              <w:rPr>
+                <w:rFonts w:ascii="Abba Garima" w:hAnsi="Abba Garima" w:cs="Nyala"/>
+                <w:sz w:val="48"/>
+                <w:szCs w:val="48"/>
+                <w:lang w:val="am-ET"/>
+                <w14:stylisticSets>
+                  <w14:styleSet w14:id="1"/>
+                </w14:stylisticSets>
+              </w:rPr>
+              <w:t>ው</w:t>
+            </w:r>
+          </w:p>
+        </w:tc>
+        <w:tc>
+          <w:tcPr>
+            <w:tcW w:w="4454" w:type="dxa"/>
+            <w:tcBorders>
+              <w:top w:val="single" w:sz="4" w:space="0" w:color="auto"/>
+              <w:left w:val="single" w:sz="4" w:space="0" w:color="auto"/>
+              <w:bottom w:val="single" w:sz="4" w:space="0" w:color="auto"/>
+              <w:right w:val="single" w:sz="4" w:space="0" w:color="auto"/>
+            </w:tcBorders>
+            <w:vAlign w:val="center"/>
+            <w:hideMark/>
+          </w:tcPr>
+          <w:p>
+            <w:pPr>
+              <w:rPr>
+                <w:rFonts w:asciiTheme="minorHAnsi" w:hAnsiTheme="minorHAnsi" w:cstheme="minorHAnsi"/>
+              </w:rPr>
+            </w:pPr>
+            <w:r>
+              <w:rPr>
+                <w:rFonts w:cstheme="minorHAnsi"/>
+              </w:rPr>
+              <w:t>Double vs single diacritical mark serif.</w:t>
+            </w:r>
+          </w:p>
+        </w:tc>
+      </w:tr>
+      <w:tr>
+        <w:tc>
+          <w:tcPr>
+            <w:tcW w:w="1103" w:type="dxa"/>
+            <w:tcBorders>
+              <w:top w:val="single" w:sz="4" w:space="0" w:color="auto"/>
+              <w:left w:val="single" w:sz="4" w:space="0" w:color="auto"/>
+              <w:bottom w:val="single" w:sz="4" w:space="0" w:color="auto"/>
+              <w:right w:val="single" w:sz="4" w:space="0" w:color="auto"/>
+            </w:tcBorders>
+            <w:vAlign w:val="center"/>
+            <w:hideMark/>
+          </w:tcPr>
+          <w:p>
+            <w:pPr>
+              <w:jc w:val="center"/>
+              <w:rPr>
+                <w:rFonts w:ascii="Garima" w:hAnsi="Garima" w:cs="Nyala"/>
+                <w:sz w:val="48"/>
+                <w:szCs w:val="48"/>
+                <w:lang w:val="am-ET"/>
+              </w:rPr>
+            </w:pPr>
+            <w:r>
+              <w:rPr>
+                <w:rFonts w:ascii="Abba Garima" w:hAnsi="Abba Garima" w:cs="Nyala"/>
+                <w:sz w:val="48"/>
+                <w:szCs w:val="48"/>
+                <w:lang w:val="am-ET"/>
+              </w:rPr>
+              <w:t>ሕ</w:t>
+            </w:r>
+          </w:p>
+        </w:tc>
+        <w:tc>
+          <w:tcPr>
+            <w:tcW w:w="1260" w:type="dxa"/>
+            <w:tcBorders>
+              <w:top w:val="single" w:sz="4" w:space="0" w:color="auto"/>
+              <w:left w:val="single" w:sz="4" w:space="0" w:color="auto"/>
+              <w:bottom w:val="single" w:sz="4" w:space="0" w:color="auto"/>
+              <w:right w:val="single" w:sz="4" w:space="0" w:color="auto"/>
+            </w:tcBorders>
+            <w:vAlign w:val="center"/>
+            <w:hideMark/>
+          </w:tcPr>
+          <w:p>
+            <w:pPr>
+              <w:jc w:val="center"/>
+              <w:rPr>
+                <w:rFonts w:ascii="Abba Garima" w:hAnsi="Abba Garima" w:cs="Nyala"/>
+                <w:sz w:val="48"/>
+                <w:szCs w:val="48"/>
+                <w:lang w:val="am-ET"/>
+                <w14:stylisticSets>
+                  <w14:styleSet w14:id="1"/>
+                </w14:stylisticSets>
+              </w:rPr>
+            </w:pPr>
+            <w:r>
+              <w:rPr>
+                <w:rFonts w:ascii="Abba Garima" w:hAnsi="Abba Garima" w:cs="Nyala"/>
+                <w:sz w:val="48"/>
+                <w:szCs w:val="48"/>
+                <w:lang w:val="am-ET"/>
+                <w14:stylisticSets>
+                  <w14:styleSet w14:id="1"/>
+                </w14:stylisticSets>
+              </w:rPr>
+              <w:t>ሕ</w:t>
+            </w:r>
+          </w:p>
+        </w:tc>
+        <w:tc>
+          <w:tcPr>
+            <w:tcW w:w="4454" w:type="dxa"/>
+            <w:tcBorders>
+              <w:top w:val="single" w:sz="4" w:space="0" w:color="auto"/>
+              <w:left w:val="single" w:sz="4" w:space="0" w:color="auto"/>
+              <w:bottom w:val="single" w:sz="4" w:space="0" w:color="auto"/>
+              <w:right w:val="single" w:sz="4" w:space="0" w:color="auto"/>
+            </w:tcBorders>
+            <w:vAlign w:val="center"/>
+            <w:hideMark/>
+          </w:tcPr>
+          <w:p>
+            <w:pPr>
+              <w:rPr>
+                <w:rFonts w:asciiTheme="minorHAnsi" w:hAnsiTheme="minorHAnsi" w:cstheme="minorHAnsi"/>
+              </w:rPr>
+            </w:pPr>
+            <w:r>
+              <w:rPr>
+                <w:rFonts w:cstheme="minorHAnsi"/>
+              </w:rPr>
+              <w:t>Modern (default) vs Garima style.</w:t>
+            </w:r>
+          </w:p>
+        </w:tc>
+      </w:tr>
+      <w:tr>
+        <w:tc>
+          <w:tcPr>
+            <w:tcW w:w="1103" w:type="dxa"/>
+            <w:tcBorders>
+              <w:top w:val="single" w:sz="4" w:space="0" w:color="auto"/>
+              <w:left w:val="single" w:sz="4" w:space="0" w:color="auto"/>
+              <w:bottom w:val="single" w:sz="4" w:space="0" w:color="auto"/>
+              <w:right w:val="single" w:sz="4" w:space="0" w:color="auto"/>
+            </w:tcBorders>
+            <w:vAlign w:val="center"/>
+            <w:hideMark/>
+          </w:tcPr>
+          <w:p>
+            <w:pPr>
+              <w:jc w:val="center"/>
+              <w:rPr>
+                <w:rFonts w:ascii="Garima" w:hAnsi="Garima" w:cs="Nyala"/>
+                <w:sz w:val="48"/>
+                <w:szCs w:val="48"/>
+                <w:lang w:val="am-ET"/>
+              </w:rPr>
+            </w:pPr>
+            <w:r>
+              <w:rPr>
+                <w:rFonts w:ascii="Abba Garima" w:hAnsi="Abba Garima" w:cs="Nyala"/>
+                <w:sz w:val="48"/>
+                <w:szCs w:val="48"/>
+                <w:lang w:val="am-ET"/>
+              </w:rPr>
+              <w:t>ቅ</w:t>
+            </w:r>
+          </w:p>
+        </w:tc>
+        <w:tc>
+          <w:tcPr>
+            <w:tcW w:w="1260" w:type="dxa"/>
+            <w:tcBorders>
+              <w:top w:val="single" w:sz="4" w:space="0" w:color="auto"/>
+              <w:left w:val="single" w:sz="4" w:space="0" w:color="auto"/>
+              <w:bottom w:val="single" w:sz="4" w:space="0" w:color="auto"/>
+              <w:right w:val="single" w:sz="4" w:space="0" w:color="auto"/>
+            </w:tcBorders>
+            <w:vAlign w:val="center"/>
+            <w:hideMark/>
+          </w:tcPr>
+          <w:p>
+            <w:pPr>
+              <w:jc w:val="center"/>
+              <w:rPr>
+                <w:rFonts w:ascii="Abba Garima" w:hAnsi="Abba Garima" w:cs="Nyala"/>
+                <w:sz w:val="48"/>
+                <w:szCs w:val="48"/>
+                <w:lang w:val="am-ET"/>
+                <w14:stylisticSets>
+                  <w14:styleSet w14:id="1"/>
+                </w14:stylisticSets>
+              </w:rPr>
+            </w:pPr>
+            <w:r>
+              <w:rPr>
+                <w:rFonts w:ascii="Abba Garima" w:hAnsi="Abba Garima" w:cs="Nyala"/>
+                <w:sz w:val="48"/>
+                <w:szCs w:val="48"/>
+                <w:lang w:val="am-ET"/>
+                <w14:stylisticSets>
+                  <w14:styleSet w14:id="1"/>
+                </w14:stylisticSets>
+              </w:rPr>
+              <w:t>ቅ</w:t>
+            </w:r>
+          </w:p>
+        </w:tc>
+        <w:tc>
+          <w:tcPr>
+            <w:tcW w:w="4454" w:type="dxa"/>
+            <w:tcBorders>
+              <w:top w:val="single" w:sz="4" w:space="0" w:color="auto"/>
+              <w:left w:val="single" w:sz="4" w:space="0" w:color="auto"/>
+              <w:bottom w:val="single" w:sz="4" w:space="0" w:color="auto"/>
+              <w:right w:val="single" w:sz="4" w:space="0" w:color="auto"/>
+            </w:tcBorders>
+            <w:vAlign w:val="center"/>
+            <w:hideMark/>
+          </w:tcPr>
+          <w:p>
+            <w:pPr>
+              <w:rPr>
+                <w:rFonts w:asciiTheme="minorHAnsi" w:hAnsiTheme="minorHAnsi" w:cstheme="minorHAnsi"/>
+              </w:rPr>
+            </w:pPr>
+            <w:r>
+              <w:rPr>
+                <w:rFonts w:cstheme="minorHAnsi"/>
+              </w:rPr>
+              <w:t>Modern (default) vs Garima style.</w:t>
+            </w:r>
+          </w:p>
+        </w:tc>
+      </w:tr>
+      <w:tr>
+        <w:tc>
+          <w:tcPr>
+            <w:tcW w:w="1103" w:type="dxa"/>
+            <w:tcBorders>
+              <w:top w:val="single" w:sz="4" w:space="0" w:color="auto"/>
+              <w:left w:val="single" w:sz="4" w:space="0" w:color="auto"/>
+              <w:bottom w:val="single" w:sz="4" w:space="0" w:color="auto"/>
+              <w:right w:val="single" w:sz="4" w:space="0" w:color="auto"/>
+            </w:tcBorders>
+            <w:vAlign w:val="center"/>
+            <w:hideMark/>
+          </w:tcPr>
+          <w:p>
+            <w:pPr>
+              <w:jc w:val="center"/>
+              <w:rPr>
+                <w:rFonts w:ascii="Garima" w:hAnsi="Garima" w:cs="Nyala"/>
+                <w:sz w:val="48"/>
+                <w:szCs w:val="48"/>
+                <w:lang w:val="am-ET"/>
+              </w:rPr>
+            </w:pPr>
+            <w:r>
+              <w:rPr>
+                <w:rFonts w:ascii="Abba Garima" w:hAnsi="Abba Garima" w:cs="Nyala"/>
+                <w:sz w:val="48"/>
+                <w:szCs w:val="48"/>
+                <w:lang w:val="am-ET"/>
+              </w:rPr>
+              <w:t>ት</w:t>
+            </w:r>
+          </w:p>
+        </w:tc>
+        <w:tc>
+          <w:tcPr>
+            <w:tcW w:w="1260" w:type="dxa"/>
+            <w:tcBorders>
+              <w:top w:val="single" w:sz="4" w:space="0" w:color="auto"/>
+              <w:left w:val="single" w:sz="4" w:space="0" w:color="auto"/>
+              <w:bottom w:val="single" w:sz="4" w:space="0" w:color="auto"/>
+              <w:right w:val="single" w:sz="4" w:space="0" w:color="auto"/>
+            </w:tcBorders>
+            <w:vAlign w:val="center"/>
+            <w:hideMark/>
+          </w:tcPr>
+          <w:p>
+            <w:pPr>
+              <w:jc w:val="center"/>
+              <w:rPr>
+                <w:rFonts w:ascii="Abba Garima" w:hAnsi="Abba Garima" w:cs="Nyala"/>
+                <w:sz w:val="48"/>
+                <w:szCs w:val="48"/>
+                <w:lang w:val="am-ET"/>
+                <w14:stylisticSets>
+                  <w14:styleSet w14:id="1"/>
+                </w14:stylisticSets>
+              </w:rPr>
+            </w:pPr>
+            <w:r>
+              <w:rPr>
+                <w:rFonts w:ascii="Abba Garima" w:hAnsi="Abba Garima" w:cs="Nyala"/>
+                <w:sz w:val="48"/>
+                <w:szCs w:val="48"/>
+                <w:lang w:val="am-ET"/>
+                <w14:stylisticSets>
+                  <w14:styleSet w14:id="1"/>
+                </w14:stylisticSets>
+              </w:rPr>
+              <w:t>ት</w:t>
+            </w:r>
+          </w:p>
+        </w:tc>
+        <w:tc>
+          <w:tcPr>
+            <w:tcW w:w="4454" w:type="dxa"/>
+            <w:tcBorders>
+              <w:top w:val="single" w:sz="4" w:space="0" w:color="auto"/>
+              <w:left w:val="single" w:sz="4" w:space="0" w:color="auto"/>
+              <w:bottom w:val="single" w:sz="4" w:space="0" w:color="auto"/>
+              <w:right w:val="single" w:sz="4" w:space="0" w:color="auto"/>
+            </w:tcBorders>
+            <w:vAlign w:val="center"/>
+            <w:hideMark/>
+          </w:tcPr>
+          <w:p>
+            <w:pPr>
+              <w:rPr>
+                <w:rFonts w:asciiTheme="minorHAnsi" w:hAnsiTheme="minorHAnsi" w:cstheme="minorHAnsi"/>
+              </w:rPr>
+            </w:pPr>
+            <w:r>
+              <w:rPr>
+                <w:rFonts w:cstheme="minorHAnsi"/>
+              </w:rPr>
+              <w:t>Modern (default) vs Garima style.</w:t>
+            </w:r>
+          </w:p>
+        </w:tc>
+      </w:tr>
+    </w:tbl>
+    <w:p>
+      <w:pPr>
+        <w:jc w:val="both"/>
+      </w:pPr>
     </w:p>
     <w:sectPr>
       <w:pgSz w:w="11909" w:h="16834" w:code="9"/>
@@ -14706,7 +16503,7 @@
 </file>
 
 <file path=word/endnotes.xml><?xml version="1.0" encoding="utf-8"?>
-<w:endnotes xmlns:wpc="http://schemas.microsoft.com/office/word/2010/wordprocessingCanvas" xmlns:cx="http://schemas.microsoft.com/office/drawing/2014/chartex" xmlns:cx1="http://schemas.microsoft.com/office/drawing/2015/9/8/chartex" xmlns:cx2="http://schemas.microsoft.com/office/drawing/2015/10/21/chartex" xmlns:cx3="http://schemas.microsoft.com/office/drawing/2016/5/9/chartex" xmlns:cx4="http://schemas.microsoft.com/office/drawing/2016/5/10/chartex" xmlns:cx5="http://schemas.microsoft.com/office/drawing/2016/5/11/chartex" xmlns:cx6="http://schemas.microsoft.com/office/drawing/2016/5/12/chartex" xmlns:cx7="http://schemas.microsoft.com/office/drawing/2016/5/13/chartex" xmlns:cx8="http://schemas.microsoft.com/office/drawing/2016/5/14/chartex" xmlns:mc="http://schemas.openxmlformats.org/markup-compatibility/2006" xmlns:aink="http://schemas.microsoft.com/office/drawing/2016/ink" xmlns:am3d="http://schemas.microsoft.com/office/drawing/2017/model3d" xmlns:o="urn:schemas-microsoft-com:office:office" xmlns:r="http://schemas.openxmlformats.org/officeDocument/2006/relationships" xmlns:m="http://schemas.openxmlformats.org/officeDocument/2006/math" xmlns:v="urn:schemas-microsoft-com:vml" xmlns:wp14="http://schemas.microsoft.com/office/word/2010/wordprocessingDrawing" xmlns:wp="http://schemas.openxmlformats.org/drawingml/2006/wordprocessingDrawing" xmlns:w10="urn:schemas-microsoft-com:office:word" xmlns:w="http://schemas.openxmlformats.org/wordprocessingml/2006/main" xmlns:w14="http://schemas.microsoft.com/office/word/2010/wordml" xmlns:w15="http://schemas.microsoft.com/office/word/2012/wordml" xmlns:w16cex="http://schemas.microsoft.com/office/word/2018/wordml/cex" xmlns:w16cid="http://schemas.microsoft.com/office/word/2016/wordml/cid" xmlns:w16="http://schemas.microsoft.com/office/word/2018/wordml" xmlns:w16sdtdh="http://schemas.microsoft.com/office/word/2020/wordml/sdtdatahash" xmlns:w16se="http://schemas.microsoft.com/office/word/2015/wordml/symex" xmlns:wpg="http://schemas.microsoft.com/office/word/2010/wordprocessingGroup" xmlns:wpi="http://schemas.microsoft.com/office/word/2010/wordprocessingInk" xmlns:wne="http://schemas.microsoft.com/office/word/2006/wordml" xmlns:wps="http://schemas.microsoft.com/office/word/2010/wordprocessingShape" mc:Ignorable="w14 w15 w16se w16cid w16 w16cex w16sdtdh wp14">
+<w:endnotes xmlns:wpc="http://schemas.microsoft.com/office/word/2010/wordprocessingCanvas" xmlns:cx="http://schemas.microsoft.com/office/drawing/2014/chartex" xmlns:cx1="http://schemas.microsoft.com/office/drawing/2015/9/8/chartex" xmlns:cx2="http://schemas.microsoft.com/office/drawing/2015/10/21/chartex" xmlns:cx3="http://schemas.microsoft.com/office/drawing/2016/5/9/chartex" xmlns:cx4="http://schemas.microsoft.com/office/drawing/2016/5/10/chartex" xmlns:cx5="http://schemas.microsoft.com/office/drawing/2016/5/11/chartex" xmlns:cx6="http://schemas.microsoft.com/office/drawing/2016/5/12/chartex" xmlns:cx7="http://schemas.microsoft.com/office/drawing/2016/5/13/chartex" xmlns:cx8="http://schemas.microsoft.com/office/drawing/2016/5/14/chartex" xmlns:mc="http://schemas.openxmlformats.org/markup-compatibility/2006" xmlns:aink="http://schemas.microsoft.com/office/drawing/2016/ink" xmlns:am3d="http://schemas.microsoft.com/office/drawing/2017/model3d" xmlns:o="urn:schemas-microsoft-com:office:office" xmlns:oel="http://schemas.microsoft.com/office/2019/extlst" xmlns:r="http://schemas.openxmlformats.org/officeDocument/2006/relationships" xmlns:m="http://schemas.openxmlformats.org/officeDocument/2006/math" xmlns:v="urn:schemas-microsoft-com:vml" xmlns:wp14="http://schemas.microsoft.com/office/word/2010/wordprocessingDrawing" xmlns:wp="http://schemas.openxmlformats.org/drawingml/2006/wordprocessingDrawing" xmlns:w10="urn:schemas-microsoft-com:office:word" xmlns:w="http://schemas.openxmlformats.org/wordprocessingml/2006/main" xmlns:w14="http://schemas.microsoft.com/office/word/2010/wordml" xmlns:w15="http://schemas.microsoft.com/office/word/2012/wordml" xmlns:w16cex="http://schemas.microsoft.com/office/word/2018/wordml/cex" xmlns:w16cid="http://schemas.microsoft.com/office/word/2016/wordml/cid" xmlns:w16="http://schemas.microsoft.com/office/word/2018/wordml" xmlns:w16sdtdh="http://schemas.microsoft.com/office/word/2020/wordml/sdtdatahash" xmlns:w16se="http://schemas.microsoft.com/office/word/2015/wordml/symex" xmlns:wpg="http://schemas.microsoft.com/office/word/2010/wordprocessingGroup" xmlns:wpi="http://schemas.microsoft.com/office/word/2010/wordprocessingInk" xmlns:wne="http://schemas.microsoft.com/office/word/2006/wordml" xmlns:wps="http://schemas.microsoft.com/office/word/2010/wordprocessingShape" mc:Ignorable="w14 w15 w16se w16cid w16 w16cex w16sdtdh wp14">
   <w:endnote w:type="separator" w:id="-1">
     <w:p>
       <w:r>
@@ -14725,7 +16522,7 @@
 </file>
 
 <file path=word/footnotes.xml><?xml version="1.0" encoding="utf-8"?>
-<w:footnotes xmlns:wpc="http://schemas.microsoft.com/office/word/2010/wordprocessingCanvas" xmlns:cx="http://schemas.microsoft.com/office/drawing/2014/chartex" xmlns:cx1="http://schemas.microsoft.com/office/drawing/2015/9/8/chartex" xmlns:cx2="http://schemas.microsoft.com/office/drawing/2015/10/21/chartex" xmlns:cx3="http://schemas.microsoft.com/office/drawing/2016/5/9/chartex" xmlns:cx4="http://schemas.microsoft.com/office/drawing/2016/5/10/chartex" xmlns:cx5="http://schemas.microsoft.com/office/drawing/2016/5/11/chartex" xmlns:cx6="http://schemas.microsoft.com/office/drawing/2016/5/12/chartex" xmlns:cx7="http://schemas.microsoft.com/office/drawing/2016/5/13/chartex" xmlns:cx8="http://schemas.microsoft.com/office/drawing/2016/5/14/chartex" xmlns:mc="http://schemas.openxmlformats.org/markup-compatibility/2006" xmlns:aink="http://schemas.microsoft.com/office/drawing/2016/ink" xmlns:am3d="http://schemas.microsoft.com/office/drawing/2017/model3d" xmlns:o="urn:schemas-microsoft-com:office:office" xmlns:r="http://schemas.openxmlformats.org/officeDocument/2006/relationships" xmlns:m="http://schemas.openxmlformats.org/officeDocument/2006/math" xmlns:v="urn:schemas-microsoft-com:vml" xmlns:wp14="http://schemas.microsoft.com/office/word/2010/wordprocessingDrawing" xmlns:wp="http://schemas.openxmlformats.org/drawingml/2006/wordprocessingDrawing" xmlns:w10="urn:schemas-microsoft-com:office:word" xmlns:w="http://schemas.openxmlformats.org/wordprocessingml/2006/main" xmlns:w14="http://schemas.microsoft.com/office/word/2010/wordml" xmlns:w15="http://schemas.microsoft.com/office/word/2012/wordml" xmlns:w16cex="http://schemas.microsoft.com/office/word/2018/wordml/cex" xmlns:w16cid="http://schemas.microsoft.com/office/word/2016/wordml/cid" xmlns:w16="http://schemas.microsoft.com/office/word/2018/wordml" xmlns:w16sdtdh="http://schemas.microsoft.com/office/word/2020/wordml/sdtdatahash" xmlns:w16se="http://schemas.microsoft.com/office/word/2015/wordml/symex" xmlns:wpg="http://schemas.microsoft.com/office/word/2010/wordprocessingGroup" xmlns:wpi="http://schemas.microsoft.com/office/word/2010/wordprocessingInk" xmlns:wne="http://schemas.microsoft.com/office/word/2006/wordml" xmlns:wps="http://schemas.microsoft.com/office/word/2010/wordprocessingShape" mc:Ignorable="w14 w15 w16se w16cid w16 w16cex w16sdtdh wp14">
+<w:footnotes xmlns:wpc="http://schemas.microsoft.com/office/word/2010/wordprocessingCanvas" xmlns:cx="http://schemas.microsoft.com/office/drawing/2014/chartex" xmlns:cx1="http://schemas.microsoft.com/office/drawing/2015/9/8/chartex" xmlns:cx2="http://schemas.microsoft.com/office/drawing/2015/10/21/chartex" xmlns:cx3="http://schemas.microsoft.com/office/drawing/2016/5/9/chartex" xmlns:cx4="http://schemas.microsoft.com/office/drawing/2016/5/10/chartex" xmlns:cx5="http://schemas.microsoft.com/office/drawing/2016/5/11/chartex" xmlns:cx6="http://schemas.microsoft.com/office/drawing/2016/5/12/chartex" xmlns:cx7="http://schemas.microsoft.com/office/drawing/2016/5/13/chartex" xmlns:cx8="http://schemas.microsoft.com/office/drawing/2016/5/14/chartex" xmlns:mc="http://schemas.openxmlformats.org/markup-compatibility/2006" xmlns:aink="http://schemas.microsoft.com/office/drawing/2016/ink" xmlns:am3d="http://schemas.microsoft.com/office/drawing/2017/model3d" xmlns:o="urn:schemas-microsoft-com:office:office" xmlns:oel="http://schemas.microsoft.com/office/2019/extlst" xmlns:r="http://schemas.openxmlformats.org/officeDocument/2006/relationships" xmlns:m="http://schemas.openxmlformats.org/officeDocument/2006/math" xmlns:v="urn:schemas-microsoft-com:vml" xmlns:wp14="http://schemas.microsoft.com/office/word/2010/wordprocessingDrawing" xmlns:wp="http://schemas.openxmlformats.org/drawingml/2006/wordprocessingDrawing" xmlns:w10="urn:schemas-microsoft-com:office:word" xmlns:w="http://schemas.openxmlformats.org/wordprocessingml/2006/main" xmlns:w14="http://schemas.microsoft.com/office/word/2010/wordml" xmlns:w15="http://schemas.microsoft.com/office/word/2012/wordml" xmlns:w16cex="http://schemas.microsoft.com/office/word/2018/wordml/cex" xmlns:w16cid="http://schemas.microsoft.com/office/word/2016/wordml/cid" xmlns:w16="http://schemas.microsoft.com/office/word/2018/wordml" xmlns:w16sdtdh="http://schemas.microsoft.com/office/word/2020/wordml/sdtdatahash" xmlns:w16se="http://schemas.microsoft.com/office/word/2015/wordml/symex" xmlns:wpg="http://schemas.microsoft.com/office/word/2010/wordprocessingGroup" xmlns:wpi="http://schemas.microsoft.com/office/word/2010/wordprocessingInk" xmlns:wne="http://schemas.microsoft.com/office/word/2006/wordml" xmlns:wps="http://schemas.microsoft.com/office/word/2010/wordprocessingShape" mc:Ignorable="w14 w15 w16se w16cid w16 w16cex w16sdtdh wp14">
   <w:footnote w:type="separator" w:id="-1">
     <w:p>
       <w:r>
@@ -14744,7 +16541,7 @@
 </file>
 
 <file path=word/numbering.xml><?xml version="1.0" encoding="utf-8"?>
-<w:numbering xmlns:wpc="http://schemas.microsoft.com/office/word/2010/wordprocessingCanvas" xmlns:cx="http://schemas.microsoft.com/office/drawing/2014/chartex" xmlns:cx1="http://schemas.microsoft.com/office/drawing/2015/9/8/chartex" xmlns:cx2="http://schemas.microsoft.com/office/drawing/2015/10/21/chartex" xmlns:cx3="http://schemas.microsoft.com/office/drawing/2016/5/9/chartex" xmlns:cx4="http://schemas.microsoft.com/office/drawing/2016/5/10/chartex" xmlns:cx5="http://schemas.microsoft.com/office/drawing/2016/5/11/chartex" xmlns:cx6="http://schemas.microsoft.com/office/drawing/2016/5/12/chartex" xmlns:cx7="http://schemas.microsoft.com/office/drawing/2016/5/13/chartex" xmlns:cx8="http://schemas.microsoft.com/office/drawing/2016/5/14/chartex" xmlns:mc="http://schemas.openxmlformats.org/markup-compatibility/2006" xmlns:aink="http://schemas.microsoft.com/office/drawing/2016/ink" xmlns:am3d="http://schemas.microsoft.com/office/drawing/2017/model3d" xmlns:o="urn:schemas-microsoft-com:office:office" xmlns:r="http://schemas.openxmlformats.org/officeDocument/2006/relationships" xmlns:m="http://schemas.openxmlformats.org/officeDocument/2006/math" xmlns:v="urn:schemas-microsoft-com:vml" xmlns:wp14="http://schemas.microsoft.com/office/word/2010/wordprocessingDrawing" xmlns:wp="http://schemas.openxmlformats.org/drawingml/2006/wordprocessingDrawing" xmlns:w10="urn:schemas-microsoft-com:office:word" xmlns:w="http://schemas.openxmlformats.org/wordprocessingml/2006/main" xmlns:w14="http://schemas.microsoft.com/office/word/2010/wordml" xmlns:w15="http://schemas.microsoft.com/office/word/2012/wordml" xmlns:w16cex="http://schemas.microsoft.com/office/word/2018/wordml/cex" xmlns:w16cid="http://schemas.microsoft.com/office/word/2016/wordml/cid" xmlns:w16="http://schemas.microsoft.com/office/word/2018/wordml" xmlns:w16sdtdh="http://schemas.microsoft.com/office/word/2020/wordml/sdtdatahash" xmlns:w16se="http://schemas.microsoft.com/office/word/2015/wordml/symex" xmlns:wpg="http://schemas.microsoft.com/office/word/2010/wordprocessingGroup" xmlns:wpi="http://schemas.microsoft.com/office/word/2010/wordprocessingInk" xmlns:wne="http://schemas.microsoft.com/office/word/2006/wordml" xmlns:wps="http://schemas.microsoft.com/office/word/2010/wordprocessingShape" mc:Ignorable="w14 w15 w16se w16cid w16 w16cex w16sdtdh wp14">
+<w:numbering xmlns:wpc="http://schemas.microsoft.com/office/word/2010/wordprocessingCanvas" xmlns:cx="http://schemas.microsoft.com/office/drawing/2014/chartex" xmlns:cx1="http://schemas.microsoft.com/office/drawing/2015/9/8/chartex" xmlns:cx2="http://schemas.microsoft.com/office/drawing/2015/10/21/chartex" xmlns:cx3="http://schemas.microsoft.com/office/drawing/2016/5/9/chartex" xmlns:cx4="http://schemas.microsoft.com/office/drawing/2016/5/10/chartex" xmlns:cx5="http://schemas.microsoft.com/office/drawing/2016/5/11/chartex" xmlns:cx6="http://schemas.microsoft.com/office/drawing/2016/5/12/chartex" xmlns:cx7="http://schemas.microsoft.com/office/drawing/2016/5/13/chartex" xmlns:cx8="http://schemas.microsoft.com/office/drawing/2016/5/14/chartex" xmlns:mc="http://schemas.openxmlformats.org/markup-compatibility/2006" xmlns:aink="http://schemas.microsoft.com/office/drawing/2016/ink" xmlns:am3d="http://schemas.microsoft.com/office/drawing/2017/model3d" xmlns:o="urn:schemas-microsoft-com:office:office" xmlns:oel="http://schemas.microsoft.com/office/2019/extlst" xmlns:r="http://schemas.openxmlformats.org/officeDocument/2006/relationships" xmlns:m="http://schemas.openxmlformats.org/officeDocument/2006/math" xmlns:v="urn:schemas-microsoft-com:vml" xmlns:wp14="http://schemas.microsoft.com/office/word/2010/wordprocessingDrawing" xmlns:wp="http://schemas.openxmlformats.org/drawingml/2006/wordprocessingDrawing" xmlns:w10="urn:schemas-microsoft-com:office:word" xmlns:w="http://schemas.openxmlformats.org/wordprocessingml/2006/main" xmlns:w14="http://schemas.microsoft.com/office/word/2010/wordml" xmlns:w15="http://schemas.microsoft.com/office/word/2012/wordml" xmlns:w16cex="http://schemas.microsoft.com/office/word/2018/wordml/cex" xmlns:w16cid="http://schemas.microsoft.com/office/word/2016/wordml/cid" xmlns:w16="http://schemas.microsoft.com/office/word/2018/wordml" xmlns:w16sdtdh="http://schemas.microsoft.com/office/word/2020/wordml/sdtdatahash" xmlns:w16se="http://schemas.microsoft.com/office/word/2015/wordml/symex" xmlns:wpg="http://schemas.microsoft.com/office/word/2010/wordprocessingGroup" xmlns:wpi="http://schemas.microsoft.com/office/word/2010/wordprocessingInk" xmlns:wne="http://schemas.microsoft.com/office/word/2006/wordml" xmlns:wps="http://schemas.microsoft.com/office/word/2010/wordprocessingShape" mc:Ignorable="w14 w15 w16se w16cid w16 w16cex w16sdtdh wp14">
   <w:abstractNum w:abstractNumId="0" w15:restartNumberingAfterBreak="0">
     <w:nsid w:val="FFFFFF7C"/>
     <w:multiLevelType w:val="singleLevel"/>
@@ -16104,61 +17901,61 @@
       </w:pPr>
     </w:lvl>
   </w:abstractNum>
-  <w:num w:numId="1">
+  <w:num w:numId="1" w16cid:durableId="664482008">
     <w:abstractNumId w:val="9"/>
   </w:num>
-  <w:num w:numId="2">
+  <w:num w:numId="2" w16cid:durableId="2063479754">
     <w:abstractNumId w:val="7"/>
   </w:num>
-  <w:num w:numId="3">
+  <w:num w:numId="3" w16cid:durableId="1634403657">
     <w:abstractNumId w:val="6"/>
   </w:num>
-  <w:num w:numId="4">
+  <w:num w:numId="4" w16cid:durableId="1437024314">
     <w:abstractNumId w:val="5"/>
   </w:num>
-  <w:num w:numId="5">
+  <w:num w:numId="5" w16cid:durableId="1221747033">
     <w:abstractNumId w:val="4"/>
   </w:num>
-  <w:num w:numId="6">
+  <w:num w:numId="6" w16cid:durableId="1986540853">
     <w:abstractNumId w:val="8"/>
   </w:num>
-  <w:num w:numId="7">
+  <w:num w:numId="7" w16cid:durableId="1790320563">
     <w:abstractNumId w:val="3"/>
   </w:num>
-  <w:num w:numId="8">
+  <w:num w:numId="8" w16cid:durableId="1274939089">
     <w:abstractNumId w:val="2"/>
   </w:num>
-  <w:num w:numId="9">
+  <w:num w:numId="9" w16cid:durableId="1081680672">
     <w:abstractNumId w:val="1"/>
   </w:num>
-  <w:num w:numId="10">
+  <w:num w:numId="10" w16cid:durableId="2116709661">
     <w:abstractNumId w:val="0"/>
   </w:num>
-  <w:num w:numId="11">
+  <w:num w:numId="11" w16cid:durableId="1748457184">
     <w:abstractNumId w:val="13"/>
   </w:num>
-  <w:num w:numId="12">
+  <w:num w:numId="12" w16cid:durableId="281228854">
     <w:abstractNumId w:val="10"/>
   </w:num>
-  <w:num w:numId="13">
+  <w:num w:numId="13" w16cid:durableId="144444386">
     <w:abstractNumId w:val="11"/>
   </w:num>
-  <w:num w:numId="14">
+  <w:num w:numId="14" w16cid:durableId="1011571048">
     <w:abstractNumId w:val="16"/>
   </w:num>
-  <w:num w:numId="15">
+  <w:num w:numId="15" w16cid:durableId="20710147">
     <w:abstractNumId w:val="19"/>
   </w:num>
-  <w:num w:numId="16">
+  <w:num w:numId="16" w16cid:durableId="1188178725">
     <w:abstractNumId w:val="15"/>
   </w:num>
-  <w:num w:numId="17">
+  <w:num w:numId="17" w16cid:durableId="257950727">
     <w:abstractNumId w:val="14"/>
   </w:num>
-  <w:num w:numId="18">
+  <w:num w:numId="18" w16cid:durableId="559562573">
     <w:abstractNumId w:val="17"/>
   </w:num>
-  <w:num w:numId="19">
+  <w:num w:numId="19" w16cid:durableId="804196436">
     <w:abstractNumId w:val="14"/>
     <w:lvlOverride w:ilvl="0">
       <w:startOverride w:val="1"/>
@@ -16188,10 +17985,10 @@
       <w:startOverride w:val="1"/>
     </w:lvlOverride>
   </w:num>
-  <w:num w:numId="20">
+  <w:num w:numId="20" w16cid:durableId="1390106666">
     <w:abstractNumId w:val="18"/>
   </w:num>
-  <w:num w:numId="21">
+  <w:num w:numId="21" w16cid:durableId="998725996">
     <w:abstractNumId w:val="12"/>
   </w:num>
 </w:numbering>
@@ -16284,6 +18081,7 @@
     <w:lsdException w:name="Table Web 2" w:semiHidden="1" w:unhideWhenUsed="1"/>
     <w:lsdException w:name="Table Web 3" w:semiHidden="1" w:unhideWhenUsed="1"/>
     <w:lsdException w:name="Balloon Text" w:semiHidden="1" w:unhideWhenUsed="1"/>
+    <w:lsdException w:name="Table Grid" w:uiPriority="39"/>
     <w:lsdException w:name="Table Theme" w:semiHidden="1" w:unhideWhenUsed="1"/>
     <w:lsdException w:name="Placeholder Text" w:semiHidden="1" w:uiPriority="99"/>
     <w:lsdException w:name="No Spacing" w:uiPriority="1" w:qFormat="1"/>
@@ -16621,6 +18419,7 @@
   <w:style w:type="table" w:styleId="TableGrid">
     <w:name w:val="Table Grid"/>
     <w:basedOn w:val="TableNormal"/>
+    <w:uiPriority w:val="39"/>
     <w:rsid w:val="00293460"/>
     <w:tblPr>
       <w:tblBorders>
@@ -16744,6 +18543,27 @@
       <w:color w:val="404040"/>
       <w:sz w:val="24"/>
       <w:szCs w:val="24"/>
+    </w:rPr>
+  </w:style>
+  <w:style w:type="character" w:styleId="Hyperlink">
+    <w:name w:val="Hyperlink"/>
+    <w:basedOn w:val="DefaultParagraphFont"/>
+    <w:rsid w:val="00F50350"/>
+    <w:rPr>
+      <w:color w:val="0563C1" w:themeColor="hyperlink"/>
+      <w:u w:val="single"/>
+    </w:rPr>
+  </w:style>
+  <w:style w:type="character" w:styleId="UnresolvedMention">
+    <w:name w:val="Unresolved Mention"/>
+    <w:basedOn w:val="DefaultParagraphFont"/>
+    <w:uiPriority w:val="99"/>
+    <w:semiHidden/>
+    <w:unhideWhenUsed/>
+    <w:rsid w:val="00F50350"/>
+    <w:rPr>
+      <w:color w:val="605E5C"/>
+      <w:shd w:val="clear" w:color="auto" w:fill="E1DFDD"/>
     </w:rPr>
   </w:style>
 </w:styles>

</xml_diff>

<commit_message>
Start of GFF Ge'ez v2.0.
</commit_message>
<xml_diff>
--- a/release/gff/gff_geez/source/GeezTyping-English.docx
+++ b/release/gff/gff_geez/source/GeezTyping-English.docx
@@ -14,7 +14,16 @@
         <w:t xml:space="preserve">yping in </w:t>
       </w:r>
       <w:r>
-        <w:t>Ge’ez</w:t>
+        <w:t>Ge</w:t>
+      </w:r>
+      <w:r>
+        <w:rPr>
+          <w:color w:val="000000"/>
+        </w:rPr>
+        <w:t>ʾ</w:t>
+      </w:r>
+      <w:r>
+        <w:t>ez</w:t>
       </w:r>
     </w:p>
     <w:p/>
@@ -26,7 +35,16 @@
         <w:t xml:space="preserve">The </w:t>
       </w:r>
       <w:r>
-        <w:t>Ge’ez</w:t>
+        <w:t>Ge</w:t>
+      </w:r>
+      <w:r>
+        <w:rPr>
+          <w:color w:val="000000"/>
+        </w:rPr>
+        <w:t>ʾ</w:t>
+      </w:r>
+      <w:r>
+        <w:t>ez</w:t>
       </w:r>
       <w:r>
         <w:t xml:space="preserve"> keyboard </w:t>
@@ -61,7 +79,13 @@
         <w:t>only</w:t>
       </w:r>
       <w:r>
-        <w:t xml:space="preserve"> the letters used in the Ge’ez languages. It </w:t>
+        <w:t xml:space="preserve"> the letters used in the </w:t>
+      </w:r>
+      <w:r>
+        <w:t>Geʾez</w:t>
+      </w:r>
+      <w:r>
+        <w:t xml:space="preserve"> languages. It </w:t>
       </w:r>
       <w:r>
         <w:t>uses a system where</w:t>
@@ -73,7 +97,7 @@
         <w:t xml:space="preserve"> the </w:t>
       </w:r>
       <w:r>
-        <w:t>Ge’ez</w:t>
+        <w:t>Geʾez</w:t>
       </w:r>
       <w:r>
         <w:t xml:space="preserve"> sounds are matched to </w:t>
@@ -88,7 +112,7 @@
         <w:t xml:space="preserve">ou can think of how a word sounds in </w:t>
       </w:r>
       <w:r>
-        <w:t>Ge’ez</w:t>
+        <w:t>Geʾez</w:t>
       </w:r>
       <w:r>
         <w:t xml:space="preserve"> and then type it out with English.</w:t>
@@ -105,7 +129,6 @@
       <w:r>
         <w:t xml:space="preserve">Example: typing </w:t>
       </w:r>
-      <w:proofErr w:type="spellStart"/>
       <w:r>
         <w:rPr>
           <w:b/>
@@ -113,18 +136,15 @@
         </w:rPr>
         <w:t>selam</w:t>
       </w:r>
-      <w:proofErr w:type="spellEnd"/>
       <w:r>
         <w:t xml:space="preserve"> becomes </w:t>
       </w:r>
-      <w:proofErr w:type="spellStart"/>
       <w:r>
         <w:rPr>
           <w:rFonts w:ascii="Abyssinica SIL" w:hAnsi="Abyssinica SIL" w:cs="Abyssinica SIL test"/>
         </w:rPr>
         <w:t>ሰላም</w:t>
       </w:r>
-      <w:proofErr w:type="spellEnd"/>
     </w:p>
     <w:p/>
     <w:p>
@@ -135,7 +155,7 @@
         <w:t xml:space="preserve">Because </w:t>
       </w:r>
       <w:r>
-        <w:t>Ge’ez</w:t>
+        <w:t>Geʾez</w:t>
       </w:r>
       <w:r>
         <w:t xml:space="preserve"> has more sounds than </w:t>
@@ -147,7 +167,21 @@
         <w:t>,</w:t>
       </w:r>
       <w:r>
-        <w:t xml:space="preserve"> we sometimes have to adjust this rule. For example English does not have ‘</w:t>
+        <w:t xml:space="preserve"> we sometimes </w:t>
+      </w:r>
+      <w:proofErr w:type="gramStart"/>
+      <w:r>
+        <w:t>have to</w:t>
+      </w:r>
+      <w:proofErr w:type="gramEnd"/>
+      <w:r>
+        <w:t xml:space="preserve"> adjust this rule. For example</w:t>
+      </w:r>
+      <w:r>
+        <w:t>,</w:t>
+      </w:r>
+      <w:r>
+        <w:t xml:space="preserve"> English does not have ‘</w:t>
       </w:r>
       <w:r>
         <w:rPr>
@@ -156,7 +190,15 @@
         <w:t>ጠ</w:t>
       </w:r>
       <w:r>
-        <w:t>’ and the closest similar letter would be ‘t’. In this case</w:t>
+        <w:t>’ and the closest similar letter would be ‘t</w:t>
+      </w:r>
+      <w:proofErr w:type="gramStart"/>
+      <w:r>
+        <w:t>’.</w:t>
+      </w:r>
+      <w:proofErr w:type="gramEnd"/>
+      <w:r>
+        <w:t xml:space="preserve"> In this case</w:t>
       </w:r>
       <w:r>
         <w:t>,</w:t>
@@ -173,7 +215,6 @@
       <w:r>
         <w:t xml:space="preserve">Example: typing </w:t>
       </w:r>
-      <w:proofErr w:type="spellStart"/>
       <w:r>
         <w:rPr>
           <w:b/>
@@ -181,18 +222,15 @@
         </w:rPr>
         <w:t>qTqaTie</w:t>
       </w:r>
-      <w:proofErr w:type="spellEnd"/>
       <w:r>
         <w:t xml:space="preserve"> becomes </w:t>
       </w:r>
-      <w:proofErr w:type="spellStart"/>
       <w:r>
         <w:rPr>
           <w:rFonts w:ascii="Abyssinica SIL" w:hAnsi="Abyssinica SIL" w:cs="Abyssinica SIL test"/>
         </w:rPr>
         <w:t>ቅጥቃጤ</w:t>
       </w:r>
-      <w:proofErr w:type="spellEnd"/>
     </w:p>
     <w:p>
       <w:pPr>
@@ -206,11 +244,11 @@
       <w:r>
         <w:t>Notice that we needed both “</w:t>
       </w:r>
-      <w:proofErr w:type="spellStart"/>
+      <w:proofErr w:type="gramStart"/>
       <w:r>
         <w:t>ie</w:t>
       </w:r>
-      <w:proofErr w:type="spellEnd"/>
+      <w:proofErr w:type="gramEnd"/>
       <w:r>
         <w:t>” together to make the 5</w:t>
       </w:r>
@@ -263,7 +301,6 @@
       <w:r>
         <w:t xml:space="preserve">Example: typing </w:t>
       </w:r>
-      <w:proofErr w:type="spellStart"/>
       <w:r>
         <w:rPr>
           <w:b/>
@@ -271,23 +308,19 @@
         </w:rPr>
         <w:t>sselam</w:t>
       </w:r>
-      <w:proofErr w:type="spellEnd"/>
       <w:r>
         <w:t xml:space="preserve"> becomes </w:t>
       </w:r>
-      <w:proofErr w:type="spellStart"/>
       <w:r>
         <w:rPr>
           <w:rFonts w:ascii="Abyssinica SIL" w:hAnsi="Abyssinica SIL" w:cs="Abyssinica SIL test"/>
         </w:rPr>
         <w:t>ሠላም</w:t>
       </w:r>
-      <w:proofErr w:type="spellEnd"/>
       <w:r>
         <w:br/>
         <w:t xml:space="preserve">Example: typing </w:t>
       </w:r>
-      <w:proofErr w:type="spellStart"/>
       <w:r>
         <w:rPr>
           <w:b/>
@@ -295,18 +328,15 @@
         </w:rPr>
         <w:t>SSeHey</w:t>
       </w:r>
-      <w:proofErr w:type="spellEnd"/>
       <w:r>
         <w:t xml:space="preserve"> becomes </w:t>
       </w:r>
-      <w:proofErr w:type="spellStart"/>
       <w:r>
         <w:rPr>
           <w:rFonts w:ascii="Abyssinica SIL" w:hAnsi="Abyssinica SIL" w:cs="Abyssinica SIL test"/>
         </w:rPr>
         <w:t>ፀሐይ</w:t>
       </w:r>
-      <w:proofErr w:type="spellEnd"/>
     </w:p>
     <w:p/>
     <w:p>
@@ -320,7 +350,7 @@
         <w:t xml:space="preserve">o type the extra letters of </w:t>
       </w:r>
       <w:r>
-        <w:t>Ge’ez</w:t>
+        <w:t>Geʾez</w:t>
       </w:r>
       <w:r>
         <w:t xml:space="preserve"> like </w:t>
@@ -376,7 +406,6 @@
       <w:r>
         <w:t xml:space="preserve">Example: typing </w:t>
       </w:r>
-      <w:proofErr w:type="spellStart"/>
       <w:r>
         <w:rPr>
           <w:b/>
@@ -391,7 +420,6 @@
         </w:rPr>
         <w:t>a</w:t>
       </w:r>
-      <w:proofErr w:type="spellEnd"/>
       <w:r>
         <w:t xml:space="preserve"> becomes </w:t>
       </w:r>
@@ -409,7 +437,6 @@
       <w:r>
         <w:t xml:space="preserve">Example: typing </w:t>
       </w:r>
-      <w:proofErr w:type="spellStart"/>
       <w:r>
         <w:rPr>
           <w:b/>
@@ -417,7 +444,6 @@
         </w:rPr>
         <w:t>guie</w:t>
       </w:r>
-      <w:proofErr w:type="spellEnd"/>
       <w:r>
         <w:t xml:space="preserve"> becomes </w:t>
       </w:r>
@@ -436,14 +462,12 @@
       <w:r>
         <w:t xml:space="preserve">Finally, we must introduce a special rule for ' (apostrophe). Some words are spelt with a </w:t>
       </w:r>
-      <w:proofErr w:type="spellStart"/>
       <w:r>
         <w:rPr>
           <w:rFonts w:ascii="Abyssinica SIL" w:hAnsi="Abyssinica SIL" w:cs="Abyssinica SIL test"/>
         </w:rPr>
         <w:t>ሳድስ</w:t>
       </w:r>
-      <w:proofErr w:type="spellEnd"/>
       <w:r>
         <w:t xml:space="preserve"> (6</w:t>
       </w:r>
@@ -459,18 +483,15 @@
       <w:r>
         <w:t xml:space="preserve"> letter followed by a vowel, like </w:t>
       </w:r>
-      <w:proofErr w:type="spellStart"/>
       <w:r>
         <w:rPr>
           <w:rFonts w:ascii="Abyssinica SIL" w:hAnsi="Abyssinica SIL" w:cs="Abyssinica SIL test"/>
         </w:rPr>
         <w:t>ርኤ</w:t>
       </w:r>
-      <w:proofErr w:type="spellEnd"/>
       <w:r>
         <w:t xml:space="preserve"> in </w:t>
       </w:r>
-      <w:proofErr w:type="spellStart"/>
       <w:r>
         <w:rPr>
           <w:rFonts w:ascii="Abyssinica SIL" w:hAnsi="Abyssinica SIL" w:cs="Abyssinica SIL test"/>
@@ -490,14 +511,12 @@
         </w:rPr>
         <w:t>ል</w:t>
       </w:r>
-      <w:proofErr w:type="spellEnd"/>
       <w:r>
         <w:t>. We u</w:t>
       </w:r>
       <w:r>
         <w:t>se the apostrophe here to type “</w:t>
       </w:r>
-      <w:proofErr w:type="spellStart"/>
       <w:r>
         <w:t>geb</w:t>
       </w:r>
@@ -514,23 +533,17 @@
         <w:t>ie</w:t>
       </w:r>
       <w:r>
-        <w:t>l</w:t>
-      </w:r>
-      <w:proofErr w:type="spellEnd"/>
-      <w:r>
-        <w:t>”</w:t>
+        <w:t>l”</w:t>
       </w:r>
       <w:r>
         <w:t xml:space="preserve"> to make sure we get “</w:t>
       </w:r>
-      <w:proofErr w:type="spellStart"/>
       <w:r>
         <w:rPr>
           <w:rFonts w:ascii="Abyssinica SIL test" w:hAnsi="Abyssinica SIL test" w:cs="Abyssinica SIL test"/>
         </w:rPr>
         <w:t>ርኤ</w:t>
       </w:r>
-      <w:proofErr w:type="spellEnd"/>
       <w:r>
         <w:t>”</w:t>
       </w:r>
@@ -546,12 +559,14 @@
         </w:rPr>
         <w:t>ሬ</w:t>
       </w:r>
+      <w:proofErr w:type="gramStart"/>
       <w:r>
         <w:t>’</w:t>
       </w:r>
       <w:r>
         <w:t>.</w:t>
       </w:r>
+      <w:proofErr w:type="gramEnd"/>
     </w:p>
     <w:p>
       <w:pPr>
@@ -565,7 +580,6 @@
       <w:r>
         <w:t xml:space="preserve">Example: typing </w:t>
       </w:r>
-      <w:proofErr w:type="spellStart"/>
       <w:r>
         <w:rPr>
           <w:b/>
@@ -573,23 +587,19 @@
         </w:rPr>
         <w:t>mel'ak</w:t>
       </w:r>
-      <w:proofErr w:type="spellEnd"/>
       <w:r>
         <w:t xml:space="preserve"> becomes </w:t>
       </w:r>
-      <w:proofErr w:type="spellStart"/>
       <w:r>
         <w:rPr>
           <w:rFonts w:ascii="Abyssinica SIL" w:hAnsi="Abyssinica SIL" w:cs="Abyssinica SIL test"/>
         </w:rPr>
         <w:t>መልአክ</w:t>
       </w:r>
-      <w:proofErr w:type="spellEnd"/>
       <w:r>
         <w:br/>
         <w:t xml:space="preserve">Example: typing </w:t>
       </w:r>
-      <w:proofErr w:type="spellStart"/>
       <w:r>
         <w:rPr>
           <w:b/>
@@ -597,18 +607,15 @@
         </w:rPr>
         <w:t>m'eeraf</w:t>
       </w:r>
-      <w:proofErr w:type="spellEnd"/>
       <w:r>
         <w:t xml:space="preserve"> becomes </w:t>
       </w:r>
-      <w:proofErr w:type="spellStart"/>
       <w:r>
         <w:rPr>
           <w:rFonts w:ascii="Abyssinica SIL" w:hAnsi="Abyssinica SIL" w:cs="Abyssinica SIL test"/>
         </w:rPr>
         <w:t>ምዕራፍ</w:t>
       </w:r>
-      <w:proofErr w:type="spellEnd"/>
     </w:p>
     <w:p/>
     <w:p>
@@ -631,10 +638,18 @@
         <w:t xml:space="preserve"> how to type all </w:t>
       </w:r>
       <w:r>
-        <w:t>Ge’ez</w:t>
-      </w:r>
-      <w:r>
-        <w:t xml:space="preserve"> letters, numbers and punctuation.</w:t>
+        <w:t>Geʾez</w:t>
+      </w:r>
+      <w:r>
+        <w:t xml:space="preserve"> letters, </w:t>
+      </w:r>
+      <w:proofErr w:type="gramStart"/>
+      <w:r>
+        <w:t>numbers</w:t>
+      </w:r>
+      <w:proofErr w:type="gramEnd"/>
+      <w:r>
+        <w:t xml:space="preserve"> and punctuation.</w:t>
       </w:r>
     </w:p>
     <w:p>
@@ -656,7 +671,22 @@
           <w:szCs w:val="40"/>
         </w:rPr>
         <w:lastRenderedPageBreak/>
-        <w:t>Ge’ez</w:t>
+        <w:t>Ge</w:t>
+      </w:r>
+      <w:r>
+        <w:rPr>
+          <w:color w:val="000000"/>
+          <w:sz w:val="40"/>
+          <w:szCs w:val="40"/>
+        </w:rPr>
+        <w:t>ʾ</w:t>
+      </w:r>
+      <w:r>
+        <w:rPr>
+          <w:sz w:val="40"/>
+          <w:szCs w:val="40"/>
+        </w:rPr>
+        <w:t>ez</w:t>
       </w:r>
       <w:r>
         <w:rPr>
@@ -719,7 +749,6 @@
                 <w:bCs/>
               </w:rPr>
             </w:pPr>
-            <w:proofErr w:type="spellStart"/>
             <w:r>
               <w:rPr>
                 <w:rFonts w:ascii="Abyssinica SIL" w:hAnsi="Abyssinica SIL" w:cs="Abyssinica SIL test"/>
@@ -727,7 +756,6 @@
               </w:rPr>
               <w:t>ቤተሰብ</w:t>
             </w:r>
-            <w:proofErr w:type="spellEnd"/>
           </w:p>
         </w:tc>
         <w:tc>
@@ -748,7 +776,6 @@
                 <w:bCs/>
               </w:rPr>
             </w:pPr>
-            <w:proofErr w:type="spellStart"/>
             <w:r>
               <w:rPr>
                 <w:rFonts w:ascii="Abyssinica SIL" w:hAnsi="Abyssinica SIL" w:cs="Abyssinica SIL test"/>
@@ -756,7 +783,6 @@
               </w:rPr>
               <w:t>ግዕዝ</w:t>
             </w:r>
-            <w:proofErr w:type="spellEnd"/>
           </w:p>
         </w:tc>
         <w:tc>
@@ -777,7 +803,6 @@
                 <w:bCs/>
               </w:rPr>
             </w:pPr>
-            <w:proofErr w:type="spellStart"/>
             <w:r>
               <w:rPr>
                 <w:rFonts w:ascii="Abyssinica SIL" w:hAnsi="Abyssinica SIL" w:cs="Abyssinica SIL test"/>
@@ -785,7 +810,6 @@
               </w:rPr>
               <w:t>ካዕብ</w:t>
             </w:r>
-            <w:proofErr w:type="spellEnd"/>
           </w:p>
         </w:tc>
         <w:tc>
@@ -806,7 +830,6 @@
                 <w:bCs/>
               </w:rPr>
             </w:pPr>
-            <w:proofErr w:type="spellStart"/>
             <w:r>
               <w:rPr>
                 <w:rFonts w:ascii="Abyssinica SIL" w:hAnsi="Abyssinica SIL" w:cs="Abyssinica SIL test"/>
@@ -814,7 +837,6 @@
               </w:rPr>
               <w:t>ሣልስ</w:t>
             </w:r>
-            <w:proofErr w:type="spellEnd"/>
           </w:p>
         </w:tc>
         <w:tc>
@@ -835,7 +857,6 @@
                 <w:bCs/>
               </w:rPr>
             </w:pPr>
-            <w:proofErr w:type="spellStart"/>
             <w:r>
               <w:rPr>
                 <w:rFonts w:ascii="Abyssinica SIL" w:hAnsi="Abyssinica SIL" w:cs="Abyssinica SIL test"/>
@@ -843,7 +864,6 @@
               </w:rPr>
               <w:t>ራብዕ</w:t>
             </w:r>
-            <w:proofErr w:type="spellEnd"/>
           </w:p>
         </w:tc>
         <w:tc>
@@ -864,7 +884,6 @@
                 <w:bCs/>
               </w:rPr>
             </w:pPr>
-            <w:proofErr w:type="spellStart"/>
             <w:r>
               <w:rPr>
                 <w:rFonts w:ascii="Abyssinica SIL" w:hAnsi="Abyssinica SIL" w:cs="Abyssinica SIL test"/>
@@ -872,7 +891,6 @@
               </w:rPr>
               <w:t>ኃምስ</w:t>
             </w:r>
-            <w:proofErr w:type="spellEnd"/>
           </w:p>
         </w:tc>
         <w:tc>
@@ -893,7 +911,6 @@
                 <w:bCs/>
               </w:rPr>
             </w:pPr>
-            <w:proofErr w:type="spellStart"/>
             <w:r>
               <w:rPr>
                 <w:rFonts w:ascii="Abyssinica SIL" w:hAnsi="Abyssinica SIL" w:cs="Abyssinica SIL test"/>
@@ -901,7 +918,6 @@
               </w:rPr>
               <w:t>ሳድስ</w:t>
             </w:r>
-            <w:proofErr w:type="spellEnd"/>
           </w:p>
         </w:tc>
         <w:tc>
@@ -922,7 +938,6 @@
                 <w:bCs/>
               </w:rPr>
             </w:pPr>
-            <w:proofErr w:type="spellStart"/>
             <w:r>
               <w:rPr>
                 <w:rFonts w:ascii="Abyssinica SIL" w:hAnsi="Abyssinica SIL" w:cs="Abyssinica SIL test"/>
@@ -930,7 +945,6 @@
               </w:rPr>
               <w:t>ሳብዕ</w:t>
             </w:r>
-            <w:proofErr w:type="spellEnd"/>
           </w:p>
         </w:tc>
         <w:tc>
@@ -951,7 +965,6 @@
                 <w:bCs/>
               </w:rPr>
             </w:pPr>
-            <w:proofErr w:type="spellStart"/>
             <w:r>
               <w:rPr>
                 <w:rFonts w:ascii="Abyssinica SIL" w:hAnsi="Abyssinica SIL" w:cs="Abyssinica SIL test"/>
@@ -959,7 +972,6 @@
               </w:rPr>
               <w:t>ዘመደ</w:t>
             </w:r>
-            <w:proofErr w:type="spellEnd"/>
             <w:r>
               <w:rPr>
                 <w:rFonts w:ascii="Abyssinica SIL" w:hAnsi="Abyssinica SIL"/>
@@ -974,7 +986,6 @@
               </w:rPr>
               <w:br/>
             </w:r>
-            <w:proofErr w:type="spellStart"/>
             <w:r>
               <w:rPr>
                 <w:rFonts w:ascii="Abyssinica SIL" w:hAnsi="Abyssinica SIL" w:cs="Abyssinica SIL test"/>
@@ -982,7 +993,6 @@
               </w:rPr>
               <w:t>ግዕዝ</w:t>
             </w:r>
-            <w:proofErr w:type="spellEnd"/>
           </w:p>
         </w:tc>
         <w:tc>
@@ -1003,7 +1013,6 @@
                 <w:bCs/>
               </w:rPr>
             </w:pPr>
-            <w:proofErr w:type="spellStart"/>
             <w:r>
               <w:rPr>
                 <w:rFonts w:ascii="Abyssinica SIL" w:hAnsi="Abyssinica SIL" w:cs="Abyssinica SIL test"/>
@@ -1011,7 +1020,6 @@
               </w:rPr>
               <w:t>ዘመደ</w:t>
             </w:r>
-            <w:proofErr w:type="spellEnd"/>
             <w:r>
               <w:rPr>
                 <w:rFonts w:ascii="Abyssinica SIL" w:hAnsi="Abyssinica SIL"/>
@@ -1026,7 +1034,6 @@
               </w:rPr>
               <w:br/>
             </w:r>
-            <w:proofErr w:type="spellStart"/>
             <w:r>
               <w:rPr>
                 <w:rFonts w:ascii="Abyssinica SIL" w:hAnsi="Abyssinica SIL" w:cs="Abyssinica SIL test"/>
@@ -1034,7 +1041,6 @@
               </w:rPr>
               <w:t>ካዕብ</w:t>
             </w:r>
-            <w:proofErr w:type="spellEnd"/>
           </w:p>
         </w:tc>
         <w:tc>
@@ -1055,7 +1061,6 @@
                 <w:bCs/>
               </w:rPr>
             </w:pPr>
-            <w:proofErr w:type="spellStart"/>
             <w:r>
               <w:rPr>
                 <w:rFonts w:ascii="Abyssinica SIL" w:hAnsi="Abyssinica SIL" w:cs="Abyssinica SIL test"/>
@@ -1063,7 +1068,6 @@
               </w:rPr>
               <w:t>ዘመደ</w:t>
             </w:r>
-            <w:proofErr w:type="spellEnd"/>
             <w:r>
               <w:rPr>
                 <w:rFonts w:ascii="Abyssinica SIL" w:hAnsi="Abyssinica SIL"/>
@@ -1078,7 +1082,6 @@
               </w:rPr>
               <w:br/>
             </w:r>
-            <w:proofErr w:type="spellStart"/>
             <w:r>
               <w:rPr>
                 <w:rFonts w:ascii="Abyssinica SIL" w:hAnsi="Abyssinica SIL" w:cs="Abyssinica SIL test"/>
@@ -1086,7 +1089,6 @@
               </w:rPr>
               <w:t>ሣልስ</w:t>
             </w:r>
-            <w:proofErr w:type="spellEnd"/>
           </w:p>
         </w:tc>
         <w:tc>
@@ -1107,7 +1109,6 @@
                 <w:bCs/>
               </w:rPr>
             </w:pPr>
-            <w:proofErr w:type="spellStart"/>
             <w:r>
               <w:rPr>
                 <w:rFonts w:ascii="Abyssinica SIL" w:hAnsi="Abyssinica SIL" w:cs="Abyssinica SIL test"/>
@@ -1115,7 +1116,6 @@
               </w:rPr>
               <w:t>ዘመደ</w:t>
             </w:r>
-            <w:proofErr w:type="spellEnd"/>
             <w:r>
               <w:rPr>
                 <w:rFonts w:ascii="Abyssinica SIL" w:hAnsi="Abyssinica SIL"/>
@@ -1130,7 +1130,6 @@
               </w:rPr>
               <w:br/>
             </w:r>
-            <w:proofErr w:type="spellStart"/>
             <w:r>
               <w:rPr>
                 <w:rFonts w:ascii="Abyssinica SIL" w:hAnsi="Abyssinica SIL" w:cs="Abyssinica SIL test"/>
@@ -1138,7 +1137,6 @@
               </w:rPr>
               <w:t>ራብዕ</w:t>
             </w:r>
-            <w:proofErr w:type="spellEnd"/>
           </w:p>
         </w:tc>
         <w:tc>
@@ -1159,7 +1157,6 @@
                 <w:bCs/>
               </w:rPr>
             </w:pPr>
-            <w:proofErr w:type="spellStart"/>
             <w:r>
               <w:rPr>
                 <w:rFonts w:ascii="Abyssinica SIL" w:hAnsi="Abyssinica SIL" w:cs="Abyssinica SIL test"/>
@@ -1167,7 +1164,6 @@
               </w:rPr>
               <w:t>ዘመደ</w:t>
             </w:r>
-            <w:proofErr w:type="spellEnd"/>
             <w:r>
               <w:rPr>
                 <w:rFonts w:ascii="Abyssinica SIL" w:hAnsi="Abyssinica SIL"/>
@@ -1182,7 +1178,6 @@
               </w:rPr>
               <w:br/>
             </w:r>
-            <w:proofErr w:type="spellStart"/>
             <w:r>
               <w:rPr>
                 <w:rFonts w:ascii="Abyssinica SIL" w:hAnsi="Abyssinica SIL" w:cs="Abyssinica SIL test"/>
@@ -1190,7 +1185,6 @@
               </w:rPr>
               <w:t>ኃምስ</w:t>
             </w:r>
-            <w:proofErr w:type="spellEnd"/>
           </w:p>
         </w:tc>
       </w:tr>
@@ -1213,7 +1207,6 @@
                 <w:bCs/>
               </w:rPr>
             </w:pPr>
-            <w:proofErr w:type="spellStart"/>
             <w:r>
               <w:rPr>
                 <w:rFonts w:ascii="Abyssinica SIL" w:hAnsi="Abyssinica SIL"/>
@@ -1221,7 +1214,6 @@
               </w:rPr>
               <w:t>ሆይ</w:t>
             </w:r>
-            <w:proofErr w:type="spellEnd"/>
           </w:p>
         </w:tc>
         <w:tc>
@@ -1595,7 +1587,6 @@
                 <w:bCs/>
               </w:rPr>
             </w:pPr>
-            <w:proofErr w:type="spellStart"/>
             <w:r>
               <w:rPr>
                 <w:rFonts w:ascii="Abyssinica SIL" w:hAnsi="Abyssinica SIL" w:cs="Abyssinica SIL test"/>
@@ -1603,7 +1594,6 @@
               </w:rPr>
               <w:t>ላዊ</w:t>
             </w:r>
-            <w:proofErr w:type="spellEnd"/>
           </w:p>
         </w:tc>
         <w:tc>
@@ -1667,11 +1657,9 @@
               </w:rPr>
               <w:br/>
             </w:r>
-            <w:proofErr w:type="spellStart"/>
             <w:r>
               <w:t>lu</w:t>
             </w:r>
-            <w:proofErr w:type="spellEnd"/>
           </w:p>
         </w:tc>
         <w:tc>
@@ -1939,11 +1927,9 @@
               </w:rPr>
               <w:br/>
             </w:r>
-            <w:proofErr w:type="spellStart"/>
             <w:r>
               <w:t>lua</w:t>
             </w:r>
-            <w:proofErr w:type="spellEnd"/>
           </w:p>
         </w:tc>
         <w:tc>
@@ -1990,7 +1976,6 @@
                 <w:bCs/>
               </w:rPr>
             </w:pPr>
-            <w:proofErr w:type="spellStart"/>
             <w:r>
               <w:rPr>
                 <w:rFonts w:ascii="Abyssinica SIL" w:hAnsi="Abyssinica SIL" w:cs="Abyssinica SIL test"/>
@@ -1998,7 +1983,6 @@
               </w:rPr>
               <w:t>ሐውት</w:t>
             </w:r>
-            <w:proofErr w:type="spellEnd"/>
           </w:p>
         </w:tc>
         <w:tc>
@@ -2381,7 +2365,6 @@
                 <w:bCs/>
               </w:rPr>
             </w:pPr>
-            <w:proofErr w:type="spellStart"/>
             <w:r>
               <w:rPr>
                 <w:rFonts w:ascii="Abyssinica SIL" w:hAnsi="Abyssinica SIL" w:cs="Abyssinica SIL test"/>
@@ -2389,7 +2372,6 @@
               </w:rPr>
               <w:t>ማይ</w:t>
             </w:r>
-            <w:proofErr w:type="spellEnd"/>
           </w:p>
         </w:tc>
         <w:tc>
@@ -2552,11 +2534,9 @@
               </w:rPr>
               <w:br/>
             </w:r>
-            <w:proofErr w:type="spellStart"/>
             <w:r>
               <w:t>mie</w:t>
             </w:r>
-            <w:proofErr w:type="spellEnd"/>
           </w:p>
         </w:tc>
         <w:tc>
@@ -2620,11 +2600,9 @@
               </w:rPr>
               <w:br/>
             </w:r>
-            <w:proofErr w:type="spellStart"/>
             <w:r>
               <w:t>mo</w:t>
             </w:r>
-            <w:proofErr w:type="spellEnd"/>
           </w:p>
         </w:tc>
         <w:tc>
@@ -2727,11 +2705,9 @@
               </w:rPr>
               <w:br/>
             </w:r>
-            <w:proofErr w:type="spellStart"/>
             <w:r>
               <w:t>mua</w:t>
             </w:r>
-            <w:proofErr w:type="spellEnd"/>
           </w:p>
         </w:tc>
         <w:tc>
@@ -2778,7 +2754,6 @@
                 <w:bCs/>
               </w:rPr>
             </w:pPr>
-            <w:proofErr w:type="spellStart"/>
             <w:r>
               <w:rPr>
                 <w:rFonts w:ascii="Abyssinica SIL" w:hAnsi="Abyssinica SIL" w:cs="Abyssinica SIL test"/>
@@ -2786,7 +2761,6 @@
               </w:rPr>
               <w:t>ሠውት</w:t>
             </w:r>
-            <w:proofErr w:type="spellEnd"/>
           </w:p>
         </w:tc>
         <w:tc>
@@ -2817,11 +2791,9 @@
               </w:rPr>
               <w:br/>
             </w:r>
-            <w:proofErr w:type="spellStart"/>
             <w:r>
               <w:t>sse</w:t>
             </w:r>
-            <w:proofErr w:type="spellEnd"/>
           </w:p>
         </w:tc>
         <w:tc>
@@ -2852,11 +2824,9 @@
               </w:rPr>
               <w:br/>
             </w:r>
-            <w:proofErr w:type="spellStart"/>
             <w:r>
               <w:t>ssu</w:t>
             </w:r>
-            <w:proofErr w:type="spellEnd"/>
           </w:p>
         </w:tc>
         <w:tc>
@@ -2887,11 +2857,9 @@
               </w:rPr>
               <w:br/>
             </w:r>
-            <w:proofErr w:type="spellStart"/>
             <w:r>
               <w:t>ssi</w:t>
             </w:r>
-            <w:proofErr w:type="spellEnd"/>
           </w:p>
         </w:tc>
         <w:tc>
@@ -2922,11 +2890,9 @@
               </w:rPr>
               <w:br/>
             </w:r>
-            <w:proofErr w:type="spellStart"/>
             <w:r>
               <w:t>ssa</w:t>
             </w:r>
-            <w:proofErr w:type="spellEnd"/>
           </w:p>
         </w:tc>
         <w:tc>
@@ -2957,11 +2923,9 @@
               </w:rPr>
               <w:br/>
             </w:r>
-            <w:proofErr w:type="spellStart"/>
             <w:r>
               <w:t>ssie</w:t>
             </w:r>
-            <w:proofErr w:type="spellEnd"/>
           </w:p>
         </w:tc>
         <w:tc>
@@ -3025,11 +2989,9 @@
               </w:rPr>
               <w:br/>
             </w:r>
-            <w:proofErr w:type="spellStart"/>
             <w:r>
               <w:t>sso</w:t>
             </w:r>
-            <w:proofErr w:type="spellEnd"/>
           </w:p>
         </w:tc>
         <w:tc>
@@ -3132,11 +3094,9 @@
               </w:rPr>
               <w:br/>
             </w:r>
-            <w:proofErr w:type="spellStart"/>
             <w:r>
               <w:t>ssua</w:t>
             </w:r>
-            <w:proofErr w:type="spellEnd"/>
           </w:p>
         </w:tc>
         <w:tc>
@@ -3183,7 +3143,6 @@
                 <w:bCs/>
               </w:rPr>
             </w:pPr>
-            <w:proofErr w:type="spellStart"/>
             <w:r>
               <w:rPr>
                 <w:rFonts w:ascii="Abyssinica SIL" w:hAnsi="Abyssinica SIL" w:cs="Abyssinica SIL test"/>
@@ -3191,7 +3150,6 @@
               </w:rPr>
               <w:t>ርእስ</w:t>
             </w:r>
-            <w:proofErr w:type="spellEnd"/>
           </w:p>
         </w:tc>
         <w:tc>
@@ -3255,11 +3213,9 @@
               </w:rPr>
               <w:br/>
             </w:r>
-            <w:proofErr w:type="spellStart"/>
             <w:r>
               <w:t>ru</w:t>
             </w:r>
-            <w:proofErr w:type="spellEnd"/>
           </w:p>
         </w:tc>
         <w:tc>
@@ -3290,11 +3246,9 @@
               </w:rPr>
               <w:br/>
             </w:r>
-            <w:proofErr w:type="spellStart"/>
             <w:r>
               <w:t>ri</w:t>
             </w:r>
-            <w:proofErr w:type="spellEnd"/>
           </w:p>
         </w:tc>
         <w:tc>
@@ -3325,11 +3279,9 @@
               </w:rPr>
               <w:br/>
             </w:r>
-            <w:proofErr w:type="spellStart"/>
             <w:r>
               <w:t>ra</w:t>
             </w:r>
-            <w:proofErr w:type="spellEnd"/>
           </w:p>
         </w:tc>
         <w:tc>
@@ -3360,11 +3312,9 @@
               </w:rPr>
               <w:br/>
             </w:r>
-            <w:proofErr w:type="spellStart"/>
             <w:r>
               <w:t>rie</w:t>
             </w:r>
-            <w:proofErr w:type="spellEnd"/>
           </w:p>
         </w:tc>
         <w:tc>
@@ -3428,11 +3378,9 @@
               </w:rPr>
               <w:br/>
             </w:r>
-            <w:proofErr w:type="spellStart"/>
             <w:r>
               <w:t>ro</w:t>
             </w:r>
-            <w:proofErr w:type="spellEnd"/>
           </w:p>
         </w:tc>
         <w:tc>
@@ -3535,11 +3483,9 @@
               </w:rPr>
               <w:br/>
             </w:r>
-            <w:proofErr w:type="spellStart"/>
             <w:r>
               <w:t>rua</w:t>
             </w:r>
-            <w:proofErr w:type="spellEnd"/>
           </w:p>
         </w:tc>
         <w:tc>
@@ -3586,7 +3532,6 @@
                 <w:bCs/>
               </w:rPr>
             </w:pPr>
-            <w:proofErr w:type="spellStart"/>
             <w:r>
               <w:rPr>
                 <w:rFonts w:ascii="Abyssinica SIL" w:hAnsi="Abyssinica SIL" w:cs="Abyssinica SIL test"/>
@@ -3594,7 +3539,6 @@
               </w:rPr>
               <w:t>ሳት</w:t>
             </w:r>
-            <w:proofErr w:type="spellEnd"/>
           </w:p>
         </w:tc>
         <w:tc>
@@ -3658,11 +3602,9 @@
               </w:rPr>
               <w:br/>
             </w:r>
-            <w:proofErr w:type="spellStart"/>
             <w:r>
               <w:t>su</w:t>
             </w:r>
-            <w:proofErr w:type="spellEnd"/>
           </w:p>
         </w:tc>
         <w:tc>
@@ -3693,11 +3635,9 @@
               </w:rPr>
               <w:br/>
             </w:r>
-            <w:proofErr w:type="spellStart"/>
             <w:r>
               <w:t>si</w:t>
             </w:r>
-            <w:proofErr w:type="spellEnd"/>
           </w:p>
         </w:tc>
         <w:tc>
@@ -3728,11 +3668,9 @@
               </w:rPr>
               <w:br/>
             </w:r>
-            <w:proofErr w:type="spellStart"/>
             <w:r>
               <w:t>sa</w:t>
             </w:r>
-            <w:proofErr w:type="spellEnd"/>
           </w:p>
         </w:tc>
         <w:tc>
@@ -3763,11 +3701,9 @@
               </w:rPr>
               <w:br/>
             </w:r>
-            <w:proofErr w:type="spellStart"/>
             <w:r>
               <w:t>sie</w:t>
             </w:r>
-            <w:proofErr w:type="spellEnd"/>
           </w:p>
         </w:tc>
         <w:tc>
@@ -3936,11 +3872,9 @@
               </w:rPr>
               <w:br/>
             </w:r>
-            <w:proofErr w:type="spellStart"/>
             <w:r>
               <w:t>sua</w:t>
             </w:r>
-            <w:proofErr w:type="spellEnd"/>
           </w:p>
         </w:tc>
         <w:tc>
@@ -3987,7 +3921,6 @@
                 <w:bCs/>
               </w:rPr>
             </w:pPr>
-            <w:proofErr w:type="spellStart"/>
             <w:r>
               <w:rPr>
                 <w:rFonts w:ascii="Abyssinica SIL" w:hAnsi="Abyssinica SIL" w:cs="Abyssinica SIL test"/>
@@ -3995,7 +3928,6 @@
               </w:rPr>
               <w:t>ቃፍ</w:t>
             </w:r>
-            <w:proofErr w:type="spellEnd"/>
           </w:p>
         </w:tc>
         <w:tc>
@@ -4026,11 +3958,9 @@
               </w:rPr>
               <w:br/>
             </w:r>
-            <w:proofErr w:type="spellStart"/>
             <w:r>
               <w:t>qe</w:t>
             </w:r>
-            <w:proofErr w:type="spellEnd"/>
           </w:p>
         </w:tc>
         <w:tc>
@@ -4061,11 +3991,9 @@
               </w:rPr>
               <w:br/>
             </w:r>
-            <w:proofErr w:type="spellStart"/>
             <w:r>
               <w:t>qu</w:t>
             </w:r>
-            <w:proofErr w:type="spellEnd"/>
           </w:p>
         </w:tc>
         <w:tc>
@@ -4129,11 +4057,9 @@
               </w:rPr>
               <w:br/>
             </w:r>
-            <w:proofErr w:type="spellStart"/>
             <w:r>
               <w:t>qa</w:t>
             </w:r>
-            <w:proofErr w:type="spellEnd"/>
           </w:p>
         </w:tc>
         <w:tc>
@@ -4164,11 +4090,9 @@
               </w:rPr>
               <w:br/>
             </w:r>
-            <w:proofErr w:type="spellStart"/>
             <w:r>
               <w:t>qie</w:t>
             </w:r>
-            <w:proofErr w:type="spellEnd"/>
           </w:p>
         </w:tc>
         <w:tc>
@@ -4232,11 +4156,9 @@
               </w:rPr>
               <w:br/>
             </w:r>
-            <w:proofErr w:type="spellStart"/>
             <w:r>
               <w:t>qo</w:t>
             </w:r>
-            <w:proofErr w:type="spellEnd"/>
           </w:p>
         </w:tc>
         <w:tc>
@@ -4300,14 +4222,12 @@
               </w:rPr>
               <w:br/>
             </w:r>
-            <w:proofErr w:type="spellStart"/>
             <w:r>
               <w:t>qu</w:t>
             </w:r>
             <w:r>
               <w:t>u</w:t>
             </w:r>
-            <w:proofErr w:type="spellEnd"/>
           </w:p>
         </w:tc>
         <w:tc>
@@ -4407,11 +4327,9 @@
               </w:rPr>
               <w:br/>
             </w:r>
-            <w:proofErr w:type="spellStart"/>
             <w:r>
               <w:t>quie</w:t>
             </w:r>
-            <w:proofErr w:type="spellEnd"/>
           </w:p>
         </w:tc>
       </w:tr>
@@ -4434,7 +4352,6 @@
                 <w:bCs/>
               </w:rPr>
             </w:pPr>
-            <w:proofErr w:type="spellStart"/>
             <w:r>
               <w:rPr>
                 <w:rFonts w:ascii="Abyssinica SIL" w:hAnsi="Abyssinica SIL" w:cs="Abyssinica SIL test"/>
@@ -4442,7 +4359,6 @@
               </w:rPr>
               <w:t>ቤት</w:t>
             </w:r>
-            <w:proofErr w:type="spellEnd"/>
           </w:p>
         </w:tc>
         <w:tc>
@@ -4506,11 +4422,9 @@
               </w:rPr>
               <w:br/>
             </w:r>
-            <w:proofErr w:type="spellStart"/>
             <w:r>
               <w:t>bu</w:t>
             </w:r>
-            <w:proofErr w:type="spellEnd"/>
           </w:p>
         </w:tc>
         <w:tc>
@@ -4574,11 +4488,9 @@
               </w:rPr>
               <w:br/>
             </w:r>
-            <w:proofErr w:type="spellStart"/>
             <w:r>
               <w:t>ba</w:t>
             </w:r>
-            <w:proofErr w:type="spellEnd"/>
           </w:p>
         </w:tc>
         <w:tc>
@@ -4609,11 +4521,9 @@
               </w:rPr>
               <w:br/>
             </w:r>
-            <w:proofErr w:type="spellStart"/>
             <w:r>
               <w:t>bie</w:t>
             </w:r>
-            <w:proofErr w:type="spellEnd"/>
           </w:p>
         </w:tc>
         <w:tc>
@@ -4677,11 +4587,9 @@
               </w:rPr>
               <w:br/>
             </w:r>
-            <w:proofErr w:type="spellStart"/>
             <w:r>
               <w:t>bo</w:t>
             </w:r>
-            <w:proofErr w:type="spellEnd"/>
           </w:p>
         </w:tc>
         <w:tc>
@@ -4784,11 +4692,9 @@
               </w:rPr>
               <w:br/>
             </w:r>
-            <w:proofErr w:type="spellStart"/>
             <w:r>
               <w:t>bua</w:t>
             </w:r>
-            <w:proofErr w:type="spellEnd"/>
           </w:p>
         </w:tc>
         <w:tc>
@@ -4835,7 +4741,6 @@
                 <w:bCs/>
               </w:rPr>
             </w:pPr>
-            <w:proofErr w:type="spellStart"/>
             <w:r>
               <w:rPr>
                 <w:rFonts w:ascii="Abyssinica SIL" w:hAnsi="Abyssinica SIL" w:cs="Abyssinica SIL test"/>
@@ -4843,7 +4748,6 @@
               </w:rPr>
               <w:t>ታው</w:t>
             </w:r>
-            <w:proofErr w:type="spellEnd"/>
           </w:p>
         </w:tc>
         <w:tc>
@@ -4874,11 +4778,9 @@
               </w:rPr>
               <w:br/>
             </w:r>
-            <w:proofErr w:type="spellStart"/>
             <w:r>
               <w:t>te</w:t>
             </w:r>
-            <w:proofErr w:type="spellEnd"/>
           </w:p>
         </w:tc>
         <w:tc>
@@ -4909,11 +4811,9 @@
               </w:rPr>
               <w:br/>
             </w:r>
-            <w:proofErr w:type="spellStart"/>
             <w:r>
               <w:t>tu</w:t>
             </w:r>
-            <w:proofErr w:type="spellEnd"/>
           </w:p>
         </w:tc>
         <w:tc>
@@ -4944,11 +4844,9 @@
               </w:rPr>
               <w:br/>
             </w:r>
-            <w:proofErr w:type="spellStart"/>
             <w:r>
               <w:t>ti</w:t>
             </w:r>
-            <w:proofErr w:type="spellEnd"/>
           </w:p>
         </w:tc>
         <w:tc>
@@ -5183,11 +5081,9 @@
               </w:rPr>
               <w:br/>
             </w:r>
-            <w:proofErr w:type="spellStart"/>
             <w:r>
               <w:t>tua</w:t>
             </w:r>
-            <w:proofErr w:type="spellEnd"/>
           </w:p>
         </w:tc>
         <w:tc>
@@ -5234,7 +5130,6 @@
                 <w:bCs/>
               </w:rPr>
             </w:pPr>
-            <w:proofErr w:type="spellStart"/>
             <w:r>
               <w:rPr>
                 <w:rFonts w:ascii="Abyssinica SIL" w:hAnsi="Abyssinica SIL" w:cs="Abyssinica SIL test"/>
@@ -5242,7 +5137,6 @@
               </w:rPr>
               <w:t>ኀርም</w:t>
             </w:r>
-            <w:proofErr w:type="spellEnd"/>
           </w:p>
         </w:tc>
         <w:tc>
@@ -5273,11 +5167,9 @@
               </w:rPr>
               <w:br/>
             </w:r>
-            <w:proofErr w:type="spellStart"/>
             <w:r>
               <w:t>hhe</w:t>
             </w:r>
-            <w:proofErr w:type="spellEnd"/>
           </w:p>
         </w:tc>
         <w:tc>
@@ -5308,11 +5200,9 @@
               </w:rPr>
               <w:br/>
             </w:r>
-            <w:proofErr w:type="spellStart"/>
             <w:r>
               <w:t>hhu</w:t>
             </w:r>
-            <w:proofErr w:type="spellEnd"/>
           </w:p>
         </w:tc>
         <w:tc>
@@ -5343,11 +5233,9 @@
               </w:rPr>
               <w:br/>
             </w:r>
-            <w:proofErr w:type="spellStart"/>
             <w:r>
               <w:t>hhi</w:t>
             </w:r>
-            <w:proofErr w:type="spellEnd"/>
           </w:p>
         </w:tc>
         <w:tc>
@@ -5378,11 +5266,9 @@
               </w:rPr>
               <w:br/>
             </w:r>
-            <w:proofErr w:type="spellStart"/>
             <w:r>
               <w:t>hha</w:t>
             </w:r>
-            <w:proofErr w:type="spellEnd"/>
           </w:p>
         </w:tc>
         <w:tc>
@@ -5413,11 +5299,9 @@
               </w:rPr>
               <w:br/>
             </w:r>
-            <w:proofErr w:type="spellStart"/>
             <w:r>
               <w:t>hhie</w:t>
             </w:r>
-            <w:proofErr w:type="spellEnd"/>
           </w:p>
         </w:tc>
         <w:tc>
@@ -5448,11 +5332,9 @@
               </w:rPr>
               <w:br/>
             </w:r>
-            <w:proofErr w:type="spellStart"/>
             <w:r>
               <w:t>hh</w:t>
             </w:r>
-            <w:proofErr w:type="spellEnd"/>
           </w:p>
         </w:tc>
         <w:tc>
@@ -5483,11 +5365,9 @@
               </w:rPr>
               <w:br/>
             </w:r>
-            <w:proofErr w:type="spellStart"/>
             <w:r>
               <w:t>hho</w:t>
             </w:r>
-            <w:proofErr w:type="spellEnd"/>
           </w:p>
         </w:tc>
         <w:tc>
@@ -5551,14 +5431,12 @@
               </w:rPr>
               <w:br/>
             </w:r>
-            <w:proofErr w:type="spellStart"/>
             <w:r>
               <w:t>hu</w:t>
             </w:r>
             <w:r>
               <w:t>u</w:t>
             </w:r>
-            <w:proofErr w:type="spellEnd"/>
           </w:p>
         </w:tc>
         <w:tc>
@@ -5625,11 +5503,9 @@
               </w:rPr>
               <w:br/>
             </w:r>
-            <w:proofErr w:type="spellStart"/>
             <w:r>
               <w:t>hua</w:t>
             </w:r>
-            <w:proofErr w:type="spellEnd"/>
           </w:p>
         </w:tc>
         <w:tc>
@@ -5660,11 +5536,9 @@
               </w:rPr>
               <w:br/>
             </w:r>
-            <w:proofErr w:type="spellStart"/>
             <w:r>
               <w:t>huie</w:t>
             </w:r>
-            <w:proofErr w:type="spellEnd"/>
           </w:p>
         </w:tc>
       </w:tr>
@@ -5687,7 +5561,6 @@
                 <w:bCs/>
               </w:rPr>
             </w:pPr>
-            <w:proofErr w:type="spellStart"/>
             <w:r>
               <w:rPr>
                 <w:rFonts w:ascii="Abyssinica SIL" w:hAnsi="Abyssinica SIL" w:cs="Abyssinica SIL test"/>
@@ -5695,7 +5568,6 @@
               </w:rPr>
               <w:t>ነሐስ</w:t>
             </w:r>
-            <w:proofErr w:type="spellEnd"/>
           </w:p>
         </w:tc>
         <w:tc>
@@ -5792,11 +5664,9 @@
               </w:rPr>
               <w:br/>
             </w:r>
-            <w:proofErr w:type="spellStart"/>
             <w:r>
               <w:t>ni</w:t>
             </w:r>
-            <w:proofErr w:type="spellEnd"/>
           </w:p>
         </w:tc>
         <w:tc>
@@ -5827,11 +5697,9 @@
               </w:rPr>
               <w:br/>
             </w:r>
-            <w:proofErr w:type="spellStart"/>
             <w:r>
               <w:t>na</w:t>
             </w:r>
-            <w:proofErr w:type="spellEnd"/>
           </w:p>
         </w:tc>
         <w:tc>
@@ -5862,11 +5730,9 @@
               </w:rPr>
               <w:br/>
             </w:r>
-            <w:proofErr w:type="spellStart"/>
             <w:r>
               <w:t>nie</w:t>
             </w:r>
-            <w:proofErr w:type="spellEnd"/>
           </w:p>
         </w:tc>
         <w:tc>
@@ -6035,11 +5901,9 @@
               </w:rPr>
               <w:br/>
             </w:r>
-            <w:proofErr w:type="spellStart"/>
             <w:r>
               <w:t>nua</w:t>
             </w:r>
-            <w:proofErr w:type="spellEnd"/>
           </w:p>
         </w:tc>
         <w:tc>
@@ -6086,7 +5950,6 @@
                 <w:bCs/>
               </w:rPr>
             </w:pPr>
-            <w:proofErr w:type="spellStart"/>
             <w:r>
               <w:rPr>
                 <w:rFonts w:ascii="Abyssinica SIL" w:hAnsi="Abyssinica SIL" w:cs="Abyssinica SIL test"/>
@@ -6094,7 +5957,6 @@
               </w:rPr>
               <w:t>አልፍ</w:t>
             </w:r>
-            <w:proofErr w:type="spellEnd"/>
           </w:p>
         </w:tc>
         <w:tc>
@@ -6194,11 +6056,9 @@
               </w:rPr>
               <w:br/>
             </w:r>
-            <w:proofErr w:type="spellStart"/>
             <w:r>
               <w:t>i</w:t>
             </w:r>
-            <w:proofErr w:type="spellEnd"/>
           </w:p>
         </w:tc>
         <w:tc>
@@ -6230,11 +6090,9 @@
               </w:rPr>
               <w:br/>
             </w:r>
-            <w:proofErr w:type="spellStart"/>
             <w:r>
               <w:t>ea</w:t>
             </w:r>
-            <w:proofErr w:type="spellEnd"/>
           </w:p>
         </w:tc>
         <w:tc>
@@ -6266,11 +6124,11 @@
               </w:rPr>
               <w:br/>
             </w:r>
-            <w:proofErr w:type="spellStart"/>
+            <w:proofErr w:type="gramStart"/>
             <w:r>
               <w:t>ie</w:t>
             </w:r>
-            <w:proofErr w:type="spellEnd"/>
+            <w:proofErr w:type="gramEnd"/>
           </w:p>
         </w:tc>
         <w:tc>
@@ -6476,7 +6334,6 @@
                 <w:bCs/>
               </w:rPr>
             </w:pPr>
-            <w:proofErr w:type="spellStart"/>
             <w:r>
               <w:rPr>
                 <w:rFonts w:ascii="Abyssinica SIL" w:hAnsi="Abyssinica SIL" w:cs="Abyssinica SIL test"/>
@@ -6484,7 +6341,6 @@
               </w:rPr>
               <w:t>ካፍ</w:t>
             </w:r>
-            <w:proofErr w:type="spellEnd"/>
           </w:p>
         </w:tc>
         <w:tc>
@@ -6515,14 +6371,12 @@
               </w:rPr>
               <w:br/>
             </w:r>
-            <w:proofErr w:type="spellStart"/>
             <w:r>
               <w:t>k</w:t>
             </w:r>
             <w:r>
               <w:t>e</w:t>
             </w:r>
-            <w:proofErr w:type="spellEnd"/>
           </w:p>
         </w:tc>
         <w:tc>
@@ -6553,14 +6407,12 @@
               </w:rPr>
               <w:br/>
             </w:r>
-            <w:proofErr w:type="spellStart"/>
             <w:r>
               <w:t>k</w:t>
             </w:r>
             <w:r>
               <w:t>u</w:t>
             </w:r>
-            <w:proofErr w:type="spellEnd"/>
           </w:p>
         </w:tc>
         <w:tc>
@@ -6663,14 +6515,12 @@
               </w:rPr>
               <w:br/>
             </w:r>
-            <w:proofErr w:type="spellStart"/>
             <w:r>
               <w:t>k</w:t>
             </w:r>
             <w:r>
               <w:t>ie</w:t>
             </w:r>
-            <w:proofErr w:type="spellEnd"/>
           </w:p>
         </w:tc>
         <w:tc>
@@ -6770,14 +6620,12 @@
               </w:rPr>
               <w:br/>
             </w:r>
-            <w:proofErr w:type="spellStart"/>
             <w:r>
               <w:t>k</w:t>
             </w:r>
             <w:r>
               <w:t>ue</w:t>
             </w:r>
-            <w:proofErr w:type="spellEnd"/>
           </w:p>
         </w:tc>
         <w:tc>
@@ -6808,7 +6656,6 @@
               </w:rPr>
               <w:br/>
             </w:r>
-            <w:proofErr w:type="spellStart"/>
             <w:r>
               <w:t>k</w:t>
             </w:r>
@@ -6818,7 +6665,6 @@
             <w:r>
               <w:t>u</w:t>
             </w:r>
-            <w:proofErr w:type="spellEnd"/>
           </w:p>
         </w:tc>
         <w:tc>
@@ -6849,7 +6695,6 @@
               </w:rPr>
               <w:br/>
             </w:r>
-            <w:proofErr w:type="spellStart"/>
             <w:r>
               <w:t>k</w:t>
             </w:r>
@@ -6859,7 +6704,6 @@
             <w:r>
               <w:t>i</w:t>
             </w:r>
-            <w:proofErr w:type="spellEnd"/>
           </w:p>
         </w:tc>
         <w:tc>
@@ -6890,14 +6734,12 @@
               </w:rPr>
               <w:br/>
             </w:r>
-            <w:proofErr w:type="spellStart"/>
             <w:r>
               <w:t>k</w:t>
             </w:r>
             <w:r>
               <w:t>ua</w:t>
             </w:r>
-            <w:proofErr w:type="spellEnd"/>
           </w:p>
         </w:tc>
         <w:tc>
@@ -6928,14 +6770,12 @@
               </w:rPr>
               <w:br/>
             </w:r>
-            <w:proofErr w:type="spellStart"/>
             <w:r>
               <w:t>k</w:t>
             </w:r>
             <w:r>
               <w:t>uie</w:t>
             </w:r>
-            <w:proofErr w:type="spellEnd"/>
           </w:p>
         </w:tc>
       </w:tr>
@@ -6958,7 +6798,6 @@
                 <w:bCs/>
               </w:rPr>
             </w:pPr>
-            <w:proofErr w:type="spellStart"/>
             <w:r>
               <w:rPr>
                 <w:rFonts w:ascii="Abyssinica SIL" w:hAnsi="Abyssinica SIL" w:cs="Abyssinica SIL test"/>
@@ -6966,7 +6805,6 @@
               </w:rPr>
               <w:t>ወዌ</w:t>
             </w:r>
-            <w:proofErr w:type="spellEnd"/>
           </w:p>
         </w:tc>
         <w:tc>
@@ -7036,11 +6874,9 @@
               </w:rPr>
               <w:br/>
             </w:r>
-            <w:proofErr w:type="spellStart"/>
             <w:r>
               <w:t>wu</w:t>
             </w:r>
-            <w:proofErr w:type="spellEnd"/>
           </w:p>
         </w:tc>
         <w:tc>
@@ -7074,11 +6910,9 @@
               </w:rPr>
               <w:br/>
             </w:r>
-            <w:proofErr w:type="spellStart"/>
             <w:r>
               <w:t>wi</w:t>
             </w:r>
-            <w:proofErr w:type="spellEnd"/>
           </w:p>
         </w:tc>
         <w:tc>
@@ -7112,11 +6946,9 @@
               </w:rPr>
               <w:br/>
             </w:r>
-            <w:proofErr w:type="spellStart"/>
             <w:r>
               <w:t>wa</w:t>
             </w:r>
-            <w:proofErr w:type="spellEnd"/>
           </w:p>
         </w:tc>
         <w:tc>
@@ -7150,11 +6982,9 @@
               </w:rPr>
               <w:br/>
             </w:r>
-            <w:proofErr w:type="spellStart"/>
             <w:r>
               <w:t>wie</w:t>
             </w:r>
-            <w:proofErr w:type="spellEnd"/>
           </w:p>
         </w:tc>
         <w:tc>
@@ -7369,7 +7199,6 @@
                 <w:bCs/>
               </w:rPr>
             </w:pPr>
-            <w:proofErr w:type="spellStart"/>
             <w:r>
               <w:rPr>
                 <w:rFonts w:ascii="Abyssinica SIL" w:hAnsi="Abyssinica SIL" w:cs="Abyssinica SIL test"/>
@@ -7377,7 +7206,6 @@
               </w:rPr>
               <w:t>ዐይን</w:t>
             </w:r>
-            <w:proofErr w:type="spellEnd"/>
           </w:p>
         </w:tc>
         <w:tc>
@@ -7428,11 +7256,9 @@
               </w:rPr>
               <w:br/>
             </w:r>
-            <w:proofErr w:type="spellStart"/>
             <w:r>
               <w:t>aaa</w:t>
             </w:r>
-            <w:proofErr w:type="spellEnd"/>
           </w:p>
         </w:tc>
         <w:tc>
@@ -7483,11 +7309,9 @@
               </w:rPr>
               <w:br/>
             </w:r>
-            <w:proofErr w:type="spellStart"/>
             <w:r>
               <w:t>uu</w:t>
             </w:r>
-            <w:proofErr w:type="spellEnd"/>
           </w:p>
         </w:tc>
         <w:tc>
@@ -7626,11 +7450,9 @@
               </w:rPr>
               <w:br/>
             </w:r>
-            <w:proofErr w:type="spellStart"/>
             <w:r>
               <w:t>Aie</w:t>
             </w:r>
-            <w:proofErr w:type="spellEnd"/>
             <w:r>
               <w:rPr>
                 <w:rFonts w:ascii="Abyssinica SIL" w:hAnsi="Abyssinica SIL"/>
@@ -7646,11 +7468,9 @@
               </w:rPr>
               <w:br/>
             </w:r>
-            <w:proofErr w:type="spellStart"/>
             <w:r>
               <w:t>iie</w:t>
             </w:r>
-            <w:proofErr w:type="spellEnd"/>
           </w:p>
         </w:tc>
         <w:tc>
@@ -7701,11 +7521,9 @@
               </w:rPr>
               <w:br/>
             </w:r>
-            <w:proofErr w:type="spellStart"/>
             <w:r>
               <w:t>ee</w:t>
             </w:r>
-            <w:proofErr w:type="spellEnd"/>
           </w:p>
         </w:tc>
         <w:tc>
@@ -7738,11 +7556,9 @@
               </w:rPr>
               <w:br/>
             </w:r>
-            <w:proofErr w:type="spellStart"/>
             <w:r>
               <w:t>Ao</w:t>
             </w:r>
-            <w:proofErr w:type="spellEnd"/>
             <w:r>
               <w:rPr>
                 <w:rFonts w:ascii="Abyssinica SIL" w:hAnsi="Abyssinica SIL"/>
@@ -7758,11 +7574,9 @@
               </w:rPr>
               <w:br/>
             </w:r>
-            <w:proofErr w:type="spellStart"/>
             <w:r>
               <w:t>oo</w:t>
             </w:r>
-            <w:proofErr w:type="spellEnd"/>
           </w:p>
         </w:tc>
         <w:tc>
@@ -7905,7 +7719,6 @@
                 <w:bCs/>
               </w:rPr>
             </w:pPr>
-            <w:proofErr w:type="spellStart"/>
             <w:r>
               <w:rPr>
                 <w:rFonts w:ascii="Abyssinica SIL" w:hAnsi="Abyssinica SIL" w:cs="Abyssinica SIL test"/>
@@ -7913,7 +7726,6 @@
               </w:rPr>
               <w:t>ዘይ</w:t>
             </w:r>
-            <w:proofErr w:type="spellEnd"/>
           </w:p>
         </w:tc>
         <w:tc>
@@ -7977,11 +7789,9 @@
               </w:rPr>
               <w:br/>
             </w:r>
-            <w:proofErr w:type="spellStart"/>
             <w:r>
               <w:t>zu</w:t>
             </w:r>
-            <w:proofErr w:type="spellEnd"/>
           </w:p>
         </w:tc>
         <w:tc>
@@ -8078,11 +7888,9 @@
               </w:rPr>
               <w:br/>
             </w:r>
-            <w:proofErr w:type="spellStart"/>
             <w:r>
               <w:t>zie</w:t>
             </w:r>
-            <w:proofErr w:type="spellEnd"/>
           </w:p>
         </w:tc>
         <w:tc>
@@ -8251,11 +8059,9 @@
               </w:rPr>
               <w:br/>
             </w:r>
-            <w:proofErr w:type="spellStart"/>
             <w:r>
               <w:t>zua</w:t>
             </w:r>
-            <w:proofErr w:type="spellEnd"/>
           </w:p>
         </w:tc>
         <w:tc>
@@ -8303,7 +8109,6 @@
                 <w:bCs/>
               </w:rPr>
             </w:pPr>
-            <w:proofErr w:type="spellStart"/>
             <w:r>
               <w:rPr>
                 <w:rFonts w:ascii="Abyssinica SIL" w:hAnsi="Abyssinica SIL" w:cs="Abyssinica SIL test"/>
@@ -8311,7 +8116,6 @@
               </w:rPr>
               <w:t>የመነ</w:t>
             </w:r>
-            <w:proofErr w:type="spellEnd"/>
           </w:p>
         </w:tc>
         <w:tc>
@@ -8377,11 +8181,9 @@
               </w:rPr>
               <w:br/>
             </w:r>
-            <w:proofErr w:type="spellStart"/>
             <w:r>
               <w:t>yu</w:t>
             </w:r>
-            <w:proofErr w:type="spellEnd"/>
           </w:p>
         </w:tc>
         <w:tc>
@@ -8413,11 +8215,9 @@
               </w:rPr>
               <w:br/>
             </w:r>
-            <w:proofErr w:type="spellStart"/>
             <w:r>
               <w:t>yi</w:t>
             </w:r>
-            <w:proofErr w:type="spellEnd"/>
           </w:p>
         </w:tc>
         <w:tc>
@@ -8449,11 +8249,9 @@
               </w:rPr>
               <w:br/>
             </w:r>
-            <w:proofErr w:type="spellStart"/>
             <w:r>
               <w:t>ya</w:t>
             </w:r>
-            <w:proofErr w:type="spellEnd"/>
           </w:p>
         </w:tc>
         <w:tc>
@@ -8485,11 +8283,9 @@
               </w:rPr>
               <w:br/>
             </w:r>
-            <w:proofErr w:type="spellStart"/>
             <w:r>
               <w:t>yie</w:t>
             </w:r>
-            <w:proofErr w:type="spellEnd"/>
           </w:p>
         </w:tc>
         <w:tc>
@@ -8555,11 +8351,9 @@
               </w:rPr>
               <w:br/>
             </w:r>
-            <w:proofErr w:type="spellStart"/>
             <w:r>
               <w:t>yo</w:t>
             </w:r>
-            <w:proofErr w:type="spellEnd"/>
           </w:p>
         </w:tc>
         <w:tc>
@@ -8747,7 +8541,6 @@
                 <w:bCs/>
               </w:rPr>
             </w:pPr>
-            <w:proofErr w:type="spellStart"/>
             <w:r>
               <w:rPr>
                 <w:rFonts w:ascii="Abyssinica SIL" w:hAnsi="Abyssinica SIL" w:cs="Abyssinica SIL test"/>
@@ -8756,7 +8549,6 @@
               <w:lastRenderedPageBreak/>
               <w:t>ድንት</w:t>
             </w:r>
-            <w:proofErr w:type="spellEnd"/>
           </w:p>
         </w:tc>
         <w:tc>
@@ -9090,11 +8882,9 @@
               </w:rPr>
               <w:br/>
             </w:r>
-            <w:proofErr w:type="spellStart"/>
             <w:r>
               <w:t>dua</w:t>
             </w:r>
-            <w:proofErr w:type="spellEnd"/>
           </w:p>
         </w:tc>
         <w:tc>
@@ -9141,7 +8931,6 @@
                 <w:bCs/>
               </w:rPr>
             </w:pPr>
-            <w:proofErr w:type="spellStart"/>
             <w:r>
               <w:rPr>
                 <w:rFonts w:ascii="Abyssinica SIL" w:hAnsi="Abyssinica SIL" w:cs="Abyssinica SIL test"/>
@@ -9149,7 +8938,6 @@
               </w:rPr>
               <w:t>ገምል</w:t>
             </w:r>
-            <w:proofErr w:type="spellEnd"/>
           </w:p>
         </w:tc>
         <w:tc>
@@ -9180,11 +8968,9 @@
               </w:rPr>
               <w:br/>
             </w:r>
-            <w:proofErr w:type="spellStart"/>
             <w:r>
               <w:t>ge</w:t>
             </w:r>
-            <w:proofErr w:type="spellEnd"/>
           </w:p>
         </w:tc>
         <w:tc>
@@ -9215,11 +9001,9 @@
               </w:rPr>
               <w:br/>
             </w:r>
-            <w:proofErr w:type="spellStart"/>
             <w:r>
               <w:t>gu</w:t>
             </w:r>
-            <w:proofErr w:type="spellEnd"/>
           </w:p>
         </w:tc>
         <w:tc>
@@ -9250,11 +9034,9 @@
               </w:rPr>
               <w:br/>
             </w:r>
-            <w:proofErr w:type="spellStart"/>
             <w:r>
               <w:t>gi</w:t>
             </w:r>
-            <w:proofErr w:type="spellEnd"/>
           </w:p>
         </w:tc>
         <w:tc>
@@ -9318,11 +9100,9 @@
               </w:rPr>
               <w:br/>
             </w:r>
-            <w:proofErr w:type="spellStart"/>
             <w:r>
               <w:t>gie</w:t>
             </w:r>
-            <w:proofErr w:type="spellEnd"/>
           </w:p>
         </w:tc>
         <w:tc>
@@ -9419,11 +9199,9 @@
               </w:rPr>
               <w:br/>
             </w:r>
-            <w:proofErr w:type="spellStart"/>
             <w:r>
               <w:t>gue</w:t>
             </w:r>
-            <w:proofErr w:type="spellEnd"/>
           </w:p>
         </w:tc>
         <w:tc>
@@ -9454,14 +9232,12 @@
               </w:rPr>
               <w:br/>
             </w:r>
-            <w:proofErr w:type="spellStart"/>
             <w:r>
               <w:t>gu</w:t>
             </w:r>
             <w:r>
               <w:t>u</w:t>
             </w:r>
-            <w:proofErr w:type="spellEnd"/>
           </w:p>
         </w:tc>
         <w:tc>
@@ -9492,14 +9268,12 @@
               </w:rPr>
               <w:br/>
             </w:r>
-            <w:proofErr w:type="spellStart"/>
             <w:r>
               <w:t>gu</w:t>
             </w:r>
             <w:r>
               <w:t>i</w:t>
             </w:r>
-            <w:proofErr w:type="spellEnd"/>
           </w:p>
         </w:tc>
         <w:tc>
@@ -9530,11 +9304,9 @@
               </w:rPr>
               <w:br/>
             </w:r>
-            <w:proofErr w:type="spellStart"/>
             <w:r>
               <w:t>gua</w:t>
             </w:r>
-            <w:proofErr w:type="spellEnd"/>
           </w:p>
         </w:tc>
         <w:tc>
@@ -9565,11 +9337,9 @@
               </w:rPr>
               <w:br/>
             </w:r>
-            <w:proofErr w:type="spellStart"/>
             <w:r>
               <w:t>guie</w:t>
             </w:r>
-            <w:proofErr w:type="spellEnd"/>
           </w:p>
         </w:tc>
       </w:tr>
@@ -9592,7 +9362,6 @@
                 <w:bCs/>
               </w:rPr>
             </w:pPr>
-            <w:proofErr w:type="spellStart"/>
             <w:r>
               <w:rPr>
                 <w:rFonts w:ascii="Abyssinica SIL" w:hAnsi="Abyssinica SIL" w:cs="Abyssinica SIL test"/>
@@ -9600,7 +9369,6 @@
               </w:rPr>
               <w:t>ጠይት</w:t>
             </w:r>
-            <w:proofErr w:type="spellEnd"/>
           </w:p>
         </w:tc>
         <w:tc>
@@ -9631,11 +9399,9 @@
               </w:rPr>
               <w:br/>
             </w:r>
-            <w:proofErr w:type="spellStart"/>
             <w:r>
               <w:t>Te</w:t>
             </w:r>
-            <w:proofErr w:type="spellEnd"/>
           </w:p>
         </w:tc>
         <w:tc>
@@ -9699,11 +9465,9 @@
               </w:rPr>
               <w:br/>
             </w:r>
-            <w:proofErr w:type="spellStart"/>
             <w:r>
               <w:t>Ti</w:t>
             </w:r>
-            <w:proofErr w:type="spellEnd"/>
           </w:p>
         </w:tc>
         <w:tc>
@@ -9938,11 +9702,9 @@
               </w:rPr>
               <w:br/>
             </w:r>
-            <w:proofErr w:type="spellStart"/>
             <w:r>
               <w:t>Tua</w:t>
             </w:r>
-            <w:proofErr w:type="spellEnd"/>
           </w:p>
         </w:tc>
         <w:tc>
@@ -9989,7 +9751,6 @@
                 <w:bCs/>
               </w:rPr>
             </w:pPr>
-            <w:proofErr w:type="spellStart"/>
             <w:r>
               <w:rPr>
                 <w:rFonts w:ascii="Abyssinica SIL" w:hAnsi="Abyssinica SIL" w:cs="Abyssinica SIL test"/>
@@ -9997,7 +9758,6 @@
               </w:rPr>
               <w:t>ጰይት</w:t>
             </w:r>
-            <w:proofErr w:type="spellEnd"/>
           </w:p>
         </w:tc>
         <w:tc>
@@ -10331,11 +10091,9 @@
               </w:rPr>
               <w:br/>
             </w:r>
-            <w:proofErr w:type="spellStart"/>
             <w:r>
               <w:t>Pua</w:t>
             </w:r>
-            <w:proofErr w:type="spellEnd"/>
           </w:p>
         </w:tc>
         <w:tc>
@@ -10382,7 +10140,6 @@
                 <w:bCs/>
               </w:rPr>
             </w:pPr>
-            <w:proofErr w:type="spellStart"/>
             <w:r>
               <w:rPr>
                 <w:rFonts w:ascii="Abyssinica SIL" w:hAnsi="Abyssinica SIL" w:cs="Abyssinica SIL test"/>
@@ -10390,7 +10147,6 @@
               </w:rPr>
               <w:t>ጸደይ</w:t>
             </w:r>
-            <w:proofErr w:type="spellEnd"/>
           </w:p>
         </w:tc>
         <w:tc>
@@ -10454,11 +10210,9 @@
               </w:rPr>
               <w:br/>
             </w:r>
-            <w:proofErr w:type="spellStart"/>
             <w:r>
               <w:t>Su</w:t>
             </w:r>
-            <w:proofErr w:type="spellEnd"/>
           </w:p>
         </w:tc>
         <w:tc>
@@ -10726,11 +10480,9 @@
               </w:rPr>
               <w:br/>
             </w:r>
-            <w:proofErr w:type="spellStart"/>
             <w:r>
               <w:t>Sua</w:t>
             </w:r>
-            <w:proofErr w:type="spellEnd"/>
           </w:p>
         </w:tc>
         <w:tc>
@@ -10777,7 +10529,6 @@
                 <w:bCs/>
               </w:rPr>
             </w:pPr>
-            <w:proofErr w:type="spellStart"/>
             <w:r>
               <w:rPr>
                 <w:rFonts w:ascii="Abyssinica SIL" w:hAnsi="Abyssinica SIL" w:cs="Abyssinica SIL test"/>
@@ -10785,7 +10536,6 @@
               </w:rPr>
               <w:t>ፀጳ</w:t>
             </w:r>
-            <w:proofErr w:type="spellEnd"/>
           </w:p>
         </w:tc>
         <w:tc>
@@ -10816,11 +10566,9 @@
               </w:rPr>
               <w:br/>
             </w:r>
-            <w:proofErr w:type="spellStart"/>
             <w:r>
               <w:t>SSe</w:t>
             </w:r>
-            <w:proofErr w:type="spellEnd"/>
           </w:p>
         </w:tc>
         <w:tc>
@@ -10851,11 +10599,9 @@
               </w:rPr>
               <w:br/>
             </w:r>
-            <w:proofErr w:type="spellStart"/>
             <w:r>
               <w:t>SSu</w:t>
             </w:r>
-            <w:proofErr w:type="spellEnd"/>
           </w:p>
         </w:tc>
         <w:tc>
@@ -10886,11 +10632,9 @@
               </w:rPr>
               <w:br/>
             </w:r>
-            <w:proofErr w:type="spellStart"/>
             <w:r>
               <w:t>SSi</w:t>
             </w:r>
-            <w:proofErr w:type="spellEnd"/>
           </w:p>
         </w:tc>
         <w:tc>
@@ -10921,11 +10665,9 @@
               </w:rPr>
               <w:br/>
             </w:r>
-            <w:proofErr w:type="spellStart"/>
             <w:r>
               <w:t>SSa</w:t>
             </w:r>
-            <w:proofErr w:type="spellEnd"/>
           </w:p>
         </w:tc>
         <w:tc>
@@ -10956,11 +10698,9 @@
               </w:rPr>
               <w:br/>
             </w:r>
-            <w:proofErr w:type="spellStart"/>
             <w:r>
               <w:t>SSie</w:t>
             </w:r>
-            <w:proofErr w:type="spellEnd"/>
           </w:p>
         </w:tc>
         <w:tc>
@@ -11024,11 +10764,9 @@
               </w:rPr>
               <w:br/>
             </w:r>
-            <w:proofErr w:type="spellStart"/>
             <w:r>
               <w:t>SSo</w:t>
             </w:r>
-            <w:proofErr w:type="spellEnd"/>
           </w:p>
         </w:tc>
         <w:tc>
@@ -11171,7 +10909,6 @@
                 <w:bCs/>
               </w:rPr>
             </w:pPr>
-            <w:proofErr w:type="spellStart"/>
             <w:r>
               <w:rPr>
                 <w:rFonts w:ascii="Abyssinica SIL" w:hAnsi="Abyssinica SIL" w:cs="Abyssinica SIL test"/>
@@ -11179,7 +10916,6 @@
               </w:rPr>
               <w:t>አፍ</w:t>
             </w:r>
-            <w:proofErr w:type="spellEnd"/>
           </w:p>
         </w:tc>
         <w:tc>
@@ -11210,11 +10946,9 @@
               </w:rPr>
               <w:br/>
             </w:r>
-            <w:proofErr w:type="spellStart"/>
             <w:r>
               <w:t>fe</w:t>
             </w:r>
-            <w:proofErr w:type="spellEnd"/>
           </w:p>
         </w:tc>
         <w:tc>
@@ -11410,11 +11144,9 @@
               </w:rPr>
               <w:br/>
             </w:r>
-            <w:proofErr w:type="spellStart"/>
             <w:r>
               <w:t>fo</w:t>
             </w:r>
-            <w:proofErr w:type="spellEnd"/>
           </w:p>
         </w:tc>
         <w:tc>
@@ -11517,11 +11249,9 @@
               </w:rPr>
               <w:br/>
             </w:r>
-            <w:proofErr w:type="spellStart"/>
             <w:r>
               <w:t>fua</w:t>
             </w:r>
-            <w:proofErr w:type="spellEnd"/>
           </w:p>
         </w:tc>
         <w:tc>
@@ -11569,7 +11299,6 @@
                 <w:bCs/>
               </w:rPr>
             </w:pPr>
-            <w:proofErr w:type="spellStart"/>
             <w:r>
               <w:rPr>
                 <w:rFonts w:ascii="Abyssinica SIL" w:hAnsi="Abyssinica SIL" w:cs="Abyssinica SIL test"/>
@@ -11577,7 +11306,6 @@
               </w:rPr>
               <w:t>ፕሳ</w:t>
             </w:r>
-            <w:proofErr w:type="spellEnd"/>
           </w:p>
         </w:tc>
         <w:tc>
@@ -11643,11 +11371,9 @@
               </w:rPr>
               <w:br/>
             </w:r>
-            <w:proofErr w:type="spellStart"/>
             <w:r>
               <w:t>pu</w:t>
             </w:r>
-            <w:proofErr w:type="spellEnd"/>
           </w:p>
         </w:tc>
         <w:tc>
@@ -11924,11 +11650,9 @@
               </w:rPr>
               <w:br/>
             </w:r>
-            <w:proofErr w:type="spellStart"/>
             <w:r>
               <w:t>pua</w:t>
             </w:r>
-            <w:proofErr w:type="spellEnd"/>
           </w:p>
         </w:tc>
         <w:tc>
@@ -11997,10 +11721,13 @@
         <w:t>’ fami</w:t>
       </w:r>
       <w:r>
-        <w:t>ly in agreement with classic Ge’</w:t>
-      </w:r>
-      <w:r>
-        <w:t>ez phonology and modern transliteration conventions.</w:t>
+        <w:t xml:space="preserve">ly in agreement with classic </w:t>
+      </w:r>
+      <w:r>
+        <w:t>Geʾez</w:t>
+      </w:r>
+      <w:r>
+        <w:t xml:space="preserve"> phonology and modern transliteration conventions.</w:t>
       </w:r>
     </w:p>
     <w:p>
@@ -12024,10 +11751,13 @@
         <w:t>’ family i</w:t>
       </w:r>
       <w:r>
-        <w:t>n agreement with classic Ge’</w:t>
-      </w:r>
-      <w:r>
-        <w:t>ez phonology.</w:t>
+        <w:t xml:space="preserve">n agreement with classic </w:t>
+      </w:r>
+      <w:r>
+        <w:t>Geʾez</w:t>
+      </w:r>
+      <w:r>
+        <w:t xml:space="preserve"> phonology.</w:t>
       </w:r>
     </w:p>
     <w:p>
@@ -13477,23 +13207,7 @@
         <w:jc w:val="both"/>
       </w:pPr>
       <w:r>
-        <w:t>The “connected” style of Ethiopic numerals can be created by changing the font from “</w:t>
-      </w:r>
-      <w:proofErr w:type="spellStart"/>
-      <w:r>
-        <w:t>Abyssinica</w:t>
-      </w:r>
-      <w:proofErr w:type="spellEnd"/>
-      <w:r>
-        <w:t xml:space="preserve"> SIL” to “</w:t>
-      </w:r>
-      <w:proofErr w:type="spellStart"/>
-      <w:r>
-        <w:t>Abyssinica</w:t>
-      </w:r>
-      <w:proofErr w:type="spellEnd"/>
-      <w:r>
-        <w:t xml:space="preserve"> SIL (Connected)” as seen in the following table:</w:t>
+        <w:t>The “connected” style of Ethiopic numerals can be created by changing the font from “Abyssinica SIL” to “Abyssinica SIL (Connected)” as seen in the following table:</w:t>
       </w:r>
     </w:p>
     <w:p>
@@ -13527,7 +13241,6 @@
                 <w:szCs w:val="28"/>
               </w:rPr>
             </w:pPr>
-            <w:proofErr w:type="spellStart"/>
             <w:r>
               <w:rPr>
                 <w:b/>
@@ -13535,54 +13248,33 @@
                 <w:sz w:val="28"/>
                 <w:szCs w:val="28"/>
               </w:rPr>
-              <w:t>Abyssinica</w:t>
-            </w:r>
-            <w:proofErr w:type="spellEnd"/>
-            <w:r>
+              <w:t>Abyssinica SIL</w:t>
+            </w:r>
+          </w:p>
+        </w:tc>
+        <w:tc>
+          <w:tcPr>
+            <w:tcW w:w="4410" w:type="dxa"/>
+            <w:shd w:val="clear" w:color="auto" w:fill="D7D0B9"/>
+          </w:tcPr>
+          <w:p>
+            <w:pPr>
+              <w:jc w:val="center"/>
               <w:rPr>
                 <w:b/>
                 <w:bCs/>
                 <w:sz w:val="28"/>
                 <w:szCs w:val="28"/>
               </w:rPr>
-              <w:t xml:space="preserve"> SIL</w:t>
-            </w:r>
-          </w:p>
-        </w:tc>
-        <w:tc>
-          <w:tcPr>
-            <w:tcW w:w="4410" w:type="dxa"/>
-            <w:shd w:val="clear" w:color="auto" w:fill="D7D0B9"/>
-          </w:tcPr>
-          <w:p>
-            <w:pPr>
-              <w:jc w:val="center"/>
+            </w:pPr>
+            <w:r>
               <w:rPr>
                 <w:b/>
                 <w:bCs/>
                 <w:sz w:val="28"/>
                 <w:szCs w:val="28"/>
               </w:rPr>
-            </w:pPr>
-            <w:proofErr w:type="spellStart"/>
-            <w:r>
-              <w:rPr>
-                <w:b/>
-                <w:bCs/>
-                <w:sz w:val="28"/>
-                <w:szCs w:val="28"/>
-              </w:rPr>
-              <w:t>Abyssinica</w:t>
-            </w:r>
-            <w:proofErr w:type="spellEnd"/>
-            <w:r>
-              <w:rPr>
-                <w:b/>
-                <w:bCs/>
-                <w:sz w:val="28"/>
-                <w:szCs w:val="28"/>
-              </w:rPr>
-              <w:t xml:space="preserve"> SIL (Connected)</w:t>
+              <w:t>Abyssinica SIL (Connected)</w:t>
             </w:r>
           </w:p>
         </w:tc>
@@ -14099,7 +13791,6 @@
         </w:rPr>
         <w:t xml:space="preserve">Typing </w:t>
       </w:r>
-      <w:proofErr w:type="spellStart"/>
       <w:r>
         <w:rPr>
           <w:rFonts w:ascii="Arial" w:hAnsi="Arial" w:cs="Arial"/>
@@ -14107,9 +13798,8 @@
           <w:sz w:val="27"/>
           <w:szCs w:val="27"/>
         </w:rPr>
-        <w:t>Zaima</w:t>
-      </w:r>
-      <w:proofErr w:type="spellEnd"/>
+        <w:t xml:space="preserve">Zaima </w:t>
+      </w:r>
       <w:r>
         <w:rPr>
           <w:rFonts w:ascii="Arial" w:hAnsi="Arial" w:cs="Arial"/>
@@ -14117,45 +13807,15 @@
           <w:sz w:val="27"/>
           <w:szCs w:val="27"/>
         </w:rPr>
-        <w:t xml:space="preserve"> </w:t>
-      </w:r>
-      <w:proofErr w:type="spellStart"/>
-      <w:r>
-        <w:rPr>
-          <w:rFonts w:ascii="Arial" w:hAnsi="Arial" w:cs="Arial"/>
-          <w:b/>
-          <w:sz w:val="27"/>
-          <w:szCs w:val="27"/>
-        </w:rPr>
-        <w:t>Qirts</w:t>
-      </w:r>
-      <w:proofErr w:type="spellEnd"/>
-      <w:r>
-        <w:rPr>
-          <w:rFonts w:ascii="Arial" w:hAnsi="Arial" w:cs="Arial"/>
-          <w:b/>
-          <w:sz w:val="27"/>
-          <w:szCs w:val="27"/>
-        </w:rPr>
-        <w:t xml:space="preserve"> (</w:t>
-      </w:r>
-      <w:proofErr w:type="spellStart"/>
+        <w:t>Qirts (</w:t>
+      </w:r>
       <w:r>
         <w:rPr>
           <w:rFonts w:ascii="Abyssinica SIL" w:hAnsi="Abyssinica SIL" w:cs="Abyssinica SIL"/>
           <w:sz w:val="27"/>
           <w:szCs w:val="27"/>
         </w:rPr>
-        <w:t>የዜማ፡ቅርጽ</w:t>
-      </w:r>
-      <w:proofErr w:type="spellEnd"/>
-      <w:r>
-        <w:rPr>
-          <w:rFonts w:ascii="Abyssinica SIL" w:hAnsi="Abyssinica SIL" w:cs="Abyssinica SIL"/>
-          <w:sz w:val="27"/>
-          <w:szCs w:val="27"/>
-        </w:rPr>
-        <w:t>፡</w:t>
+        <w:t>የዜማ፡ቅርጽ፡</w:t>
       </w:r>
       <w:r>
         <w:rPr>
@@ -14213,14 +13873,12 @@
                 <w:rFonts w:ascii="Abyssinica SIL" w:eastAsia="Arial Unicode MS" w:hAnsi="Abyssinica SIL" w:cs="Arial Unicode MS"/>
               </w:rPr>
             </w:pPr>
-            <w:proofErr w:type="spellStart"/>
             <w:r>
               <w:rPr>
                 <w:rFonts w:ascii="Abyssinica SIL" w:eastAsia="Arial Unicode MS" w:hAnsi="Abyssinica SIL" w:cs="MT Book Unicode"/>
               </w:rPr>
               <w:t>ይዘት</w:t>
             </w:r>
-            <w:proofErr w:type="spellEnd"/>
           </w:p>
         </w:tc>
         <w:tc>
@@ -14246,14 +13904,12 @@
                 <w:rFonts w:ascii="Abyssinica SIL" w:eastAsia="Arial Unicode MS" w:hAnsi="Abyssinica SIL" w:cs="Arial Unicode MS"/>
               </w:rPr>
             </w:pPr>
-            <w:proofErr w:type="spellStart"/>
             <w:r>
               <w:rPr>
                 <w:rFonts w:ascii="Abyssinica SIL" w:eastAsia="Arial Unicode MS" w:hAnsi="Abyssinica SIL" w:cs="MT Book Unicode"/>
               </w:rPr>
               <w:t>ኅጺር፡ርክርክ</w:t>
             </w:r>
-            <w:proofErr w:type="spellEnd"/>
             <w:r>
               <w:rPr>
                 <w:rFonts w:ascii="Abyssinica SIL" w:eastAsia="Arial Unicode MS" w:hAnsi="Abyssinica SIL" w:cs="MT Book Unicode"/>
@@ -14281,14 +13937,12 @@
                 <w:rFonts w:ascii="Abyssinica SIL" w:eastAsia="Arial Unicode MS" w:hAnsi="Abyssinica SIL" w:cs="Arial Unicode MS"/>
               </w:rPr>
             </w:pPr>
-            <w:proofErr w:type="spellStart"/>
             <w:r>
               <w:rPr>
                 <w:rFonts w:ascii="Abyssinica SIL" w:eastAsia="Arial Unicode MS" w:hAnsi="Abyssinica SIL" w:cs="MT Book Unicode"/>
               </w:rPr>
               <w:t>ርክርክ</w:t>
             </w:r>
-            <w:proofErr w:type="spellEnd"/>
           </w:p>
         </w:tc>
         <w:tc>
@@ -14310,14 +13964,12 @@
                 <w:rFonts w:ascii="Abyssinica SIL" w:eastAsia="Arial Unicode MS" w:hAnsi="Abyssinica SIL" w:cs="Arial Unicode MS"/>
               </w:rPr>
             </w:pPr>
-            <w:proofErr w:type="spellStart"/>
             <w:r>
               <w:rPr>
                 <w:rFonts w:ascii="Abyssinica SIL" w:eastAsia="Arial Unicode MS" w:hAnsi="Abyssinica SIL" w:cs="MT Book Unicode"/>
               </w:rPr>
               <w:t>ቁርጥ</w:t>
             </w:r>
-            <w:proofErr w:type="spellEnd"/>
           </w:p>
         </w:tc>
         <w:tc>
@@ -14339,14 +13991,12 @@
                 <w:rFonts w:ascii="Abyssinica SIL" w:eastAsia="Arial Unicode MS" w:hAnsi="Abyssinica SIL" w:cs="MT Book Unicode"/>
               </w:rPr>
             </w:pPr>
-            <w:proofErr w:type="spellStart"/>
             <w:r>
               <w:rPr>
                 <w:rFonts w:ascii="Abyssinica SIL" w:eastAsia="Arial Unicode MS" w:hAnsi="Abyssinica SIL" w:cs="Arial Unicode MS"/>
               </w:rPr>
               <w:t>ደረት</w:t>
             </w:r>
-            <w:proofErr w:type="spellEnd"/>
           </w:p>
         </w:tc>
         <w:tc>
@@ -14368,14 +14018,12 @@
                 <w:rFonts w:ascii="Abyssinica SIL" w:eastAsia="Arial Unicode MS" w:hAnsi="Abyssinica SIL" w:cs="Arial Unicode MS"/>
               </w:rPr>
             </w:pPr>
-            <w:proofErr w:type="spellStart"/>
             <w:r>
               <w:rPr>
                 <w:rFonts w:ascii="Abyssinica SIL" w:eastAsia="Arial Unicode MS" w:hAnsi="Abyssinica SIL" w:cs="MT Book Unicode"/>
               </w:rPr>
               <w:t>ድፋት</w:t>
             </w:r>
-            <w:proofErr w:type="spellEnd"/>
           </w:p>
         </w:tc>
         <w:tc>
@@ -14397,14 +14045,12 @@
                 <w:rFonts w:ascii="Abyssinica SIL" w:eastAsia="Arial Unicode MS" w:hAnsi="Abyssinica SIL" w:cs="Arial Unicode MS"/>
               </w:rPr>
             </w:pPr>
-            <w:proofErr w:type="spellStart"/>
             <w:r>
               <w:rPr>
                 <w:rFonts w:ascii="Abyssinica SIL" w:eastAsia="Arial Unicode MS" w:hAnsi="Abyssinica SIL" w:cs="MT Book Unicode"/>
               </w:rPr>
               <w:t>ጭረት</w:t>
             </w:r>
-            <w:proofErr w:type="spellEnd"/>
           </w:p>
         </w:tc>
         <w:tc>
@@ -14426,14 +14072,12 @@
                 <w:rFonts w:ascii="Abyssinica SIL" w:eastAsia="Arial Unicode MS" w:hAnsi="Abyssinica SIL" w:cs="Arial Unicode MS"/>
               </w:rPr>
             </w:pPr>
-            <w:proofErr w:type="spellStart"/>
             <w:r>
               <w:rPr>
                 <w:rFonts w:ascii="Abyssinica SIL" w:eastAsia="Arial Unicode MS" w:hAnsi="Abyssinica SIL" w:cs="MT Book Unicode"/>
               </w:rPr>
               <w:t>ቅናት</w:t>
             </w:r>
-            <w:proofErr w:type="spellEnd"/>
           </w:p>
         </w:tc>
         <w:tc>
@@ -14455,14 +14099,12 @@
                 <w:rFonts w:ascii="Abyssinica SIL" w:eastAsia="Arial Unicode MS" w:hAnsi="Abyssinica SIL" w:cs="MT Book Unicode"/>
               </w:rPr>
             </w:pPr>
-            <w:proofErr w:type="spellStart"/>
             <w:r>
               <w:rPr>
                 <w:rFonts w:ascii="Abyssinica SIL" w:eastAsia="Arial Unicode MS" w:hAnsi="Abyssinica SIL" w:cs="MT Book Unicode"/>
               </w:rPr>
               <w:t>ሒደት</w:t>
             </w:r>
-            <w:proofErr w:type="spellEnd"/>
           </w:p>
         </w:tc>
         <w:tc>
@@ -14484,7 +14126,6 @@
                 <w:rFonts w:ascii="Abyssinica SIL" w:eastAsia="Arial Unicode MS" w:hAnsi="Abyssinica SIL" w:cs="Arial Unicode MS"/>
               </w:rPr>
             </w:pPr>
-            <w:proofErr w:type="spellStart"/>
             <w:r>
               <w:rPr>
                 <w:rFonts w:ascii="Abyssinica SIL" w:eastAsia="Arial Unicode MS" w:hAnsi="Abyssinica SIL" w:cs="Arial Unicode MS"/>
@@ -14503,7 +14144,6 @@
               </w:rPr>
               <w:t>ሒደት</w:t>
             </w:r>
-            <w:proofErr w:type="spellEnd"/>
             <w:r>
               <w:rPr>
                 <w:rFonts w:ascii="Abyssinica SIL" w:eastAsia="Arial Unicode MS" w:hAnsi="Abyssinica SIL" w:cs="MT Book Unicode"/>
@@ -15093,21 +14733,13 @@
         <w:rPr>
           <w:rFonts w:ascii="Abyssinica SIL" w:hAnsi="Abyssinica SIL" w:cs="Abyssinica SIL"/>
         </w:rPr>
-        <w:t>[1᎐2᎓3᎒4᎙5᎑6᎔7᎖8᎕9᎗0᎘_፟]</w:t>
+        <w:t>[1᎐2᎓3᎒4᎙5᎑6᎔7᎖8᎕9᎗0᎘_]</w:t>
       </w:r>
     </w:p>
     <w:p/>
     <w:p>
       <w:r>
-        <w:t xml:space="preserve">Type the number that corresponds to the </w:t>
-      </w:r>
-      <w:proofErr w:type="spellStart"/>
-      <w:r>
-        <w:t>qirts</w:t>
-      </w:r>
-      <w:proofErr w:type="spellEnd"/>
-      <w:r>
-        <w:t xml:space="preserve"> that you want and it will appear and the menu close.</w:t>
+        <w:t>Type the number that corresponds to the qirts that you want and it will appear and the menu close.</w:t>
       </w:r>
     </w:p>
     <w:p/>
@@ -15145,7 +14777,13 @@
         <w:jc w:val="both"/>
       </w:pPr>
       <w:r>
-        <w:t>Only the letters used in the Ge’ez language may be typed with this keyboard. To type additional Ethiopic letters used by other languages, please download a keyboard for the language needed</w:t>
+        <w:t xml:space="preserve">Only the letters used in the </w:t>
+      </w:r>
+      <w:r>
+        <w:t>Geʾez</w:t>
+      </w:r>
+      <w:r>
+        <w:t xml:space="preserve"> language may be typed with this keyboard. To type additional Ethiopic letters used by other languages, please download a keyboard for the language needed</w:t>
       </w:r>
       <w:r>
         <w:t xml:space="preserve"> from the </w:t>
@@ -15208,15 +14846,7 @@
         <w:t>;</w:t>
       </w:r>
       <w:r>
-        <w:t xml:space="preserve"> these sequences may change in the future.  Additionally, the very frequent Rubricated </w:t>
-      </w:r>
-      <w:proofErr w:type="spellStart"/>
-      <w:r>
-        <w:t>Fullstop</w:t>
-      </w:r>
-      <w:proofErr w:type="spellEnd"/>
-      <w:r>
-        <w:t xml:space="preserve">, </w:t>
+        <w:t xml:space="preserve"> these sequences may change in the future.  Additionally, the very frequent Rubricated Fullstop, </w:t>
       </w:r>
       <w:r>
         <w:rPr>
@@ -15225,21 +14855,13 @@
         <w:t></w:t>
       </w:r>
       <w:r>
-        <w:t xml:space="preserve">, has been added and is available in the </w:t>
-      </w:r>
-      <w:proofErr w:type="spellStart"/>
-      <w:r>
-        <w:t>Ge</w:t>
+        <w:t>, has been added and is available in the Ge</w:t>
       </w:r>
       <w:r>
         <w:t>ʾ</w:t>
       </w:r>
       <w:r>
-        <w:t>ez</w:t>
-      </w:r>
-      <w:proofErr w:type="spellEnd"/>
-      <w:r>
-        <w:t xml:space="preserve"> Manuscript Zemen font</w:t>
+        <w:t>ez Manuscript Zemen font</w:t>
       </w:r>
       <w:r>
         <w:t xml:space="preserve"> (which may be downloaded here: </w:t>

</xml_diff>

<commit_message>
Fix to PDF export for bichromatic mark.
</commit_message>
<xml_diff>
--- a/release/gff/gff_geez/source/GeezTyping-English.docx
+++ b/release/gff/gff_geez/source/GeezTyping-English.docx
@@ -1,6 +1,6 @@
 
 <file path=word/document.xml><?xml version="1.0" encoding="utf-8"?>
-<w:document xmlns:wpc="http://schemas.microsoft.com/office/word/2010/wordprocessingCanvas" xmlns:cx="http://schemas.microsoft.com/office/drawing/2014/chartex" xmlns:cx1="http://schemas.microsoft.com/office/drawing/2015/9/8/chartex" xmlns:cx2="http://schemas.microsoft.com/office/drawing/2015/10/21/chartex" xmlns:cx3="http://schemas.microsoft.com/office/drawing/2016/5/9/chartex" xmlns:cx4="http://schemas.microsoft.com/office/drawing/2016/5/10/chartex" xmlns:cx5="http://schemas.microsoft.com/office/drawing/2016/5/11/chartex" xmlns:cx6="http://schemas.microsoft.com/office/drawing/2016/5/12/chartex" xmlns:cx7="http://schemas.microsoft.com/office/drawing/2016/5/13/chartex" xmlns:cx8="http://schemas.microsoft.com/office/drawing/2016/5/14/chartex" xmlns:mc="http://schemas.openxmlformats.org/markup-compatibility/2006" xmlns:aink="http://schemas.microsoft.com/office/drawing/2016/ink" xmlns:am3d="http://schemas.microsoft.com/office/drawing/2017/model3d" xmlns:o="urn:schemas-microsoft-com:office:office" xmlns:oel="http://schemas.microsoft.com/office/2019/extlst" xmlns:r="http://schemas.openxmlformats.org/officeDocument/2006/relationships" xmlns:m="http://schemas.openxmlformats.org/officeDocument/2006/math" xmlns:v="urn:schemas-microsoft-com:vml" xmlns:wp14="http://schemas.microsoft.com/office/word/2010/wordprocessingDrawing" xmlns:wp="http://schemas.openxmlformats.org/drawingml/2006/wordprocessingDrawing" xmlns:w10="urn:schemas-microsoft-com:office:word" xmlns:w="http://schemas.openxmlformats.org/wordprocessingml/2006/main" xmlns:w14="http://schemas.microsoft.com/office/word/2010/wordml" xmlns:w15="http://schemas.microsoft.com/office/word/2012/wordml" xmlns:w16cex="http://schemas.microsoft.com/office/word/2018/wordml/cex" xmlns:w16cid="http://schemas.microsoft.com/office/word/2016/wordml/cid" xmlns:w16="http://schemas.microsoft.com/office/word/2018/wordml" xmlns:w16sdtdh="http://schemas.microsoft.com/office/word/2020/wordml/sdtdatahash" xmlns:w16se="http://schemas.microsoft.com/office/word/2015/wordml/symex" xmlns:wpg="http://schemas.microsoft.com/office/word/2010/wordprocessingGroup" xmlns:wpi="http://schemas.microsoft.com/office/word/2010/wordprocessingInk" xmlns:wne="http://schemas.microsoft.com/office/word/2006/wordml" xmlns:wps="http://schemas.microsoft.com/office/word/2010/wordprocessingShape" mc:Ignorable="w14 w15 w16se w16cid w16 w16cex w16sdtdh wp14">
+<w:document xmlns:wpc="http://schemas.microsoft.com/office/word/2010/wordprocessingCanvas" xmlns:cx="http://schemas.microsoft.com/office/drawing/2014/chartex" xmlns:cx1="http://schemas.microsoft.com/office/drawing/2015/9/8/chartex" xmlns:cx2="http://schemas.microsoft.com/office/drawing/2015/10/21/chartex" xmlns:cx3="http://schemas.microsoft.com/office/drawing/2016/5/9/chartex" xmlns:cx4="http://schemas.microsoft.com/office/drawing/2016/5/10/chartex" xmlns:cx5="http://schemas.microsoft.com/office/drawing/2016/5/11/chartex" xmlns:cx6="http://schemas.microsoft.com/office/drawing/2016/5/12/chartex" xmlns:cx7="http://schemas.microsoft.com/office/drawing/2016/5/13/chartex" xmlns:cx8="http://schemas.microsoft.com/office/drawing/2016/5/14/chartex" xmlns:mc="http://schemas.openxmlformats.org/markup-compatibility/2006" xmlns:aink="http://schemas.microsoft.com/office/drawing/2016/ink" xmlns:am3d="http://schemas.microsoft.com/office/drawing/2017/model3d" xmlns:o="urn:schemas-microsoft-com:office:office" xmlns:oel="http://schemas.microsoft.com/office/2019/extlst" xmlns:r="http://schemas.openxmlformats.org/officeDocument/2006/relationships" xmlns:m="http://schemas.openxmlformats.org/officeDocument/2006/math" xmlns:v="urn:schemas-microsoft-com:vml" xmlns:wp14="http://schemas.microsoft.com/office/word/2010/wordprocessingDrawing" xmlns:wp="http://schemas.openxmlformats.org/drawingml/2006/wordprocessingDrawing" xmlns:w10="urn:schemas-microsoft-com:office:word" xmlns:w="http://schemas.openxmlformats.org/wordprocessingml/2006/main" xmlns:w14="http://schemas.microsoft.com/office/word/2010/wordml" xmlns:w15="http://schemas.microsoft.com/office/word/2012/wordml" xmlns:w16cex="http://schemas.microsoft.com/office/word/2018/wordml/cex" xmlns:w16cid="http://schemas.microsoft.com/office/word/2016/wordml/cid" xmlns:w16="http://schemas.microsoft.com/office/word/2018/wordml" xmlns:w16du="http://schemas.microsoft.com/office/word/2023/wordml/word16du" xmlns:w16sdtdh="http://schemas.microsoft.com/office/word/2020/wordml/sdtdatahash" xmlns:w16sdtfl="http://schemas.microsoft.com/office/word/2024/wordml/sdtformatlock" xmlns:w16se="http://schemas.microsoft.com/office/word/2015/wordml/symex" xmlns:wpg="http://schemas.microsoft.com/office/word/2010/wordprocessingGroup" xmlns:wpi="http://schemas.microsoft.com/office/word/2010/wordprocessingInk" xmlns:wne="http://schemas.microsoft.com/office/word/2006/wordml" xmlns:wps="http://schemas.microsoft.com/office/word/2010/wordprocessingShape" mc:Ignorable="w14 w15 w16se w16cid w16 w16cex w16sdtdh w16sdtfl w16du wp14">
   <w:body>
     <w:p>
       <w:pPr>
@@ -161,16 +161,11 @@
       <w:r>
         <w:t xml:space="preserve"> keyboard </w:t>
       </w:r>
-      <w:proofErr w:type="gramStart"/>
       <w:r>
         <w:t>(</w:t>
       </w:r>
       <w:r>
-        <w:t xml:space="preserve">  </w:t>
-      </w:r>
-      <w:proofErr w:type="gramEnd"/>
-      <w:r>
-        <w:t xml:space="preserve"> </w:t>
+        <w:t xml:space="preserve">   </w:t>
       </w:r>
       <w:r>
         <w:rPr>
@@ -280,15 +275,7 @@
         <w:t>,</w:t>
       </w:r>
       <w:r>
-        <w:t xml:space="preserve"> we sometimes </w:t>
-      </w:r>
-      <w:proofErr w:type="gramStart"/>
-      <w:r>
-        <w:t>have to</w:t>
-      </w:r>
-      <w:proofErr w:type="gramEnd"/>
-      <w:r>
-        <w:t xml:space="preserve"> adjust this rule. For example</w:t>
+        <w:t xml:space="preserve"> we sometimes have to adjust this rule. For example</w:t>
       </w:r>
       <w:r>
         <w:t>,</w:t>
@@ -303,15 +290,7 @@
         <w:t>ጠ</w:t>
       </w:r>
       <w:r>
-        <w:t>’ and the closest similar letter would be ‘t</w:t>
-      </w:r>
-      <w:proofErr w:type="gramStart"/>
-      <w:r>
-        <w:t>’.</w:t>
-      </w:r>
-      <w:proofErr w:type="gramEnd"/>
-      <w:r>
-        <w:t xml:space="preserve"> In this case</w:t>
+        <w:t>’ and the closest similar letter would be ‘t’. In this case</w:t>
       </w:r>
       <w:r>
         <w:t>,</w:t>
@@ -355,15 +334,7 @@
         <w:jc w:val="both"/>
       </w:pPr>
       <w:r>
-        <w:t>Notice that we needed both “</w:t>
-      </w:r>
-      <w:proofErr w:type="gramStart"/>
-      <w:r>
-        <w:t>ie</w:t>
-      </w:r>
-      <w:proofErr w:type="gramEnd"/>
-      <w:r>
-        <w:t>” together to make the 5</w:t>
+        <w:t>Notice that we needed both “ie” together to make the 5</w:t>
       </w:r>
       <w:r>
         <w:rPr>
@@ -672,14 +643,12 @@
         </w:rPr>
         <w:t>ሬ</w:t>
       </w:r>
-      <w:proofErr w:type="gramStart"/>
       <w:r>
         <w:t>’</w:t>
       </w:r>
       <w:r>
         <w:t>.</w:t>
       </w:r>
-      <w:proofErr w:type="gramEnd"/>
     </w:p>
     <w:p>
       <w:pPr>
@@ -726,7 +695,7 @@
       <w:r>
         <w:rPr>
           <w:rFonts w:ascii="Abyssinica SIL" w:hAnsi="Abyssinica SIL" w:cs="Abyssinica SIL test"/>
-          <w:lang w:val="gez-Ethi-ET"/>
+          <w:lang/>
         </w:rPr>
         <w:t>አርእስት</w:t>
       </w:r>
@@ -6012,7 +5981,6 @@
         <w:tc>
           <w:tcPr>
             <w:tcW w:w="490" w:type="dxa"/>
-            <w:shd w:val="clear" w:color="auto" w:fill="auto"/>
             <w:tcMar>
               <w:left w:w="29" w:type="dxa"/>
               <w:right w:w="29" w:type="dxa"/>
@@ -6047,7 +6015,6 @@
         <w:tc>
           <w:tcPr>
             <w:tcW w:w="578" w:type="dxa"/>
-            <w:shd w:val="clear" w:color="auto" w:fill="auto"/>
             <w:tcMar>
               <w:left w:w="29" w:type="dxa"/>
               <w:right w:w="29" w:type="dxa"/>
@@ -6082,7 +6049,6 @@
         <w:tc>
           <w:tcPr>
             <w:tcW w:w="616" w:type="dxa"/>
-            <w:shd w:val="clear" w:color="auto" w:fill="auto"/>
             <w:tcMar>
               <w:left w:w="29" w:type="dxa"/>
               <w:right w:w="29" w:type="dxa"/>
@@ -6117,7 +6083,6 @@
         <w:tc>
           <w:tcPr>
             <w:tcW w:w="613" w:type="dxa"/>
-            <w:shd w:val="clear" w:color="auto" w:fill="auto"/>
             <w:tcMar>
               <w:left w:w="29" w:type="dxa"/>
               <w:right w:w="29" w:type="dxa"/>
@@ -6155,7 +6120,6 @@
         <w:tc>
           <w:tcPr>
             <w:tcW w:w="627" w:type="dxa"/>
-            <w:shd w:val="clear" w:color="auto" w:fill="auto"/>
             <w:tcMar>
               <w:left w:w="29" w:type="dxa"/>
               <w:right w:w="29" w:type="dxa"/>
@@ -6182,17 +6146,14 @@
               </w:rPr>
               <w:br/>
             </w:r>
-            <w:proofErr w:type="gramStart"/>
             <w:r>
               <w:t>ie</w:t>
             </w:r>
-            <w:proofErr w:type="gramEnd"/>
           </w:p>
         </w:tc>
         <w:tc>
           <w:tcPr>
             <w:tcW w:w="602" w:type="dxa"/>
-            <w:shd w:val="clear" w:color="auto" w:fill="auto"/>
             <w:tcMar>
               <w:left w:w="29" w:type="dxa"/>
               <w:right w:w="29" w:type="dxa"/>
@@ -6227,7 +6188,6 @@
         <w:tc>
           <w:tcPr>
             <w:tcW w:w="575" w:type="dxa"/>
-            <w:shd w:val="clear" w:color="auto" w:fill="auto"/>
             <w:tcMar>
               <w:left w:w="29" w:type="dxa"/>
               <w:right w:w="29" w:type="dxa"/>
@@ -6262,7 +6222,6 @@
         <w:tc>
           <w:tcPr>
             <w:tcW w:w="704" w:type="dxa"/>
-            <w:shd w:val="clear" w:color="auto" w:fill="auto"/>
             <w:tcMar>
               <w:left w:w="29" w:type="dxa"/>
               <w:right w:w="29" w:type="dxa"/>
@@ -7258,7 +7217,6 @@
         <w:tc>
           <w:tcPr>
             <w:tcW w:w="490" w:type="dxa"/>
-            <w:shd w:val="clear" w:color="auto" w:fill="auto"/>
             <w:tcMar>
               <w:left w:w="29" w:type="dxa"/>
               <w:right w:w="29" w:type="dxa"/>
@@ -7300,7 +7258,6 @@
         <w:tc>
           <w:tcPr>
             <w:tcW w:w="578" w:type="dxa"/>
-            <w:shd w:val="clear" w:color="auto" w:fill="auto"/>
             <w:tcMar>
               <w:left w:w="29" w:type="dxa"/>
               <w:right w:w="29" w:type="dxa"/>
@@ -7359,7 +7316,6 @@
         <w:tc>
           <w:tcPr>
             <w:tcW w:w="616" w:type="dxa"/>
-            <w:shd w:val="clear" w:color="auto" w:fill="auto"/>
             <w:tcMar>
               <w:left w:w="29" w:type="dxa"/>
               <w:right w:w="29" w:type="dxa"/>
@@ -7415,7 +7371,6 @@
         <w:tc>
           <w:tcPr>
             <w:tcW w:w="613" w:type="dxa"/>
-            <w:shd w:val="clear" w:color="auto" w:fill="auto"/>
             <w:tcMar>
               <w:left w:w="29" w:type="dxa"/>
               <w:right w:w="29" w:type="dxa"/>
@@ -7457,7 +7412,6 @@
         <w:tc>
           <w:tcPr>
             <w:tcW w:w="627" w:type="dxa"/>
-            <w:shd w:val="clear" w:color="auto" w:fill="auto"/>
             <w:tcMar>
               <w:left w:w="29" w:type="dxa"/>
               <w:right w:w="29" w:type="dxa"/>
@@ -7516,7 +7470,6 @@
         <w:tc>
           <w:tcPr>
             <w:tcW w:w="602" w:type="dxa"/>
-            <w:shd w:val="clear" w:color="auto" w:fill="auto"/>
             <w:tcMar>
               <w:left w:w="29" w:type="dxa"/>
               <w:right w:w="29" w:type="dxa"/>
@@ -7575,7 +7528,6 @@
         <w:tc>
           <w:tcPr>
             <w:tcW w:w="575" w:type="dxa"/>
-            <w:shd w:val="clear" w:color="auto" w:fill="auto"/>
             <w:tcMar>
               <w:left w:w="29" w:type="dxa"/>
               <w:right w:w="29" w:type="dxa"/>
@@ -11712,23 +11664,7 @@
           <w:rFonts w:ascii="Courier New" w:hAnsi="Courier New" w:cs="Courier New"/>
           <w:b/>
         </w:rPr>
-        <w:t xml:space="preserve">CTRL </w:t>
-      </w:r>
-      <w:proofErr w:type="gramStart"/>
-      <w:r>
-        <w:rPr>
-          <w:rFonts w:ascii="Courier New" w:hAnsi="Courier New" w:cs="Courier New"/>
-          <w:b/>
-        </w:rPr>
-        <w:t>+ .</w:t>
-      </w:r>
-      <w:proofErr w:type="gramEnd"/>
-      <w:r>
-        <w:rPr>
-          <w:rFonts w:ascii="Courier New" w:hAnsi="Courier New" w:cs="Courier New"/>
-          <w:b/>
-        </w:rPr>
-        <w:t xml:space="preserve"> </w:t>
+        <w:t xml:space="preserve">CTRL + . </w:t>
       </w:r>
       <w:r>
         <w:rPr>
@@ -11756,7 +11692,7 @@
         <w:rPr>
           <w:rFonts w:ascii="Abyssinica SIL" w:hAnsi="Abyssinica SIL" w:cs="Abyssinica SIL"/>
           <w:bCs/>
-          <w:lang w:val="gez-Ethi-ET"/>
+          <w:lang/>
         </w:rPr>
         <w:t>አ</w:t>
       </w:r>
@@ -11811,7 +11747,7 @@
         <w:rPr>
           <w:rFonts w:ascii="Abyssinica SIL" w:hAnsi="Abyssinica SIL" w:cs="Abyssinica SIL"/>
           <w:color w:val="000000"/>
-          <w:lang w:val="gez-Ethi-ET"/>
+          <w:lang/>
         </w:rPr>
         <w:t>አ</w:t>
       </w:r>
@@ -11872,7 +11808,7 @@
         <w:rPr>
           <w:rFonts w:ascii="Abyssinica SIL" w:hAnsi="Abyssinica SIL" w:cs="Abyssinica SIL"/>
           <w:color w:val="000000"/>
-          <w:lang w:val="gez-Ethi-ET"/>
+          <w:lang/>
         </w:rPr>
         <w:t>አ</w:t>
       </w:r>
@@ -11883,7 +11819,6 @@
         </w:rPr>
         <w:t xml:space="preserve">ባ፞ </w:t>
       </w:r>
-      <w:proofErr w:type="gramStart"/>
       <w:r>
         <w:rPr>
           <w:rFonts w:ascii="Courier New" w:hAnsi="Courier New" w:cs="Courier New"/>
@@ -11904,7 +11839,6 @@
         </w:rPr>
         <w:t>.</w:t>
       </w:r>
-      <w:proofErr w:type="gramEnd"/>
       <w:r>
         <w:rPr>
           <w:rFonts w:ascii="Courier New" w:hAnsi="Courier New" w:cs="Courier New"/>
@@ -11929,7 +11863,7 @@
         <w:rPr>
           <w:rFonts w:ascii="Abyssinica SIL" w:hAnsi="Abyssinica SIL" w:cs="Abyssinica SIL"/>
           <w:color w:val="000000"/>
-          <w:lang w:val="gez-Ethi-ET"/>
+          <w:lang/>
         </w:rPr>
         <w:t>አ</w:t>
       </w:r>
@@ -11996,7 +11930,7 @@
         <w:rPr>
           <w:rFonts w:ascii="Abyssinica SIL" w:hAnsi="Abyssinica SIL" w:cs="Abyssinica SIL"/>
           <w:color w:val="000000"/>
-          <w:lang w:val="gez-Ethi-ET"/>
+          <w:lang/>
         </w:rPr>
         <w:t>አ</w:t>
       </w:r>
@@ -12007,7 +11941,6 @@
         </w:rPr>
         <w:t xml:space="preserve">ባ፟ </w:t>
       </w:r>
-      <w:proofErr w:type="gramStart"/>
       <w:r>
         <w:rPr>
           <w:rFonts w:ascii="Courier New" w:hAnsi="Courier New" w:cs="Courier New"/>
@@ -12028,7 +11961,6 @@
         </w:rPr>
         <w:t>.</w:t>
       </w:r>
-      <w:proofErr w:type="gramEnd"/>
       <w:r>
         <w:rPr>
           <w:rFonts w:ascii="Courier New" w:hAnsi="Courier New" w:cs="Courier New"/>
@@ -12053,7 +11985,7 @@
         <w:rPr>
           <w:rFonts w:ascii="Abyssinica SIL" w:hAnsi="Abyssinica SIL" w:cs="Abyssinica SIL"/>
           <w:color w:val="000000"/>
-          <w:lang w:val="gez-Ethi-ET"/>
+          <w:lang/>
         </w:rPr>
         <w:t>አ</w:t>
       </w:r>
@@ -12077,19 +12009,11 @@
         </w:rPr>
         <w:t>bbaa</w:t>
       </w:r>
-      <w:proofErr w:type="gramStart"/>
       <w:r>
         <w:rPr>
           <w:color w:val="000000"/>
         </w:rPr>
-        <w:t>”,</w:t>
-      </w:r>
-      <w:proofErr w:type="gramEnd"/>
-      <w:r>
-        <w:rPr>
-          <w:color w:val="000000"/>
-        </w:rPr>
-        <w:t xml:space="preserve"> “</w:t>
+        <w:t>”, “</w:t>
       </w:r>
       <w:r>
         <w:rPr>
@@ -12805,13 +12729,8 @@
         </w:rPr>
         <w:t>፡</w:t>
       </w:r>
-      <w:proofErr w:type="gramStart"/>
-      <w:r>
-        <w:t>’,</w:t>
-      </w:r>
-      <w:proofErr w:type="gramEnd"/>
-      <w:r>
-        <w:t xml:space="preserve"> ‘</w:t>
+      <w:r>
+        <w:t>’, ‘</w:t>
       </w:r>
       <w:r>
         <w:rPr>
@@ -13052,7 +12971,6 @@
         <w:tc>
           <w:tcPr>
             <w:tcW w:w="544" w:type="dxa"/>
-            <w:shd w:val="clear" w:color="auto" w:fill="auto"/>
             <w:tcMar>
               <w:left w:w="29" w:type="dxa"/>
               <w:right w:w="29" w:type="dxa"/>
@@ -13089,7 +13007,6 @@
         <w:tc>
           <w:tcPr>
             <w:tcW w:w="642" w:type="dxa"/>
-            <w:shd w:val="clear" w:color="auto" w:fill="auto"/>
             <w:tcMar>
               <w:left w:w="29" w:type="dxa"/>
               <w:right w:w="29" w:type="dxa"/>
@@ -13126,7 +13043,6 @@
         <w:tc>
           <w:tcPr>
             <w:tcW w:w="683" w:type="dxa"/>
-            <w:shd w:val="clear" w:color="auto" w:fill="auto"/>
             <w:tcMar>
               <w:left w:w="29" w:type="dxa"/>
               <w:right w:w="29" w:type="dxa"/>
@@ -13163,7 +13079,6 @@
         <w:tc>
           <w:tcPr>
             <w:tcW w:w="679" w:type="dxa"/>
-            <w:shd w:val="clear" w:color="auto" w:fill="auto"/>
             <w:tcMar>
               <w:left w:w="29" w:type="dxa"/>
               <w:right w:w="29" w:type="dxa"/>
@@ -13200,7 +13115,6 @@
         <w:tc>
           <w:tcPr>
             <w:tcW w:w="695" w:type="dxa"/>
-            <w:shd w:val="clear" w:color="auto" w:fill="auto"/>
             <w:tcMar>
               <w:left w:w="29" w:type="dxa"/>
               <w:right w:w="29" w:type="dxa"/>
@@ -13237,7 +13151,6 @@
         <w:tc>
           <w:tcPr>
             <w:tcW w:w="667" w:type="dxa"/>
-            <w:shd w:val="clear" w:color="auto" w:fill="auto"/>
             <w:tcMar>
               <w:left w:w="29" w:type="dxa"/>
               <w:right w:w="29" w:type="dxa"/>
@@ -13274,7 +13187,6 @@
         <w:tc>
           <w:tcPr>
             <w:tcW w:w="637" w:type="dxa"/>
-            <w:shd w:val="clear" w:color="auto" w:fill="auto"/>
             <w:tcMar>
               <w:left w:w="29" w:type="dxa"/>
               <w:right w:w="29" w:type="dxa"/>
@@ -13311,7 +13223,6 @@
         <w:tc>
           <w:tcPr>
             <w:tcW w:w="780" w:type="dxa"/>
-            <w:shd w:val="clear" w:color="auto" w:fill="auto"/>
             <w:tcMar>
               <w:left w:w="29" w:type="dxa"/>
               <w:right w:w="29" w:type="dxa"/>
@@ -13348,7 +13259,6 @@
         <w:tc>
           <w:tcPr>
             <w:tcW w:w="780" w:type="dxa"/>
-            <w:shd w:val="clear" w:color="auto" w:fill="auto"/>
             <w:tcMar>
               <w:left w:w="29" w:type="dxa"/>
               <w:right w:w="29" w:type="dxa"/>
@@ -13389,7 +13299,6 @@
               <w:top w:val="nil"/>
               <w:right w:val="nil"/>
             </w:tcBorders>
-            <w:shd w:val="clear" w:color="auto" w:fill="auto"/>
             <w:tcMar>
               <w:left w:w="29" w:type="dxa"/>
               <w:right w:w="29" w:type="dxa"/>
@@ -13414,7 +13323,6 @@
               <w:left w:val="nil"/>
               <w:right w:val="nil"/>
             </w:tcBorders>
-            <w:shd w:val="clear" w:color="auto" w:fill="auto"/>
             <w:tcMar>
               <w:left w:w="29" w:type="dxa"/>
               <w:right w:w="29" w:type="dxa"/>
@@ -13439,7 +13347,6 @@
               <w:left w:val="nil"/>
               <w:right w:val="nil"/>
             </w:tcBorders>
-            <w:shd w:val="clear" w:color="auto" w:fill="auto"/>
             <w:tcMar>
               <w:left w:w="29" w:type="dxa"/>
               <w:right w:w="29" w:type="dxa"/>
@@ -13461,7 +13368,6 @@
         <w:tc>
           <w:tcPr>
             <w:tcW w:w="544" w:type="dxa"/>
-            <w:shd w:val="clear" w:color="auto" w:fill="auto"/>
             <w:tcMar>
               <w:left w:w="29" w:type="dxa"/>
               <w:right w:w="29" w:type="dxa"/>
@@ -13498,7 +13404,6 @@
         <w:tc>
           <w:tcPr>
             <w:tcW w:w="642" w:type="dxa"/>
-            <w:shd w:val="clear" w:color="auto" w:fill="auto"/>
             <w:tcMar>
               <w:left w:w="29" w:type="dxa"/>
               <w:right w:w="29" w:type="dxa"/>
@@ -13535,7 +13440,6 @@
         <w:tc>
           <w:tcPr>
             <w:tcW w:w="683" w:type="dxa"/>
-            <w:shd w:val="clear" w:color="auto" w:fill="auto"/>
             <w:tcMar>
               <w:left w:w="29" w:type="dxa"/>
               <w:right w:w="29" w:type="dxa"/>
@@ -13572,7 +13476,6 @@
         <w:tc>
           <w:tcPr>
             <w:tcW w:w="679" w:type="dxa"/>
-            <w:shd w:val="clear" w:color="auto" w:fill="auto"/>
             <w:tcMar>
               <w:left w:w="29" w:type="dxa"/>
               <w:right w:w="29" w:type="dxa"/>
@@ -13609,7 +13512,6 @@
         <w:tc>
           <w:tcPr>
             <w:tcW w:w="695" w:type="dxa"/>
-            <w:shd w:val="clear" w:color="auto" w:fill="auto"/>
             <w:tcMar>
               <w:left w:w="29" w:type="dxa"/>
               <w:right w:w="29" w:type="dxa"/>
@@ -13646,7 +13548,6 @@
         <w:tc>
           <w:tcPr>
             <w:tcW w:w="667" w:type="dxa"/>
-            <w:shd w:val="clear" w:color="auto" w:fill="auto"/>
             <w:tcMar>
               <w:left w:w="29" w:type="dxa"/>
               <w:right w:w="29" w:type="dxa"/>
@@ -13683,7 +13584,6 @@
         <w:tc>
           <w:tcPr>
             <w:tcW w:w="637" w:type="dxa"/>
-            <w:shd w:val="clear" w:color="auto" w:fill="auto"/>
             <w:tcMar>
               <w:left w:w="29" w:type="dxa"/>
               <w:right w:w="29" w:type="dxa"/>
@@ -13720,7 +13620,6 @@
         <w:tc>
           <w:tcPr>
             <w:tcW w:w="780" w:type="dxa"/>
-            <w:shd w:val="clear" w:color="auto" w:fill="auto"/>
             <w:tcMar>
               <w:left w:w="29" w:type="dxa"/>
               <w:right w:w="29" w:type="dxa"/>
@@ -13757,7 +13656,6 @@
         <w:tc>
           <w:tcPr>
             <w:tcW w:w="780" w:type="dxa"/>
-            <w:shd w:val="clear" w:color="auto" w:fill="auto"/>
             <w:tcMar>
               <w:left w:w="29" w:type="dxa"/>
               <w:right w:w="29" w:type="dxa"/>
@@ -13794,7 +13692,6 @@
         <w:tc>
           <w:tcPr>
             <w:tcW w:w="780" w:type="dxa"/>
-            <w:shd w:val="clear" w:color="auto" w:fill="auto"/>
             <w:tcMar>
               <w:left w:w="29" w:type="dxa"/>
               <w:right w:w="29" w:type="dxa"/>
@@ -13831,7 +13728,6 @@
         <w:tc>
           <w:tcPr>
             <w:tcW w:w="780" w:type="dxa"/>
-            <w:shd w:val="clear" w:color="auto" w:fill="auto"/>
             <w:tcMar>
               <w:left w:w="29" w:type="dxa"/>
               <w:right w:w="29" w:type="dxa"/>
@@ -13868,7 +13764,6 @@
         <w:tc>
           <w:tcPr>
             <w:tcW w:w="872" w:type="dxa"/>
-            <w:shd w:val="clear" w:color="auto" w:fill="auto"/>
             <w:tcMar>
               <w:left w:w="29" w:type="dxa"/>
               <w:right w:w="29" w:type="dxa"/>
@@ -14011,7 +13906,7 @@
                 <w:rFonts w:ascii="Abyssinica SIL" w:hAnsi="Abyssinica SIL" w:cs="Abyssinica SIL"/>
                 <w:sz w:val="32"/>
                 <w:szCs w:val="32"/>
-                <w:lang w:val="gez-Ethi-ET"/>
+                <w:lang/>
               </w:rPr>
             </w:pPr>
             <w:r>
@@ -14019,7 +13914,7 @@
                 <w:rFonts w:ascii="Abyssinica SIL" w:hAnsi="Abyssinica SIL" w:cs="Abyssinica SIL"/>
                 <w:sz w:val="32"/>
                 <w:szCs w:val="32"/>
-                <w:lang w:val="gez-Ethi-ET"/>
+                <w:lang/>
               </w:rPr>
               <w:t>፲፱፻፹፫</w:t>
             </w:r>
@@ -14036,7 +13931,7 @@
                 <w:rFonts w:ascii="Abyssinica SIL Connected" w:hAnsi="Abyssinica SIL Connected" w:cs="Abyssinica SIL Connected"/>
                 <w:sz w:val="32"/>
                 <w:szCs w:val="32"/>
-                <w:lang w:val="gez-Ethi-ET"/>
+                <w:lang/>
               </w:rPr>
             </w:pPr>
             <w:r>
@@ -14044,7 +13939,7 @@
                 <w:rFonts w:ascii="Abyssinica SIL Connected" w:hAnsi="Abyssinica SIL Connected" w:cs="Abyssinica SIL Connected"/>
                 <w:sz w:val="32"/>
                 <w:szCs w:val="32"/>
-                <w:lang w:val="gez-Ethi-ET"/>
+                <w:lang/>
               </w:rPr>
               <w:t>፲፱፻፹፫</w:t>
             </w:r>
@@ -14112,7 +14007,6 @@
         <w:tc>
           <w:tcPr>
             <w:tcW w:w="544" w:type="dxa"/>
-            <w:shd w:val="clear" w:color="auto" w:fill="auto"/>
             <w:tcMar>
               <w:left w:w="29" w:type="dxa"/>
               <w:right w:w="29" w:type="dxa"/>
@@ -14153,7 +14047,6 @@
         <w:tc>
           <w:tcPr>
             <w:tcW w:w="642" w:type="dxa"/>
-            <w:shd w:val="clear" w:color="auto" w:fill="auto"/>
             <w:tcMar>
               <w:left w:w="29" w:type="dxa"/>
               <w:right w:w="29" w:type="dxa"/>
@@ -14194,7 +14087,6 @@
         <w:tc>
           <w:tcPr>
             <w:tcW w:w="683" w:type="dxa"/>
-            <w:shd w:val="clear" w:color="auto" w:fill="auto"/>
             <w:tcMar>
               <w:left w:w="29" w:type="dxa"/>
               <w:right w:w="29" w:type="dxa"/>
@@ -14235,7 +14127,6 @@
         <w:tc>
           <w:tcPr>
             <w:tcW w:w="679" w:type="dxa"/>
-            <w:shd w:val="clear" w:color="auto" w:fill="auto"/>
             <w:tcMar>
               <w:left w:w="29" w:type="dxa"/>
               <w:right w:w="29" w:type="dxa"/>
@@ -14276,7 +14167,6 @@
         <w:tc>
           <w:tcPr>
             <w:tcW w:w="695" w:type="dxa"/>
-            <w:shd w:val="clear" w:color="auto" w:fill="auto"/>
             <w:tcMar>
               <w:left w:w="29" w:type="dxa"/>
               <w:right w:w="29" w:type="dxa"/>
@@ -14317,7 +14207,6 @@
         <w:tc>
           <w:tcPr>
             <w:tcW w:w="667" w:type="dxa"/>
-            <w:shd w:val="clear" w:color="auto" w:fill="auto"/>
             <w:tcMar>
               <w:left w:w="29" w:type="dxa"/>
               <w:right w:w="29" w:type="dxa"/>
@@ -14358,7 +14247,6 @@
         <w:tc>
           <w:tcPr>
             <w:tcW w:w="637" w:type="dxa"/>
-            <w:shd w:val="clear" w:color="auto" w:fill="auto"/>
             <w:tcMar>
               <w:left w:w="29" w:type="dxa"/>
               <w:right w:w="29" w:type="dxa"/>
@@ -14399,7 +14287,6 @@
         <w:tc>
           <w:tcPr>
             <w:tcW w:w="780" w:type="dxa"/>
-            <w:shd w:val="clear" w:color="auto" w:fill="auto"/>
             <w:tcMar>
               <w:left w:w="29" w:type="dxa"/>
               <w:right w:w="29" w:type="dxa"/>
@@ -14440,7 +14327,6 @@
         <w:tc>
           <w:tcPr>
             <w:tcW w:w="780" w:type="dxa"/>
-            <w:shd w:val="clear" w:color="auto" w:fill="auto"/>
             <w:tcMar>
               <w:left w:w="29" w:type="dxa"/>
               <w:right w:w="29" w:type="dxa"/>
@@ -16860,15 +16746,7 @@
         <w:jc w:val="both"/>
       </w:pPr>
       <w:r>
-        <w:t xml:space="preserve">The shapes of letters may change over the centuries, and by region, language, or individual, etc.  The Abyssinica SIL font provides the </w:t>
-      </w:r>
-      <w:proofErr w:type="gramStart"/>
-      <w:r>
-        <w:t>most commonly found</w:t>
-      </w:r>
-      <w:proofErr w:type="gramEnd"/>
-      <w:r>
-        <w:t xml:space="preserve"> variant shapes.  The alternative shapes are typed as you would the regular shapes, however an “alternate” font must be selected. The fonts “Abyssinica SIL Alternate 1” and “Abyssinica SIL Alternate 2” are installed with this keyboard package and may be selected as shown in the following tables to reveal the alternative letter shapes.</w:t>
+        <w:t>The shapes of letters may change over the centuries, and by region, language, or individual, etc.  The Abyssinica SIL font provides the most commonly found variant shapes.  The alternative shapes are typed as you would the regular shapes, however an “alternate” font must be selected. The fonts “Abyssinica SIL Alternate 1” and “Abyssinica SIL Alternate 2” are installed with this keyboard package and may be selected as shown in the following tables to reveal the alternative letter shapes.</w:t>
       </w:r>
     </w:p>
     <w:p>
@@ -17671,7 +17549,6 @@
               <w:top w:val="nil"/>
               <w:bottom w:val="nil"/>
             </w:tcBorders>
-            <w:shd w:val="clear" w:color="auto" w:fill="auto"/>
           </w:tcPr>
           <w:p>
             <w:pPr>
@@ -19910,7 +19787,7 @@
 </file>
 
 <file path=word/endnotes.xml><?xml version="1.0" encoding="utf-8"?>
-<w:endnotes xmlns:wpc="http://schemas.microsoft.com/office/word/2010/wordprocessingCanvas" xmlns:cx="http://schemas.microsoft.com/office/drawing/2014/chartex" xmlns:cx1="http://schemas.microsoft.com/office/drawing/2015/9/8/chartex" xmlns:cx2="http://schemas.microsoft.com/office/drawing/2015/10/21/chartex" xmlns:cx3="http://schemas.microsoft.com/office/drawing/2016/5/9/chartex" xmlns:cx4="http://schemas.microsoft.com/office/drawing/2016/5/10/chartex" xmlns:cx5="http://schemas.microsoft.com/office/drawing/2016/5/11/chartex" xmlns:cx6="http://schemas.microsoft.com/office/drawing/2016/5/12/chartex" xmlns:cx7="http://schemas.microsoft.com/office/drawing/2016/5/13/chartex" xmlns:cx8="http://schemas.microsoft.com/office/drawing/2016/5/14/chartex" xmlns:mc="http://schemas.openxmlformats.org/markup-compatibility/2006" xmlns:aink="http://schemas.microsoft.com/office/drawing/2016/ink" xmlns:am3d="http://schemas.microsoft.com/office/drawing/2017/model3d" xmlns:o="urn:schemas-microsoft-com:office:office" xmlns:oel="http://schemas.microsoft.com/office/2019/extlst" xmlns:r="http://schemas.openxmlformats.org/officeDocument/2006/relationships" xmlns:m="http://schemas.openxmlformats.org/officeDocument/2006/math" xmlns:v="urn:schemas-microsoft-com:vml" xmlns:wp14="http://schemas.microsoft.com/office/word/2010/wordprocessingDrawing" xmlns:wp="http://schemas.openxmlformats.org/drawingml/2006/wordprocessingDrawing" xmlns:w10="urn:schemas-microsoft-com:office:word" xmlns:w="http://schemas.openxmlformats.org/wordprocessingml/2006/main" xmlns:w14="http://schemas.microsoft.com/office/word/2010/wordml" xmlns:w15="http://schemas.microsoft.com/office/word/2012/wordml" xmlns:w16cex="http://schemas.microsoft.com/office/word/2018/wordml/cex" xmlns:w16cid="http://schemas.microsoft.com/office/word/2016/wordml/cid" xmlns:w16="http://schemas.microsoft.com/office/word/2018/wordml" xmlns:w16sdtdh="http://schemas.microsoft.com/office/word/2020/wordml/sdtdatahash" xmlns:w16se="http://schemas.microsoft.com/office/word/2015/wordml/symex" xmlns:wpg="http://schemas.microsoft.com/office/word/2010/wordprocessingGroup" xmlns:wpi="http://schemas.microsoft.com/office/word/2010/wordprocessingInk" xmlns:wne="http://schemas.microsoft.com/office/word/2006/wordml" xmlns:wps="http://schemas.microsoft.com/office/word/2010/wordprocessingShape" mc:Ignorable="w14 w15 w16se w16cid w16 w16cex w16sdtdh wp14">
+<w:endnotes xmlns:wpc="http://schemas.microsoft.com/office/word/2010/wordprocessingCanvas" xmlns:cx="http://schemas.microsoft.com/office/drawing/2014/chartex" xmlns:cx1="http://schemas.microsoft.com/office/drawing/2015/9/8/chartex" xmlns:cx2="http://schemas.microsoft.com/office/drawing/2015/10/21/chartex" xmlns:cx3="http://schemas.microsoft.com/office/drawing/2016/5/9/chartex" xmlns:cx4="http://schemas.microsoft.com/office/drawing/2016/5/10/chartex" xmlns:cx5="http://schemas.microsoft.com/office/drawing/2016/5/11/chartex" xmlns:cx6="http://schemas.microsoft.com/office/drawing/2016/5/12/chartex" xmlns:cx7="http://schemas.microsoft.com/office/drawing/2016/5/13/chartex" xmlns:cx8="http://schemas.microsoft.com/office/drawing/2016/5/14/chartex" xmlns:mc="http://schemas.openxmlformats.org/markup-compatibility/2006" xmlns:aink="http://schemas.microsoft.com/office/drawing/2016/ink" xmlns:am3d="http://schemas.microsoft.com/office/drawing/2017/model3d" xmlns:o="urn:schemas-microsoft-com:office:office" xmlns:oel="http://schemas.microsoft.com/office/2019/extlst" xmlns:r="http://schemas.openxmlformats.org/officeDocument/2006/relationships" xmlns:m="http://schemas.openxmlformats.org/officeDocument/2006/math" xmlns:v="urn:schemas-microsoft-com:vml" xmlns:wp14="http://schemas.microsoft.com/office/word/2010/wordprocessingDrawing" xmlns:wp="http://schemas.openxmlformats.org/drawingml/2006/wordprocessingDrawing" xmlns:w10="urn:schemas-microsoft-com:office:word" xmlns:w="http://schemas.openxmlformats.org/wordprocessingml/2006/main" xmlns:w14="http://schemas.microsoft.com/office/word/2010/wordml" xmlns:w15="http://schemas.microsoft.com/office/word/2012/wordml" xmlns:w16cex="http://schemas.microsoft.com/office/word/2018/wordml/cex" xmlns:w16cid="http://schemas.microsoft.com/office/word/2016/wordml/cid" xmlns:w16="http://schemas.microsoft.com/office/word/2018/wordml" xmlns:w16du="http://schemas.microsoft.com/office/word/2023/wordml/word16du" xmlns:w16sdtdh="http://schemas.microsoft.com/office/word/2020/wordml/sdtdatahash" xmlns:w16sdtfl="http://schemas.microsoft.com/office/word/2024/wordml/sdtformatlock" xmlns:w16se="http://schemas.microsoft.com/office/word/2015/wordml/symex" xmlns:wpg="http://schemas.microsoft.com/office/word/2010/wordprocessingGroup" xmlns:wpi="http://schemas.microsoft.com/office/word/2010/wordprocessingInk" xmlns:wne="http://schemas.microsoft.com/office/word/2006/wordml" xmlns:wps="http://schemas.microsoft.com/office/word/2010/wordprocessingShape" mc:Ignorable="w14 w15 w16se w16cid w16 w16cex w16sdtdh w16sdtfl w16du wp14">
   <w:endnote w:type="separator" w:id="-1">
     <w:p>
       <w:r>
@@ -19929,7 +19806,7 @@
 </file>
 
 <file path=word/footnotes.xml><?xml version="1.0" encoding="utf-8"?>
-<w:footnotes xmlns:wpc="http://schemas.microsoft.com/office/word/2010/wordprocessingCanvas" xmlns:cx="http://schemas.microsoft.com/office/drawing/2014/chartex" xmlns:cx1="http://schemas.microsoft.com/office/drawing/2015/9/8/chartex" xmlns:cx2="http://schemas.microsoft.com/office/drawing/2015/10/21/chartex" xmlns:cx3="http://schemas.microsoft.com/office/drawing/2016/5/9/chartex" xmlns:cx4="http://schemas.microsoft.com/office/drawing/2016/5/10/chartex" xmlns:cx5="http://schemas.microsoft.com/office/drawing/2016/5/11/chartex" xmlns:cx6="http://schemas.microsoft.com/office/drawing/2016/5/12/chartex" xmlns:cx7="http://schemas.microsoft.com/office/drawing/2016/5/13/chartex" xmlns:cx8="http://schemas.microsoft.com/office/drawing/2016/5/14/chartex" xmlns:mc="http://schemas.openxmlformats.org/markup-compatibility/2006" xmlns:aink="http://schemas.microsoft.com/office/drawing/2016/ink" xmlns:am3d="http://schemas.microsoft.com/office/drawing/2017/model3d" xmlns:o="urn:schemas-microsoft-com:office:office" xmlns:oel="http://schemas.microsoft.com/office/2019/extlst" xmlns:r="http://schemas.openxmlformats.org/officeDocument/2006/relationships" xmlns:m="http://schemas.openxmlformats.org/officeDocument/2006/math" xmlns:v="urn:schemas-microsoft-com:vml" xmlns:wp14="http://schemas.microsoft.com/office/word/2010/wordprocessingDrawing" xmlns:wp="http://schemas.openxmlformats.org/drawingml/2006/wordprocessingDrawing" xmlns:w10="urn:schemas-microsoft-com:office:word" xmlns:w="http://schemas.openxmlformats.org/wordprocessingml/2006/main" xmlns:w14="http://schemas.microsoft.com/office/word/2010/wordml" xmlns:w15="http://schemas.microsoft.com/office/word/2012/wordml" xmlns:w16cex="http://schemas.microsoft.com/office/word/2018/wordml/cex" xmlns:w16cid="http://schemas.microsoft.com/office/word/2016/wordml/cid" xmlns:w16="http://schemas.microsoft.com/office/word/2018/wordml" xmlns:w16sdtdh="http://schemas.microsoft.com/office/word/2020/wordml/sdtdatahash" xmlns:w16se="http://schemas.microsoft.com/office/word/2015/wordml/symex" xmlns:wpg="http://schemas.microsoft.com/office/word/2010/wordprocessingGroup" xmlns:wpi="http://schemas.microsoft.com/office/word/2010/wordprocessingInk" xmlns:wne="http://schemas.microsoft.com/office/word/2006/wordml" xmlns:wps="http://schemas.microsoft.com/office/word/2010/wordprocessingShape" mc:Ignorable="w14 w15 w16se w16cid w16 w16cex w16sdtdh wp14">
+<w:footnotes xmlns:wpc="http://schemas.microsoft.com/office/word/2010/wordprocessingCanvas" xmlns:cx="http://schemas.microsoft.com/office/drawing/2014/chartex" xmlns:cx1="http://schemas.microsoft.com/office/drawing/2015/9/8/chartex" xmlns:cx2="http://schemas.microsoft.com/office/drawing/2015/10/21/chartex" xmlns:cx3="http://schemas.microsoft.com/office/drawing/2016/5/9/chartex" xmlns:cx4="http://schemas.microsoft.com/office/drawing/2016/5/10/chartex" xmlns:cx5="http://schemas.microsoft.com/office/drawing/2016/5/11/chartex" xmlns:cx6="http://schemas.microsoft.com/office/drawing/2016/5/12/chartex" xmlns:cx7="http://schemas.microsoft.com/office/drawing/2016/5/13/chartex" xmlns:cx8="http://schemas.microsoft.com/office/drawing/2016/5/14/chartex" xmlns:mc="http://schemas.openxmlformats.org/markup-compatibility/2006" xmlns:aink="http://schemas.microsoft.com/office/drawing/2016/ink" xmlns:am3d="http://schemas.microsoft.com/office/drawing/2017/model3d" xmlns:o="urn:schemas-microsoft-com:office:office" xmlns:oel="http://schemas.microsoft.com/office/2019/extlst" xmlns:r="http://schemas.openxmlformats.org/officeDocument/2006/relationships" xmlns:m="http://schemas.openxmlformats.org/officeDocument/2006/math" xmlns:v="urn:schemas-microsoft-com:vml" xmlns:wp14="http://schemas.microsoft.com/office/word/2010/wordprocessingDrawing" xmlns:wp="http://schemas.openxmlformats.org/drawingml/2006/wordprocessingDrawing" xmlns:w10="urn:schemas-microsoft-com:office:word" xmlns:w="http://schemas.openxmlformats.org/wordprocessingml/2006/main" xmlns:w14="http://schemas.microsoft.com/office/word/2010/wordml" xmlns:w15="http://schemas.microsoft.com/office/word/2012/wordml" xmlns:w16cex="http://schemas.microsoft.com/office/word/2018/wordml/cex" xmlns:w16cid="http://schemas.microsoft.com/office/word/2016/wordml/cid" xmlns:w16="http://schemas.microsoft.com/office/word/2018/wordml" xmlns:w16du="http://schemas.microsoft.com/office/word/2023/wordml/word16du" xmlns:w16sdtdh="http://schemas.microsoft.com/office/word/2020/wordml/sdtdatahash" xmlns:w16sdtfl="http://schemas.microsoft.com/office/word/2024/wordml/sdtformatlock" xmlns:w16se="http://schemas.microsoft.com/office/word/2015/wordml/symex" xmlns:wpg="http://schemas.microsoft.com/office/word/2010/wordprocessingGroup" xmlns:wpi="http://schemas.microsoft.com/office/word/2010/wordprocessingInk" xmlns:wne="http://schemas.microsoft.com/office/word/2006/wordml" xmlns:wps="http://schemas.microsoft.com/office/word/2010/wordprocessingShape" mc:Ignorable="w14 w15 w16se w16cid w16 w16cex w16sdtdh w16sdtfl w16du wp14">
   <w:footnote w:type="separator" w:id="-1">
     <w:p>
       <w:r>
@@ -19948,7 +19825,7 @@
 </file>
 
 <file path=word/numbering.xml><?xml version="1.0" encoding="utf-8"?>
-<w:numbering xmlns:wpc="http://schemas.microsoft.com/office/word/2010/wordprocessingCanvas" xmlns:cx="http://schemas.microsoft.com/office/drawing/2014/chartex" xmlns:cx1="http://schemas.microsoft.com/office/drawing/2015/9/8/chartex" xmlns:cx2="http://schemas.microsoft.com/office/drawing/2015/10/21/chartex" xmlns:cx3="http://schemas.microsoft.com/office/drawing/2016/5/9/chartex" xmlns:cx4="http://schemas.microsoft.com/office/drawing/2016/5/10/chartex" xmlns:cx5="http://schemas.microsoft.com/office/drawing/2016/5/11/chartex" xmlns:cx6="http://schemas.microsoft.com/office/drawing/2016/5/12/chartex" xmlns:cx7="http://schemas.microsoft.com/office/drawing/2016/5/13/chartex" xmlns:cx8="http://schemas.microsoft.com/office/drawing/2016/5/14/chartex" xmlns:mc="http://schemas.openxmlformats.org/markup-compatibility/2006" xmlns:aink="http://schemas.microsoft.com/office/drawing/2016/ink" xmlns:am3d="http://schemas.microsoft.com/office/drawing/2017/model3d" xmlns:o="urn:schemas-microsoft-com:office:office" xmlns:oel="http://schemas.microsoft.com/office/2019/extlst" xmlns:r="http://schemas.openxmlformats.org/officeDocument/2006/relationships" xmlns:m="http://schemas.openxmlformats.org/officeDocument/2006/math" xmlns:v="urn:schemas-microsoft-com:vml" xmlns:wp14="http://schemas.microsoft.com/office/word/2010/wordprocessingDrawing" xmlns:wp="http://schemas.openxmlformats.org/drawingml/2006/wordprocessingDrawing" xmlns:w10="urn:schemas-microsoft-com:office:word" xmlns:w="http://schemas.openxmlformats.org/wordprocessingml/2006/main" xmlns:w14="http://schemas.microsoft.com/office/word/2010/wordml" xmlns:w15="http://schemas.microsoft.com/office/word/2012/wordml" xmlns:w16cex="http://schemas.microsoft.com/office/word/2018/wordml/cex" xmlns:w16cid="http://schemas.microsoft.com/office/word/2016/wordml/cid" xmlns:w16="http://schemas.microsoft.com/office/word/2018/wordml" xmlns:w16sdtdh="http://schemas.microsoft.com/office/word/2020/wordml/sdtdatahash" xmlns:w16se="http://schemas.microsoft.com/office/word/2015/wordml/symex" xmlns:wpg="http://schemas.microsoft.com/office/word/2010/wordprocessingGroup" xmlns:wpi="http://schemas.microsoft.com/office/word/2010/wordprocessingInk" xmlns:wne="http://schemas.microsoft.com/office/word/2006/wordml" xmlns:wps="http://schemas.microsoft.com/office/word/2010/wordprocessingShape" mc:Ignorable="w14 w15 w16se w16cid w16 w16cex w16sdtdh wp14">
+<w:numbering xmlns:wpc="http://schemas.microsoft.com/office/word/2010/wordprocessingCanvas" xmlns:cx="http://schemas.microsoft.com/office/drawing/2014/chartex" xmlns:cx1="http://schemas.microsoft.com/office/drawing/2015/9/8/chartex" xmlns:cx2="http://schemas.microsoft.com/office/drawing/2015/10/21/chartex" xmlns:cx3="http://schemas.microsoft.com/office/drawing/2016/5/9/chartex" xmlns:cx4="http://schemas.microsoft.com/office/drawing/2016/5/10/chartex" xmlns:cx5="http://schemas.microsoft.com/office/drawing/2016/5/11/chartex" xmlns:cx6="http://schemas.microsoft.com/office/drawing/2016/5/12/chartex" xmlns:cx7="http://schemas.microsoft.com/office/drawing/2016/5/13/chartex" xmlns:cx8="http://schemas.microsoft.com/office/drawing/2016/5/14/chartex" xmlns:mc="http://schemas.openxmlformats.org/markup-compatibility/2006" xmlns:aink="http://schemas.microsoft.com/office/drawing/2016/ink" xmlns:am3d="http://schemas.microsoft.com/office/drawing/2017/model3d" xmlns:o="urn:schemas-microsoft-com:office:office" xmlns:oel="http://schemas.microsoft.com/office/2019/extlst" xmlns:r="http://schemas.openxmlformats.org/officeDocument/2006/relationships" xmlns:m="http://schemas.openxmlformats.org/officeDocument/2006/math" xmlns:v="urn:schemas-microsoft-com:vml" xmlns:wp14="http://schemas.microsoft.com/office/word/2010/wordprocessingDrawing" xmlns:wp="http://schemas.openxmlformats.org/drawingml/2006/wordprocessingDrawing" xmlns:w10="urn:schemas-microsoft-com:office:word" xmlns:w="http://schemas.openxmlformats.org/wordprocessingml/2006/main" xmlns:w14="http://schemas.microsoft.com/office/word/2010/wordml" xmlns:w15="http://schemas.microsoft.com/office/word/2012/wordml" xmlns:w16cex="http://schemas.microsoft.com/office/word/2018/wordml/cex" xmlns:w16cid="http://schemas.microsoft.com/office/word/2016/wordml/cid" xmlns:w16="http://schemas.microsoft.com/office/word/2018/wordml" xmlns:w16du="http://schemas.microsoft.com/office/word/2023/wordml/word16du" xmlns:w16sdtdh="http://schemas.microsoft.com/office/word/2020/wordml/sdtdatahash" xmlns:w16sdtfl="http://schemas.microsoft.com/office/word/2024/wordml/sdtformatlock" xmlns:w16se="http://schemas.microsoft.com/office/word/2015/wordml/symex" xmlns:wpg="http://schemas.microsoft.com/office/word/2010/wordprocessingGroup" xmlns:wpi="http://schemas.microsoft.com/office/word/2010/wordprocessingInk" xmlns:wne="http://schemas.microsoft.com/office/word/2006/wordml" xmlns:wps="http://schemas.microsoft.com/office/word/2010/wordprocessingShape" mc:Ignorable="w14 w15 w16se w16cid w16 w16cex w16sdtdh w16sdtfl w16du wp14">
   <w:abstractNum w:abstractNumId="0" w15:restartNumberingAfterBreak="0">
     <w:nsid w:val="FFFFFF7C"/>
     <w:multiLevelType w:val="singleLevel"/>
@@ -21402,7 +21279,7 @@
 </file>
 
 <file path=word/styles.xml><?xml version="1.0" encoding="utf-8"?>
-<w:styles xmlns:mc="http://schemas.openxmlformats.org/markup-compatibility/2006" xmlns:r="http://schemas.openxmlformats.org/officeDocument/2006/relationships" xmlns:w="http://schemas.openxmlformats.org/wordprocessingml/2006/main" xmlns:w14="http://schemas.microsoft.com/office/word/2010/wordml" xmlns:w15="http://schemas.microsoft.com/office/word/2012/wordml" xmlns:w16cex="http://schemas.microsoft.com/office/word/2018/wordml/cex" xmlns:w16cid="http://schemas.microsoft.com/office/word/2016/wordml/cid" xmlns:w16="http://schemas.microsoft.com/office/word/2018/wordml" xmlns:w16sdtdh="http://schemas.microsoft.com/office/word/2020/wordml/sdtdatahash" xmlns:w16se="http://schemas.microsoft.com/office/word/2015/wordml/symex" mc:Ignorable="w14 w15 w16se w16cid w16 w16cex w16sdtdh">
+<w:styles xmlns:mc="http://schemas.openxmlformats.org/markup-compatibility/2006" xmlns:r="http://schemas.openxmlformats.org/officeDocument/2006/relationships" xmlns:w="http://schemas.openxmlformats.org/wordprocessingml/2006/main" xmlns:w14="http://schemas.microsoft.com/office/word/2010/wordml" xmlns:w15="http://schemas.microsoft.com/office/word/2012/wordml" xmlns:w16cex="http://schemas.microsoft.com/office/word/2018/wordml/cex" xmlns:w16cid="http://schemas.microsoft.com/office/word/2016/wordml/cid" xmlns:w16="http://schemas.microsoft.com/office/word/2018/wordml" xmlns:w16du="http://schemas.microsoft.com/office/word/2023/wordml/word16du" xmlns:w16sdtdh="http://schemas.microsoft.com/office/word/2020/wordml/sdtdatahash" xmlns:w16sdtfl="http://schemas.microsoft.com/office/word/2024/wordml/sdtformatlock" xmlns:w16se="http://schemas.microsoft.com/office/word/2015/wordml/symex" mc:Ignorable="w14 w15 w16se w16cid w16 w16cex w16sdtdh w16sdtfl w16du">
   <w:docDefaults>
     <w:rPrDefault>
       <w:rPr>

</xml_diff>